<commit_message>
started software requirements doc, partially completed
</commit_message>
<xml_diff>
--- a/file.docx
+++ b/file.docx
@@ -1,29 +1,26 @@
 
 <file path=word/document.xml><?xml version="1.0" encoding="utf-8"?>
-<w:document xmlns:r="http://schemas.openxmlformats.org/officeDocument/2006/relationships" xmlns:wp="http://schemas.openxmlformats.org/drawingml/2006/wordprocessingDrawing" xmlns:w="http://schemas.openxmlformats.org/wordprocessingml/2006/main" xmlns:w10="urn:schemas-microsoft-com:office:word" xmlns:w14="http://schemas.microsoft.com/office/word/2010/wordml" xmlns:wps="http://schemas.microsoft.com/office/word/2010/wordprocessingShape" xmlns:wpg="http://schemas.microsoft.com/office/word/2010/wordprocessingGroup" xmlns:mc="http://schemas.openxmlformats.org/markup-compatibility/2006" xmlns:v="urn:schemas-microsoft-com:vml" xmlns:o="urn:schemas-microsoft-com:office:office" xmlns:m="http://schemas.openxmlformats.org/officeDocument/2006/math" mc:Ignorable="w14">
+<w:document xmlns:wpc="http://schemas.microsoft.com/office/word/2010/wordprocessingCanvas" xmlns:mc="http://schemas.openxmlformats.org/markup-compatibility/2006" xmlns:o="urn:schemas-microsoft-com:office:office" xmlns:r="http://schemas.openxmlformats.org/officeDocument/2006/relationships" xmlns:m="http://schemas.openxmlformats.org/officeDocument/2006/math" xmlns:v="urn:schemas-microsoft-com:vml" xmlns:wp14="http://schemas.microsoft.com/office/word/2010/wordprocessingDrawing" xmlns:wp="http://schemas.openxmlformats.org/drawingml/2006/wordprocessingDrawing" xmlns:w10="urn:schemas-microsoft-com:office:word" xmlns:w="http://schemas.openxmlformats.org/wordprocessingml/2006/main" xmlns:w14="http://schemas.microsoft.com/office/word/2010/wordml" xmlns:w15="http://schemas.microsoft.com/office/word/2012/wordml" xmlns:wpg="http://schemas.microsoft.com/office/word/2010/wordprocessingGroup" xmlns:wpi="http://schemas.microsoft.com/office/word/2010/wordprocessingInk" xmlns:wne="http://schemas.microsoft.com/office/word/2006/wordml" xmlns:wps="http://schemas.microsoft.com/office/word/2010/wordprocessingShape" mc:Ignorable="w14 w15 wp14">
   <w:body>
     <w:p>
       <w:pPr>
         <w:pStyle w:val="Title"/>
-        <w:bidi w:val="0"/>
-      </w:pPr>
-      <w:r>
-        <w:rPr>
-          <w:rtl w:val="0"/>
-        </w:rPr>
+      </w:pPr>
+      <w:r>
         <w:t>ElecTrik</w:t>
       </w:r>
     </w:p>
     <w:p>
       <w:pPr>
         <w:pStyle w:val="Subject"/>
-        <w:bidi w:val="0"/>
-      </w:pPr>
-      <w:r>
-        <w:rPr>
-          <w:rtl w:val="0"/>
-        </w:rPr>
-        <w:t>needs:</w:t>
+      </w:pPr>
+      <w:proofErr w:type="gramStart"/>
+      <w:r>
+        <w:t>needs</w:t>
+      </w:r>
+      <w:proofErr w:type="gramEnd"/>
+      <w:r>
+        <w:t>:</w:t>
       </w:r>
     </w:p>
     <w:p>
@@ -33,12 +30,8 @@
           <w:ilvl w:val="0"/>
           <w:numId w:val="2"/>
         </w:numPr>
-        <w:bidi w:val="0"/>
-      </w:pPr>
-      <w:r>
-        <w:rPr>
-          <w:rtl w:val="0"/>
-        </w:rPr>
+      </w:pPr>
+      <w:r>
         <w:t>Read Me (per project/ per frontend/ per backend)</w:t>
       </w:r>
     </w:p>
@@ -49,12 +42,8 @@
           <w:ilvl w:val="0"/>
           <w:numId w:val="2"/>
         </w:numPr>
-        <w:bidi w:val="0"/>
-      </w:pPr>
-      <w:r>
-        <w:rPr>
-          <w:rtl w:val="0"/>
-        </w:rPr>
+      </w:pPr>
+      <w:r>
         <w:t>docs file</w:t>
       </w:r>
     </w:p>
@@ -65,12 +54,8 @@
           <w:ilvl w:val="0"/>
           <w:numId w:val="4"/>
         </w:numPr>
-        <w:bidi w:val="0"/>
-      </w:pPr>
-      <w:r>
-        <w:rPr>
-          <w:rtl w:val="0"/>
-        </w:rPr>
+      </w:pPr>
+      <w:r>
         <w:t>Software requierement file ( pana saptamana viitoare - 09.11.2019)</w:t>
       </w:r>
     </w:p>
@@ -81,13 +66,14 @@
           <w:ilvl w:val="1"/>
           <w:numId w:val="4"/>
         </w:numPr>
-        <w:bidi w:val="0"/>
-      </w:pPr>
-      <w:r>
-        <w:rPr>
-          <w:rtl w:val="0"/>
-        </w:rPr>
-        <w:t>cu cuprins, cand dai click pe cuprins sa se duca unde trebuie, etc.</w:t>
+      </w:pPr>
+      <w:proofErr w:type="gramStart"/>
+      <w:r>
+        <w:t>cu</w:t>
+      </w:r>
+      <w:proofErr w:type="gramEnd"/>
+      <w:r>
+        <w:t xml:space="preserve"> cuprins, cand dai click pe cuprins sa se duca unde trebuie, etc.</w:t>
       </w:r>
     </w:p>
     <w:p>
@@ -97,12 +83,8 @@
           <w:ilvl w:val="1"/>
           <w:numId w:val="4"/>
         </w:numPr>
-        <w:bidi w:val="0"/>
-      </w:pPr>
-      <w:r>
-        <w:rPr>
-          <w:rtl w:val="0"/>
-        </w:rPr>
+      </w:pPr>
+      <w:r>
         <w:t>enuntul problemei</w:t>
       </w:r>
     </w:p>
@@ -113,13 +95,12 @@
           <w:ilvl w:val="1"/>
           <w:numId w:val="4"/>
         </w:numPr>
-        <w:bidi w:val="0"/>
-      </w:pPr>
-      <w:r>
-        <w:rPr>
-          <w:rtl w:val="0"/>
-        </w:rPr>
-        <w:t>ce trebuie sa faca aplicatia</w:t>
+      </w:pPr>
+      <w:r>
+        <w:t xml:space="preserve">ce trebuie sa faca </w:t>
+      </w:r>
+      <w:r>
+        <w:t>aplicatia</w:t>
       </w:r>
     </w:p>
     <w:p>
@@ -129,12 +110,8 @@
           <w:ilvl w:val="1"/>
           <w:numId w:val="4"/>
         </w:numPr>
-        <w:bidi w:val="0"/>
-      </w:pPr>
-      <w:r>
-        <w:rPr>
-          <w:rtl w:val="0"/>
-        </w:rPr>
+      </w:pPr>
+      <w:r>
         <w:t>ce avem nevoie pentru a functiona aplicatia - API-uri externe (Express Framework)</w:t>
       </w:r>
     </w:p>
@@ -145,12 +122,8 @@
           <w:ilvl w:val="1"/>
           <w:numId w:val="4"/>
         </w:numPr>
-        <w:bidi w:val="0"/>
-      </w:pPr>
-      <w:r>
-        <w:rPr>
-          <w:rtl w:val="0"/>
-        </w:rPr>
+      </w:pPr>
+      <w:r>
         <w:t>iei efectiv fiecare modul in parte al aplicatiei</w:t>
       </w:r>
     </w:p>
@@ -161,12 +134,8 @@
           <w:ilvl w:val="1"/>
           <w:numId w:val="4"/>
         </w:numPr>
-        <w:bidi w:val="0"/>
-      </w:pPr>
-      <w:r>
-        <w:rPr>
-          <w:rtl w:val="0"/>
-        </w:rPr>
+      </w:pPr>
+      <w:r>
         <w:t>eventual anumite constrangeri, roluri, librarii (ex OAUTH2)</w:t>
       </w:r>
     </w:p>
@@ -177,12 +146,8 @@
           <w:ilvl w:val="1"/>
           <w:numId w:val="4"/>
         </w:numPr>
-        <w:bidi w:val="0"/>
-      </w:pPr>
-      <w:r>
-        <w:rPr>
-          <w:rtl w:val="0"/>
-        </w:rPr>
+      </w:pPr>
+      <w:r>
         <w:t>UML diagrams (use-cases) - folder separat</w:t>
       </w:r>
     </w:p>
@@ -193,13 +158,12 @@
           <w:ilvl w:val="0"/>
           <w:numId w:val="4"/>
         </w:numPr>
-        <w:bidi w:val="0"/>
-      </w:pPr>
-      <w:r>
-        <w:rPr>
-          <w:rtl w:val="0"/>
-        </w:rPr>
-        <w:t>ER Diagram for database:</w:t>
+      </w:pPr>
+      <w:r>
+        <w:t>ER Diagram fo</w:t>
+      </w:r>
+      <w:r>
+        <w:t>r database:</w:t>
       </w:r>
     </w:p>
     <w:p>
@@ -209,12 +173,8 @@
           <w:ilvl w:val="1"/>
           <w:numId w:val="4"/>
         </w:numPr>
-        <w:bidi w:val="0"/>
-      </w:pPr>
-      <w:r>
-        <w:rPr>
-          <w:rtl w:val="0"/>
-        </w:rPr>
+      </w:pPr>
+      <w:r>
         <w:t>every table and the relation between them</w:t>
       </w:r>
     </w:p>
@@ -225,12 +185,8 @@
           <w:ilvl w:val="0"/>
           <w:numId w:val="4"/>
         </w:numPr>
-        <w:bidi w:val="0"/>
-      </w:pPr>
-      <w:r>
-        <w:rPr>
-          <w:rtl w:val="0"/>
-        </w:rPr>
+      </w:pPr>
+      <w:r>
         <w:t>Implementing back-end</w:t>
       </w:r>
     </w:p>
@@ -241,12 +197,8 @@
           <w:ilvl w:val="0"/>
           <w:numId w:val="4"/>
         </w:numPr>
-        <w:bidi w:val="0"/>
-      </w:pPr>
-      <w:r>
-        <w:rPr>
-          <w:rtl w:val="0"/>
-        </w:rPr>
+      </w:pPr>
+      <w:r>
         <w:t>API docs (cu endpoints, response, requests)</w:t>
       </w:r>
     </w:p>
@@ -257,12 +209,8 @@
           <w:ilvl w:val="0"/>
           <w:numId w:val="4"/>
         </w:numPr>
-        <w:bidi w:val="0"/>
-      </w:pPr>
-      <w:r>
-        <w:rPr>
-          <w:rtl w:val="0"/>
-        </w:rPr>
+      </w:pPr>
+      <w:r>
         <w:t>Testing back-end (with postman)</w:t>
       </w:r>
     </w:p>
@@ -273,12 +221,8 @@
           <w:ilvl w:val="0"/>
           <w:numId w:val="4"/>
         </w:numPr>
-        <w:bidi w:val="0"/>
-      </w:pPr>
-      <w:r>
-        <w:rPr>
-          <w:rtl w:val="0"/>
-        </w:rPr>
+      </w:pPr>
+      <w:r>
         <w:t>Implementing front-end</w:t>
       </w:r>
     </w:p>
@@ -289,12 +233,8 @@
           <w:ilvl w:val="0"/>
           <w:numId w:val="4"/>
         </w:numPr>
-        <w:bidi w:val="0"/>
-      </w:pPr>
-      <w:r>
-        <w:rPr>
-          <w:rtl w:val="0"/>
-        </w:rPr>
+      </w:pPr>
+      <w:r>
         <w:t>Testing Integration</w:t>
       </w:r>
     </w:p>
@@ -305,30 +245,22 @@
           <w:ilvl w:val="0"/>
           <w:numId w:val="4"/>
         </w:numPr>
-        <w:bidi w:val="0"/>
-      </w:pPr>
-      <w:r>
-        <w:rPr>
-          <w:rtl w:val="0"/>
-        </w:rPr>
+      </w:pPr>
+      <w:r>
         <w:t>Viable Product</w:t>
       </w:r>
     </w:p>
     <w:p>
       <w:pPr>
         <w:pStyle w:val="Body"/>
-        <w:bidi w:val="0"/>
-      </w:pPr>
-    </w:p>
-    <w:p>
-      <w:pPr>
-        <w:pStyle w:val="Body"/>
-        <w:bidi w:val="0"/>
-      </w:pPr>
-      <w:r>
-        <w:rPr>
-          <w:rtl w:val="0"/>
-        </w:rPr>
+      </w:pPr>
+    </w:p>
+    <w:p>
+      <w:pPr>
+        <w:pStyle w:val="Body"/>
+      </w:pPr>
+      <w:r>
+        <w:lastRenderedPageBreak/>
         <w:t>Precizari:</w:t>
       </w:r>
     </w:p>
@@ -339,25 +271,12 @@
           <w:ilvl w:val="0"/>
           <w:numId w:val="2"/>
         </w:numPr>
-        <w:bidi w:val="0"/>
-      </w:pPr>
-      <w:r>
-        <w:rPr>
-          <w:rtl w:val="0"/>
-        </w:rPr>
-        <w:t>Issues pe GIT ca sa stim fiecare in ce moment ce face (Emi se ocupa de board, labels - pana saptamana viitoare</w:t>
-      </w:r>
-      <w:r>
-        <w:rPr>
-          <w:rtl w:val="0"/>
-        </w:rPr>
-        <w:t xml:space="preserve"> - 09.11.2019</w:t>
-      </w:r>
-      <w:r>
-        <w:rPr>
-          <w:rtl w:val="0"/>
-        </w:rPr>
-        <w:t>)</w:t>
+      </w:pPr>
+      <w:r>
+        <w:t>Issues pe GIT ca sa stim fiecare i</w:t>
+      </w:r>
+      <w:r>
+        <w:t>n ce moment ce face (Emi se ocupa de board, labels - pana saptamana viitoare - 09.11.2019)</w:t>
       </w:r>
     </w:p>
     <w:p>
@@ -367,117 +286,1922 @@
           <w:ilvl w:val="0"/>
           <w:numId w:val="2"/>
         </w:numPr>
-        <w:bidi w:val="0"/>
-      </w:pPr>
-      <w:r>
-        <w:rPr>
-          <w:rtl w:val="0"/>
-        </w:rPr>
-        <w:t>Branches ?? Will see later</w:t>
-      </w:r>
+      </w:pPr>
+      <w:proofErr w:type="gramStart"/>
+      <w:r>
+        <w:t>Branches ??</w:t>
+      </w:r>
+      <w:proofErr w:type="gramEnd"/>
+      <w:r>
+        <w:t xml:space="preserve"> Will see later</w:t>
+      </w:r>
+    </w:p>
+    <w:p>
+      <w:pPr>
+        <w:pStyle w:val="Body"/>
+        <w:rPr>
+          <w:b/>
+          <w:sz w:val="36"/>
+          <w:szCs w:val="36"/>
+        </w:rPr>
+      </w:pPr>
+      <w:r>
+        <w:rPr>
+          <w:b/>
+          <w:sz w:val="36"/>
+          <w:szCs w:val="36"/>
+        </w:rPr>
+        <w:t>Enuntul problemei:</w:t>
+      </w:r>
+    </w:p>
+    <w:p>
+      <w:pPr>
+        <w:pStyle w:val="NormalWeb"/>
+        <w:shd w:val="clear" w:color="auto" w:fill="FFFFFF"/>
+        <w:spacing w:before="0" w:beforeAutospacing="0" w:after="0" w:afterAutospacing="0"/>
+        <w:rPr>
+          <w:rFonts w:ascii="Arial" w:hAnsi="Arial" w:cs="Arial"/>
+          <w:color w:val="000000"/>
+          <w:sz w:val="22"/>
+          <w:szCs w:val="22"/>
+        </w:rPr>
+      </w:pPr>
+      <w:r>
+        <w:tab/>
+      </w:r>
+      <w:r>
+        <w:rPr>
+          <w:rFonts w:ascii="Arial" w:hAnsi="Arial" w:cs="Arial"/>
+          <w:color w:val="000000"/>
+          <w:sz w:val="22"/>
+          <w:szCs w:val="22"/>
+        </w:rPr>
+        <w:t>Sa se realizeze un mash-up Web menita sa gestioneze in timp-real a fluxurile de activitati dintr-un lant de furnizori de energie, baterii si acumulatori speciali pentru drone, biciclete si autoturisme electrice. Minimal, se vor oferi: posibilitatea de a monitoriza de la distanta stocul de baterii, de a rezolva plata energiei livrate, de a notifica anumiti clienti fideli asupra schimbarilor survenite -- de exemplu, modificari de pret, indisponibilitatea unui tip de baterie/acumulator pentru o anumita marca, oferte privind accesorii speciale etc. Noutatile vizand ofertele vor fi redate via notificari in navigatorul Web. Localizarea acestor statii de furnizare de energie electrica va putea fi semnalata pe harta via un serviciu Web cartografic precum OpenStreetMap. De asemenea, se vor oferi rapoarte si vizualizari atractive privitoare la stocurile de baterii/acumulatori, inclusiv situatia vanzarilor per sortiment, perioada de timp sau in functie de un anumit client.</w:t>
+      </w:r>
+    </w:p>
+    <w:p>
+      <w:pPr>
+        <w:pStyle w:val="NormalWeb"/>
+        <w:shd w:val="clear" w:color="auto" w:fill="FFFFFF"/>
+        <w:spacing w:before="0" w:beforeAutospacing="0" w:after="0" w:afterAutospacing="0"/>
+        <w:rPr>
+          <w:rFonts w:ascii="Helvetica Neue" w:hAnsi="Helvetica Neue"/>
+          <w:color w:val="1D2228"/>
+          <w:sz w:val="20"/>
+          <w:szCs w:val="20"/>
+        </w:rPr>
+      </w:pPr>
+    </w:p>
+    <w:p>
+      <w:pPr>
+        <w:pStyle w:val="Body"/>
+        <w:rPr>
+          <w:b/>
+          <w:sz w:val="36"/>
+          <w:szCs w:val="36"/>
+        </w:rPr>
+      </w:pPr>
+      <w:r>
+        <w:rPr>
+          <w:b/>
+          <w:sz w:val="36"/>
+          <w:szCs w:val="36"/>
+        </w:rPr>
+        <w:t>Ce trebuie sa faca aplicatia</w:t>
+      </w:r>
+      <w:proofErr w:type="gramStart"/>
+      <w:r>
+        <w:rPr>
+          <w:b/>
+          <w:sz w:val="36"/>
+          <w:szCs w:val="36"/>
+        </w:rPr>
+        <w:t>?:</w:t>
+      </w:r>
+      <w:proofErr w:type="gramEnd"/>
+    </w:p>
+    <w:p>
+      <w:pPr>
+        <w:pStyle w:val="Body"/>
+        <w:rPr>
+          <w:rFonts w:ascii="Arial" w:hAnsi="Arial" w:cs="Arial"/>
+          <w:sz w:val="22"/>
+          <w:szCs w:val="22"/>
+        </w:rPr>
+      </w:pPr>
+      <w:r>
+        <w:rPr>
+          <w:b/>
+          <w:sz w:val="36"/>
+          <w:szCs w:val="36"/>
+        </w:rPr>
+        <w:tab/>
+      </w:r>
+      <w:r>
+        <w:rPr>
+          <w:rFonts w:ascii="Arial" w:hAnsi="Arial" w:cs="Arial"/>
+          <w:sz w:val="22"/>
+          <w:szCs w:val="22"/>
+        </w:rPr>
+        <w:t xml:space="preserve">Aplicatia noastra </w:t>
+      </w:r>
+      <w:proofErr w:type="gramStart"/>
+      <w:r>
+        <w:rPr>
+          <w:rFonts w:ascii="Arial" w:hAnsi="Arial" w:cs="Arial"/>
+          <w:sz w:val="22"/>
+          <w:szCs w:val="22"/>
+        </w:rPr>
+        <w:t>va</w:t>
+      </w:r>
+      <w:proofErr w:type="gramEnd"/>
+      <w:r>
+        <w:rPr>
+          <w:rFonts w:ascii="Arial" w:hAnsi="Arial" w:cs="Arial"/>
+          <w:sz w:val="22"/>
+          <w:szCs w:val="22"/>
+        </w:rPr>
+        <w:t xml:space="preserve"> fi o platforma web care va oferi diferite functionalitati menite sa ajute furnizorii de energie sa gestioneze mai usor achizitiile si transporturile de baterii si acumulatori. Vom avea o interfata intuitiva, fiecare companie va putea prin cadrul unui formular, sa fie adaugata in platforma noastra, si sa dispuna de serviciile pe care le oferim (intr un context real, probabil am cere date de contact, cum ar fi sediul fizic al companiei, persoanele desemnate si CUI ul, date ce le am putea verifica pentru autenticitate prin registrul comertului, dar aici, fiind un website facut in pur scop educativ, formularul va fi mult mai putin strict)</w:t>
+      </w:r>
+      <w:r>
+        <w:rPr>
+          <w:rFonts w:ascii="Arial" w:hAnsi="Arial" w:cs="Arial"/>
+          <w:sz w:val="22"/>
+          <w:szCs w:val="22"/>
+        </w:rPr>
+        <w:t xml:space="preserve">, de asemenea, se va desemna una sau mai multe persoane de la aceasta companie, ce vor putea aproba cererile de creare de cont ale altor angajati. Facem acest lucru deoarece trebuie </w:t>
+      </w:r>
+      <w:proofErr w:type="gramStart"/>
+      <w:r>
+        <w:rPr>
+          <w:rFonts w:ascii="Arial" w:hAnsi="Arial" w:cs="Arial"/>
+          <w:sz w:val="22"/>
+          <w:szCs w:val="22"/>
+        </w:rPr>
+        <w:t>sa</w:t>
+      </w:r>
+      <w:proofErr w:type="gramEnd"/>
+      <w:r>
+        <w:rPr>
+          <w:rFonts w:ascii="Arial" w:hAnsi="Arial" w:cs="Arial"/>
+          <w:sz w:val="22"/>
+          <w:szCs w:val="22"/>
+        </w:rPr>
+        <w:t xml:space="preserve"> asiguram intr-un mod faptul ca o persoana este pe bune angajat al unei companii, altfel ar ajunge sa aiba acces facil la date sensible. </w:t>
+      </w:r>
+      <w:r>
+        <w:rPr>
+          <w:rFonts w:ascii="Arial" w:hAnsi="Arial" w:cs="Arial"/>
+          <w:sz w:val="22"/>
+          <w:szCs w:val="22"/>
+        </w:rPr>
+        <w:t>Vor exista 2 tipuri de utilizatori, cel putin 2 tipuri de utilizatori, unul va fi managerul regional iar altul va fi managerul de depozit .Fiecare manager regional va avea o zona de care se va ocupa, vor fi mai multi administratori care impart</w:t>
+      </w:r>
+      <w:r>
+        <w:rPr>
+          <w:rFonts w:ascii="Arial" w:hAnsi="Arial" w:cs="Arial"/>
+          <w:sz w:val="22"/>
+          <w:szCs w:val="22"/>
+        </w:rPr>
+        <w:t xml:space="preserve"> o zona, care vor accepta modificari legate de stocurile depozitelor, vor edita preturile si vor notifica clientii, de asemenea, vor prelucra cererile clientilor. Managerul de depozit are drepturi reduse, se ocupa</w:t>
+      </w:r>
+      <w:r>
+        <w:rPr>
+          <w:rFonts w:ascii="Arial" w:hAnsi="Arial" w:cs="Arial"/>
+          <w:sz w:val="22"/>
+          <w:szCs w:val="22"/>
+        </w:rPr>
+        <w:t xml:space="preserve"> de stocuri, le acutalizeaza, dar actualizarile trebuie </w:t>
+      </w:r>
+      <w:proofErr w:type="gramStart"/>
+      <w:r>
+        <w:rPr>
+          <w:rFonts w:ascii="Arial" w:hAnsi="Arial" w:cs="Arial"/>
+          <w:sz w:val="22"/>
+          <w:szCs w:val="22"/>
+        </w:rPr>
+        <w:t>sa</w:t>
+      </w:r>
+      <w:proofErr w:type="gramEnd"/>
+      <w:r>
+        <w:rPr>
+          <w:rFonts w:ascii="Arial" w:hAnsi="Arial" w:cs="Arial"/>
+          <w:sz w:val="22"/>
+          <w:szCs w:val="22"/>
+        </w:rPr>
+        <w:t xml:space="preserve"> fie aprobate de un manager regional inainte de a deveni efective in cadrul aplicatiei, si a putea fi vazut de clienti. Managerul de depozit de asemenea </w:t>
+      </w:r>
+      <w:proofErr w:type="gramStart"/>
+      <w:r>
+        <w:rPr>
+          <w:rFonts w:ascii="Arial" w:hAnsi="Arial" w:cs="Arial"/>
+          <w:sz w:val="22"/>
+          <w:szCs w:val="22"/>
+        </w:rPr>
+        <w:t>este</w:t>
+      </w:r>
+      <w:proofErr w:type="gramEnd"/>
+      <w:r>
+        <w:rPr>
+          <w:rFonts w:ascii="Arial" w:hAnsi="Arial" w:cs="Arial"/>
+          <w:sz w:val="22"/>
+          <w:szCs w:val="22"/>
+        </w:rPr>
+        <w:t xml:space="preserve"> cel care confirma transporturile, si le pregateste prin updatarile de stocuri.</w:t>
+      </w:r>
+    </w:p>
+    <w:p>
+      <w:pPr>
+        <w:pStyle w:val="Body"/>
+        <w:ind w:firstLine="720"/>
+        <w:rPr>
+          <w:rFonts w:ascii="Arial" w:hAnsi="Arial" w:cs="Arial"/>
+          <w:sz w:val="22"/>
+          <w:szCs w:val="22"/>
+        </w:rPr>
+      </w:pPr>
+      <w:r>
+        <w:rPr>
+          <w:rFonts w:ascii="Arial" w:hAnsi="Arial" w:cs="Arial"/>
+          <w:sz w:val="22"/>
+          <w:szCs w:val="22"/>
+        </w:rPr>
+        <w:t xml:space="preserve">Prin cadrul unui alt formular, un formular de client, un magazin care se ocupa cu vanzarea unor produse de aceasta natura (baterii, acumulatori etc), se va putea inscrie in cadrul platformei noastre si </w:t>
+      </w:r>
+      <w:r>
+        <w:rPr>
+          <w:rFonts w:ascii="Arial" w:hAnsi="Arial" w:cs="Arial"/>
+          <w:sz w:val="22"/>
+          <w:szCs w:val="22"/>
+        </w:rPr>
+        <w:t xml:space="preserve">va putea sa devine subscriber la una dintre companiile care de asemenea </w:t>
+      </w:r>
+      <w:r>
+        <w:rPr>
+          <w:rFonts w:ascii="Arial" w:hAnsi="Arial" w:cs="Arial"/>
+          <w:sz w:val="22"/>
+          <w:szCs w:val="22"/>
+        </w:rPr>
+        <w:lastRenderedPageBreak/>
+        <w:t xml:space="preserve">sunt inscrise in platforma, va urma apoi iarasi o verificare manuala, din cadrul platformei, pentru a asigura faptul ca cele 2 entitati intr-adevar colaboreaza. </w:t>
+      </w:r>
+      <w:proofErr w:type="gramStart"/>
+      <w:r>
+        <w:rPr>
+          <w:rFonts w:ascii="Arial" w:hAnsi="Arial" w:cs="Arial"/>
+          <w:sz w:val="22"/>
+          <w:szCs w:val="22"/>
+        </w:rPr>
+        <w:t>Un</w:t>
+      </w:r>
+      <w:proofErr w:type="gramEnd"/>
+      <w:r>
+        <w:rPr>
+          <w:rFonts w:ascii="Arial" w:hAnsi="Arial" w:cs="Arial"/>
+          <w:sz w:val="22"/>
+          <w:szCs w:val="22"/>
+        </w:rPr>
+        <w:t xml:space="preserve"> vendor va primi instiintari</w:t>
+      </w:r>
+      <w:r>
+        <w:rPr>
+          <w:rFonts w:ascii="Arial" w:hAnsi="Arial" w:cs="Arial"/>
+          <w:sz w:val="22"/>
+          <w:szCs w:val="22"/>
+        </w:rPr>
+        <w:t xml:space="preserve"> legate de stocuri si de preturi. A</w:t>
+      </w:r>
+      <w:r>
+        <w:rPr>
+          <w:rFonts w:ascii="Arial" w:hAnsi="Arial" w:cs="Arial"/>
+          <w:sz w:val="22"/>
+          <w:szCs w:val="22"/>
+        </w:rPr>
+        <w:t xml:space="preserve">ici vom avea acelasi sistem ca si la companii, vom avea </w:t>
+      </w:r>
+      <w:proofErr w:type="gramStart"/>
+      <w:r>
+        <w:rPr>
+          <w:rFonts w:ascii="Arial" w:hAnsi="Arial" w:cs="Arial"/>
+          <w:sz w:val="22"/>
+          <w:szCs w:val="22"/>
+        </w:rPr>
+        <w:t>un</w:t>
+      </w:r>
+      <w:proofErr w:type="gramEnd"/>
+      <w:r>
+        <w:rPr>
+          <w:rFonts w:ascii="Arial" w:hAnsi="Arial" w:cs="Arial"/>
+          <w:sz w:val="22"/>
+          <w:szCs w:val="22"/>
+        </w:rPr>
+        <w:t xml:space="preserve"> manager regional si un manager de magazin. Manager ul regional </w:t>
+      </w:r>
+      <w:r>
+        <w:rPr>
+          <w:rFonts w:ascii="Arial" w:hAnsi="Arial" w:cs="Arial"/>
+          <w:sz w:val="22"/>
+          <w:szCs w:val="22"/>
+        </w:rPr>
+        <w:t xml:space="preserve">va fi cel ce va primi datele legate de toate livarile ce se vor face pe regiunea sa, si va avea acces la raporturi generale, managerul local va fi cel ce va primi date despre livarile ce vor avea loc in magazinul pe care il supervizeaza, toate aceste date se vor partaja prin intermediul platformei. In ambele cazuri, managerii regionali vor avea acces la date legate de transporturi si plati ale tuturor regiunilor, acest lucru asigura o buna comunicare in interiorul companiei. </w:t>
+      </w:r>
+      <w:proofErr w:type="gramStart"/>
+      <w:r>
+        <w:rPr>
+          <w:rFonts w:ascii="Arial" w:hAnsi="Arial" w:cs="Arial"/>
+          <w:sz w:val="22"/>
+          <w:szCs w:val="22"/>
+        </w:rPr>
+        <w:t>Un</w:t>
+      </w:r>
+      <w:proofErr w:type="gramEnd"/>
+      <w:r>
+        <w:rPr>
+          <w:rFonts w:ascii="Arial" w:hAnsi="Arial" w:cs="Arial"/>
+          <w:sz w:val="22"/>
+          <w:szCs w:val="22"/>
+        </w:rPr>
+        <w:t xml:space="preserve"> manager al unei companii, nu va avea acces la datele legate de o alta companie, decat la cele pe care compania le va cataloga ca fiind publice, si care ar putea fi vazute de toata lumea, din motive de competitivate. Datele private vor putea fi marcate ca publice, de catre un manager regional, nu orice date vor putea fi facute publice, dar de exemplu veniturile pe ultimul trimestru al anului, profitul si alte astfel de date, ar putea fi facute publice, si sa fie disponibile pe platforma.</w:t>
+      </w:r>
+    </w:p>
+    <w:p>
+      <w:pPr>
+        <w:pStyle w:val="Body"/>
+        <w:rPr>
+          <w:rFonts w:ascii="Arial" w:hAnsi="Arial" w:cs="Arial"/>
+          <w:sz w:val="22"/>
+          <w:szCs w:val="22"/>
+        </w:rPr>
+      </w:pPr>
+      <w:r>
+        <w:rPr>
+          <w:rFonts w:ascii="Arial" w:hAnsi="Arial" w:cs="Arial"/>
+          <w:sz w:val="22"/>
+          <w:szCs w:val="22"/>
+        </w:rPr>
+        <w:tab/>
+        <w:t xml:space="preserve">Un utilizator care are un cont in cadrul platformei noastre, se va putea lega, si va ramane logat, il vom tine minte prin cadrul unei sesiuni(pt Emi, stiu ca nu folosim exact sesiuni, discutasem despre asta, am uitat ce folosim exact la nivel de client pentru retinerea unei sesiuni), va putea accesa oricare din serviciile oferite de noi. Pentru inceput, </w:t>
+      </w:r>
+      <w:proofErr w:type="gramStart"/>
+      <w:r>
+        <w:rPr>
+          <w:rFonts w:ascii="Arial" w:hAnsi="Arial" w:cs="Arial"/>
+          <w:sz w:val="22"/>
+          <w:szCs w:val="22"/>
+        </w:rPr>
+        <w:t>va</w:t>
+      </w:r>
+      <w:proofErr w:type="gramEnd"/>
+      <w:r>
+        <w:rPr>
+          <w:rFonts w:ascii="Arial" w:hAnsi="Arial" w:cs="Arial"/>
+          <w:sz w:val="22"/>
+          <w:szCs w:val="22"/>
+        </w:rPr>
+        <w:t xml:space="preserve"> putea vedea date legate de compania lui, de exemplu statistici pe ultimele luni/zile/saptamani legate de achizitiile si transporturile de energie, cum </w:t>
+      </w:r>
+      <w:r>
+        <w:rPr>
+          <w:rFonts w:ascii="Arial" w:hAnsi="Arial" w:cs="Arial"/>
+          <w:sz w:val="22"/>
+          <w:szCs w:val="22"/>
+        </w:rPr>
+        <w:t xml:space="preserve">au fluctuat, si asa mai departe. In sine, platforma noastra </w:t>
+      </w:r>
+      <w:proofErr w:type="gramStart"/>
+      <w:r>
+        <w:rPr>
+          <w:rFonts w:ascii="Arial" w:hAnsi="Arial" w:cs="Arial"/>
+          <w:sz w:val="22"/>
+          <w:szCs w:val="22"/>
+        </w:rPr>
+        <w:t>va</w:t>
+      </w:r>
+      <w:proofErr w:type="gramEnd"/>
+      <w:r>
+        <w:rPr>
+          <w:rFonts w:ascii="Arial" w:hAnsi="Arial" w:cs="Arial"/>
+          <w:sz w:val="22"/>
+          <w:szCs w:val="22"/>
+        </w:rPr>
+        <w:t xml:space="preserve"> agrega multe date legate de companie, inclusive venituri, pentru ca dat fiind scopul platformei, este usor sa oferim astfel de date clientilor ce ne folosesc serviciile. De asemenea, toate operatiunile menite </w:t>
+      </w:r>
+      <w:proofErr w:type="gramStart"/>
+      <w:r>
+        <w:rPr>
+          <w:rFonts w:ascii="Arial" w:hAnsi="Arial" w:cs="Arial"/>
+          <w:sz w:val="22"/>
+          <w:szCs w:val="22"/>
+        </w:rPr>
+        <w:t>sa</w:t>
+      </w:r>
+      <w:proofErr w:type="gramEnd"/>
+      <w:r>
+        <w:rPr>
+          <w:rFonts w:ascii="Arial" w:hAnsi="Arial" w:cs="Arial"/>
+          <w:sz w:val="22"/>
+          <w:szCs w:val="22"/>
+        </w:rPr>
+        <w:t xml:space="preserve"> gestioneze stocurile si preturile pot fi facute prin intermediul platformei, de la notificari legate de transporturi la notificare legate de updatarea stocului dintr un depozit sau dintr un mag</w:t>
+      </w:r>
+      <w:r>
+        <w:rPr>
+          <w:rFonts w:ascii="Arial" w:hAnsi="Arial" w:cs="Arial"/>
+          <w:sz w:val="22"/>
+          <w:szCs w:val="22"/>
+        </w:rPr>
+        <w:t xml:space="preserve">azin. Deoarece clientii pot fi din diverse locuri, platforma va beneficia de internationalizare, va fi disponibila intr o suita de limbi, si de asemenea, vom face in cadrul platformei conversii intre monede, fiecare va putea alege moneda pe care o prefera, in sine, va avea de ales dintre mai multe optiuni pe care le punem la dispozitie (euro, lira, ron), iar noi vom face conversiile automat, pentru a duce si mai departe conceptual de internationalizare. Pentru aceasta conversie intre diverse monede, vom utiliza API-ul gratuit pus la dispozitie de </w:t>
+      </w:r>
+      <w:proofErr w:type="gramStart"/>
+      <w:r>
+        <w:rPr>
+          <w:rFonts w:ascii="Arial" w:hAnsi="Arial" w:cs="Arial"/>
+          <w:sz w:val="22"/>
+          <w:szCs w:val="22"/>
+        </w:rPr>
+        <w:t>BNR(</w:t>
+      </w:r>
+      <w:proofErr w:type="gramEnd"/>
+      <w:r>
+        <w:rPr>
+          <w:rFonts w:ascii="Arial" w:hAnsi="Arial" w:cs="Arial"/>
+          <w:sz w:val="22"/>
+          <w:szCs w:val="22"/>
+        </w:rPr>
+        <w:t>Banca Nationala Romana).</w:t>
+      </w:r>
+    </w:p>
+    <w:p>
+      <w:pPr>
+        <w:pStyle w:val="Body"/>
+        <w:rPr>
+          <w:rFonts w:ascii="Arial" w:hAnsi="Arial" w:cs="Arial"/>
+          <w:sz w:val="22"/>
+          <w:szCs w:val="22"/>
+        </w:rPr>
+      </w:pPr>
+      <w:r>
+        <w:rPr>
+          <w:rFonts w:ascii="Arial" w:hAnsi="Arial" w:cs="Arial"/>
+          <w:sz w:val="22"/>
+          <w:szCs w:val="22"/>
+        </w:rPr>
+        <w:tab/>
+        <w:t>Pentru crearea unui cont, se vor face autentificari pe baza unui e-mail, vom trimite unui e-mail de activare, in cazul primului cont, cel creat odata cu inscriirea companiei in platforma, vom oferi date legate de companie, date ce se pot regasi si in registrul comertului, si dovezi, cum ar fi o poza scanata a buletinului, pentru a putea confirma identitatea unei persoane.</w:t>
+      </w:r>
+    </w:p>
+    <w:p>
+      <w:pPr>
+        <w:pStyle w:val="Body"/>
+        <w:rPr>
+          <w:rFonts w:ascii="Arial" w:hAnsi="Arial" w:cs="Arial"/>
+          <w:sz w:val="22"/>
+          <w:szCs w:val="22"/>
+        </w:rPr>
+      </w:pPr>
+      <w:r>
+        <w:rPr>
+          <w:rFonts w:ascii="Arial" w:hAnsi="Arial" w:cs="Arial"/>
+          <w:sz w:val="22"/>
+          <w:szCs w:val="22"/>
+        </w:rPr>
+        <w:tab/>
+        <w:t xml:space="preserve">Vom avea o extensie, care </w:t>
+      </w:r>
+      <w:proofErr w:type="gramStart"/>
+      <w:r>
+        <w:rPr>
+          <w:rFonts w:ascii="Arial" w:hAnsi="Arial" w:cs="Arial"/>
+          <w:sz w:val="22"/>
+          <w:szCs w:val="22"/>
+        </w:rPr>
+        <w:t>va</w:t>
+      </w:r>
+      <w:proofErr w:type="gramEnd"/>
+      <w:r>
+        <w:rPr>
+          <w:rFonts w:ascii="Arial" w:hAnsi="Arial" w:cs="Arial"/>
+          <w:sz w:val="22"/>
+          <w:szCs w:val="22"/>
+        </w:rPr>
+        <w:t xml:space="preserve"> putea fi instalata cu usurinta din cadrul platformei, ce va permite utilizatorilor sa primeasca push notifications chiar si atunci cand nu au platforma deschisa, in cadrul browser ului. De asemenea, vom avea o optiune, de a trimite mail-uri cu notificarile, aceasta va fi customizabila, in sensul ca, un utilizator ar putea primi mail la fiecare notificare, sau un mail scurt pentru o intreaga zi, saptamana sau perioada mai mare de timp, cu </w:t>
+      </w:r>
+      <w:r>
+        <w:rPr>
+          <w:rFonts w:ascii="Arial" w:hAnsi="Arial" w:cs="Arial"/>
+          <w:sz w:val="22"/>
+          <w:szCs w:val="22"/>
+        </w:rPr>
+        <w:lastRenderedPageBreak/>
+        <w:t>un fel de mini rezumat al lucrurilor intamplate in acea perioada de timp.</w:t>
+      </w:r>
+      <w:r>
+        <w:rPr>
+          <w:rFonts w:ascii="Arial" w:hAnsi="Arial" w:cs="Arial"/>
+          <w:sz w:val="22"/>
+          <w:szCs w:val="22"/>
+        </w:rPr>
+        <w:t xml:space="preserve"> De asemenea, daca reusim </w:t>
+      </w:r>
+      <w:proofErr w:type="gramStart"/>
+      <w:r>
+        <w:rPr>
+          <w:rFonts w:ascii="Arial" w:hAnsi="Arial" w:cs="Arial"/>
+          <w:sz w:val="22"/>
+          <w:szCs w:val="22"/>
+        </w:rPr>
+        <w:t>sa</w:t>
+      </w:r>
+      <w:proofErr w:type="gramEnd"/>
+      <w:r>
+        <w:rPr>
+          <w:rFonts w:ascii="Arial" w:hAnsi="Arial" w:cs="Arial"/>
+          <w:sz w:val="22"/>
+          <w:szCs w:val="22"/>
+        </w:rPr>
+        <w:t xml:space="preserve"> luam un numar de telefon la un pret mic, am putea implementa si trimiterea de sms uri, cu scopul de a notifica un utilizator legat de ceva ce s-a intamplat la nivel administrativ.</w:t>
+      </w:r>
+    </w:p>
+    <w:p>
+      <w:pPr>
+        <w:pStyle w:val="Body"/>
+        <w:rPr>
+          <w:rFonts w:ascii="Arial" w:hAnsi="Arial" w:cs="Arial"/>
+          <w:sz w:val="22"/>
+          <w:szCs w:val="22"/>
+        </w:rPr>
+      </w:pPr>
+      <w:r>
+        <w:rPr>
+          <w:rFonts w:ascii="Arial" w:hAnsi="Arial" w:cs="Arial"/>
+          <w:sz w:val="22"/>
+          <w:szCs w:val="22"/>
+        </w:rPr>
+        <w:tab/>
+        <w:t>Prin API-ul Open Street View, vom oferi o harta interactiva utilizatorului, unde sa poata vedea locatia transportului pe care il asteapta, si de asemenea, va putea vedea istoricul transporturilor, si rutele urmate de curieri, ce vor fi insemnate pe harta bineinteles, sub forma unei linii frante, de o anumita culoare, in maniera clasica.</w:t>
+      </w:r>
+    </w:p>
+    <w:p>
+      <w:pPr>
+        <w:pStyle w:val="Body"/>
+        <w:rPr>
+          <w:rFonts w:ascii="Arial" w:hAnsi="Arial" w:cs="Arial"/>
+          <w:sz w:val="22"/>
+          <w:szCs w:val="22"/>
+        </w:rPr>
+      </w:pPr>
+      <w:r>
+        <w:rPr>
+          <w:rFonts w:ascii="Arial" w:hAnsi="Arial" w:cs="Arial"/>
+          <w:sz w:val="22"/>
+          <w:szCs w:val="22"/>
+        </w:rPr>
+        <w:tab/>
+        <w:t xml:space="preserve">Se vor putea face import uri, probabil in format PDF sau JSON, ne gandim sa introducem format ul JSON printr un mic API pe care il vom expune, API bazat pe chei, pentru cazul in care serviciile oferite de platforma noastra ar putea fi utile intr o alta aplicatie, dezvoltata poate de una dintre companiile client sau unul dintre vendorii client. Cheile pe care le vom oferi prin API, vor fi oferite doar printr-o metoda care </w:t>
+      </w:r>
+      <w:proofErr w:type="gramStart"/>
+      <w:r>
+        <w:rPr>
+          <w:rFonts w:ascii="Arial" w:hAnsi="Arial" w:cs="Arial"/>
+          <w:sz w:val="22"/>
+          <w:szCs w:val="22"/>
+        </w:rPr>
+        <w:t>sa</w:t>
+      </w:r>
+      <w:proofErr w:type="gramEnd"/>
+      <w:r>
+        <w:rPr>
+          <w:rFonts w:ascii="Arial" w:hAnsi="Arial" w:cs="Arial"/>
+          <w:sz w:val="22"/>
+          <w:szCs w:val="22"/>
+        </w:rPr>
+        <w:t xml:space="preserve"> verifice existent unui cont. </w:t>
+      </w:r>
+    </w:p>
+    <w:p>
+      <w:pPr>
+        <w:pStyle w:val="Body"/>
+        <w:rPr>
+          <w:rFonts w:ascii="Arial" w:hAnsi="Arial" w:cs="Arial"/>
+          <w:sz w:val="22"/>
+          <w:szCs w:val="22"/>
+        </w:rPr>
+      </w:pPr>
+      <w:r>
+        <w:rPr>
+          <w:rFonts w:ascii="Arial" w:hAnsi="Arial" w:cs="Arial"/>
+          <w:sz w:val="22"/>
+          <w:szCs w:val="22"/>
+        </w:rPr>
+        <w:tab/>
+      </w:r>
+    </w:p>
+    <w:p>
+      <w:pPr>
+        <w:pStyle w:val="Body"/>
+        <w:rPr>
+          <w:rFonts w:ascii="Arial" w:hAnsi="Arial" w:cs="Arial"/>
+          <w:b/>
+          <w:sz w:val="36"/>
+          <w:szCs w:val="36"/>
+        </w:rPr>
+      </w:pPr>
+      <w:r>
+        <w:rPr>
+          <w:rFonts w:ascii="Arial" w:hAnsi="Arial" w:cs="Arial"/>
+          <w:b/>
+          <w:sz w:val="36"/>
+          <w:szCs w:val="36"/>
+        </w:rPr>
+        <w:t>API-uri Externe:</w:t>
+      </w:r>
+    </w:p>
+    <w:p>
+      <w:pPr>
+        <w:pStyle w:val="Body"/>
+        <w:rPr>
+          <w:rFonts w:ascii="Arial" w:hAnsi="Arial" w:cs="Arial"/>
+          <w:sz w:val="22"/>
+          <w:szCs w:val="22"/>
+        </w:rPr>
+      </w:pPr>
+      <w:r>
+        <w:rPr>
+          <w:rFonts w:ascii="Arial" w:hAnsi="Arial" w:cs="Arial"/>
+          <w:sz w:val="22"/>
+          <w:szCs w:val="22"/>
+        </w:rPr>
+        <w:tab/>
+        <w:t>Pentru aplicatia noastra, vom folosi cateva api-uri externe, care ne vor pune la dispozitie cateva servicii de care avem nevoie, si vom utiliza si cateva framework-uri, pentru a simplifica anumite aspecte ale procesului de development.</w:t>
+      </w:r>
+    </w:p>
+    <w:p>
+      <w:pPr>
+        <w:pStyle w:val="Body"/>
+      </w:pPr>
+      <w:r>
+        <w:rPr>
+          <w:rFonts w:ascii="Arial" w:hAnsi="Arial" w:cs="Arial"/>
+          <w:b/>
+          <w:sz w:val="28"/>
+          <w:szCs w:val="28"/>
+        </w:rPr>
+        <w:t xml:space="preserve">Open Street Map </w:t>
+      </w:r>
+      <w:proofErr w:type="gramStart"/>
+      <w:r>
+        <w:rPr>
+          <w:rFonts w:ascii="Arial" w:hAnsi="Arial" w:cs="Arial"/>
+          <w:b/>
+          <w:sz w:val="28"/>
+          <w:szCs w:val="28"/>
+        </w:rPr>
+        <w:t>Api</w:t>
+      </w:r>
+      <w:proofErr w:type="gramEnd"/>
+      <w:r>
+        <w:rPr>
+          <w:rFonts w:ascii="Arial" w:hAnsi="Arial" w:cs="Arial"/>
+          <w:b/>
+          <w:sz w:val="28"/>
+          <w:szCs w:val="28"/>
+        </w:rPr>
+        <w:t xml:space="preserve"> - </w:t>
+      </w:r>
+      <w:hyperlink r:id="rId7" w:anchor="map=7/45.996/24.981" w:history="1">
+        <w:r>
+          <w:rPr>
+            <w:rStyle w:val="Hyperlink"/>
+          </w:rPr>
+          <w:t>https://www.openstreetmap.org/#map=7/45.996/24.981</w:t>
+        </w:r>
+      </w:hyperlink>
+    </w:p>
+    <w:p>
+      <w:pPr>
+        <w:pStyle w:val="Body"/>
+        <w:rPr>
+          <w:rFonts w:ascii="Arial" w:hAnsi="Arial" w:cs="Arial"/>
+          <w:sz w:val="22"/>
+          <w:szCs w:val="22"/>
+        </w:rPr>
+      </w:pPr>
+      <w:r>
+        <w:rPr>
+          <w:sz w:val="22"/>
+          <w:szCs w:val="22"/>
+        </w:rPr>
+        <w:tab/>
+      </w:r>
+      <w:r>
+        <w:rPr>
+          <w:rFonts w:ascii="Arial" w:hAnsi="Arial" w:cs="Arial"/>
+          <w:sz w:val="22"/>
+          <w:szCs w:val="22"/>
+        </w:rPr>
+        <w:t xml:space="preserve">Acesta este API-ul pe care il vom folosi pentru a putea avea oferi o vizualizare in cadrul aplicatiei noastre, a transporturilor ce au loc. API-ul este complet gratuit, iar avand in vedere ca aplicatia noastra nu are scop industrial, si nu va fi folosita activ, ci doar pe perioada de testare si la evaluare, problemele pe care le-ar putea avea API-ul, cum ar fi limitarea numarului de request-uri, sau raspunsurile cu delay mare, sau </w:t>
+      </w:r>
+      <w:r>
+        <w:rPr>
+          <w:rFonts w:ascii="Arial" w:hAnsi="Arial" w:cs="Arial"/>
+          <w:sz w:val="22"/>
+          <w:szCs w:val="22"/>
+        </w:rPr>
+        <w:t xml:space="preserve">faptul ca se poate sa fie putin imprecis pe alocuri, nu reprezinta in sine o problema pentru noi. Avantajele sunt ca API-ul </w:t>
+      </w:r>
+      <w:proofErr w:type="gramStart"/>
+      <w:r>
+        <w:rPr>
+          <w:rFonts w:ascii="Arial" w:hAnsi="Arial" w:cs="Arial"/>
+          <w:sz w:val="22"/>
+          <w:szCs w:val="22"/>
+        </w:rPr>
+        <w:t>este</w:t>
+      </w:r>
+      <w:proofErr w:type="gramEnd"/>
+      <w:r>
+        <w:rPr>
+          <w:rFonts w:ascii="Arial" w:hAnsi="Arial" w:cs="Arial"/>
+          <w:sz w:val="22"/>
+          <w:szCs w:val="22"/>
+        </w:rPr>
+        <w:t xml:space="preserve"> complet gratuit, si are un set de harti destul de complet, punand la dispozitie harti ale tuturor regiunilor importante de pe glob. Vom utiliza API-ul lor pentru </w:t>
+      </w:r>
+      <w:proofErr w:type="gramStart"/>
+      <w:r>
+        <w:rPr>
+          <w:rFonts w:ascii="Arial" w:hAnsi="Arial" w:cs="Arial"/>
+          <w:sz w:val="22"/>
+          <w:szCs w:val="22"/>
+        </w:rPr>
+        <w:t>a</w:t>
+      </w:r>
+      <w:proofErr w:type="gramEnd"/>
+      <w:r>
+        <w:rPr>
+          <w:rFonts w:ascii="Arial" w:hAnsi="Arial" w:cs="Arial"/>
+          <w:sz w:val="22"/>
+          <w:szCs w:val="22"/>
+        </w:rPr>
+        <w:t xml:space="preserve"> implementa component de localizare.</w:t>
+      </w:r>
+    </w:p>
+    <w:p>
+      <w:pPr>
+        <w:pStyle w:val="Body"/>
+        <w:rPr>
+          <w:rFonts w:ascii="Arial" w:hAnsi="Arial" w:cs="Arial"/>
+          <w:sz w:val="22"/>
+          <w:szCs w:val="22"/>
+        </w:rPr>
+      </w:pPr>
+    </w:p>
+    <w:p>
+      <w:pPr>
+        <w:pStyle w:val="Body"/>
+      </w:pPr>
+      <w:r>
+        <w:rPr>
+          <w:rFonts w:ascii="Arial" w:hAnsi="Arial" w:cs="Arial"/>
+          <w:b/>
+          <w:sz w:val="28"/>
+          <w:szCs w:val="28"/>
+        </w:rPr>
+        <w:t xml:space="preserve">BNR Curs Valutar API - </w:t>
+      </w:r>
+      <w:hyperlink r:id="rId8" w:history="1">
+        <w:r>
+          <w:rPr>
+            <w:rStyle w:val="Hyperlink"/>
+          </w:rPr>
+          <w:t>https://www.cursbnr.ro/preluare-curs-valutar</w:t>
+        </w:r>
+      </w:hyperlink>
+    </w:p>
+    <w:p>
+      <w:pPr>
+        <w:pStyle w:val="Body"/>
+        <w:rPr>
+          <w:rFonts w:ascii="Arial" w:hAnsi="Arial" w:cs="Arial"/>
+          <w:sz w:val="22"/>
+          <w:szCs w:val="22"/>
+        </w:rPr>
+      </w:pPr>
+      <w:r>
+        <w:tab/>
+      </w:r>
+      <w:r>
+        <w:rPr>
+          <w:rFonts w:ascii="Arial" w:hAnsi="Arial" w:cs="Arial"/>
+          <w:sz w:val="22"/>
+          <w:szCs w:val="22"/>
+        </w:rPr>
+        <w:t xml:space="preserve">Pentru a putea </w:t>
+      </w:r>
+      <w:proofErr w:type="gramStart"/>
+      <w:r>
+        <w:rPr>
+          <w:rFonts w:ascii="Arial" w:hAnsi="Arial" w:cs="Arial"/>
+          <w:sz w:val="22"/>
+          <w:szCs w:val="22"/>
+        </w:rPr>
+        <w:t>sa</w:t>
+      </w:r>
+      <w:proofErr w:type="gramEnd"/>
+      <w:r>
+        <w:rPr>
+          <w:rFonts w:ascii="Arial" w:hAnsi="Arial" w:cs="Arial"/>
+          <w:sz w:val="22"/>
+          <w:szCs w:val="22"/>
+        </w:rPr>
+        <w:t xml:space="preserve"> extindem conceptul de internationalizare, intentionam sa oferim datele legate de cheltuieli, profit si alte aspecte de natura financiara, pentru fiecare utilizator, ca o suma exprimata in moneda pe care o prefer el. Pentru a face acest lucru, vom folosi acest mic script de la bnr, care ne ofera cursurile valutare ale tuturor monedelor de pe piata, si cu ajutorul lui, vom prelua valorile cursurilor valutare, si vom face conversiile de la o moneda la alta. Este de asemenea </w:t>
+      </w:r>
+      <w:proofErr w:type="gramStart"/>
+      <w:r>
+        <w:rPr>
+          <w:rFonts w:ascii="Arial" w:hAnsi="Arial" w:cs="Arial"/>
+          <w:sz w:val="22"/>
+          <w:szCs w:val="22"/>
+        </w:rPr>
+        <w:t>un</w:t>
+      </w:r>
+      <w:proofErr w:type="gramEnd"/>
+      <w:r>
+        <w:rPr>
+          <w:rFonts w:ascii="Arial" w:hAnsi="Arial" w:cs="Arial"/>
+          <w:sz w:val="22"/>
+          <w:szCs w:val="22"/>
+        </w:rPr>
+        <w:t xml:space="preserve"> API complet gratuit, informatiile acestea sunt libere si pot fi gasite pe site-ul oricarei banci mari, inclusiv al celor autohtone dupa cum se poate vedea. API-ul acesta nu are </w:t>
+      </w:r>
+      <w:r>
+        <w:rPr>
+          <w:rFonts w:ascii="Arial" w:hAnsi="Arial" w:cs="Arial"/>
+          <w:sz w:val="22"/>
+          <w:szCs w:val="22"/>
+        </w:rPr>
+        <w:lastRenderedPageBreak/>
+        <w:t xml:space="preserve">dezavantaje, </w:t>
+      </w:r>
+      <w:proofErr w:type="gramStart"/>
+      <w:r>
+        <w:rPr>
+          <w:rFonts w:ascii="Arial" w:hAnsi="Arial" w:cs="Arial"/>
+          <w:sz w:val="22"/>
+          <w:szCs w:val="22"/>
+        </w:rPr>
+        <w:t>este</w:t>
+      </w:r>
+      <w:proofErr w:type="gramEnd"/>
+      <w:r>
+        <w:rPr>
+          <w:rFonts w:ascii="Arial" w:hAnsi="Arial" w:cs="Arial"/>
+          <w:sz w:val="22"/>
+          <w:szCs w:val="22"/>
+        </w:rPr>
+        <w:t xml:space="preserve"> integrat in mai multe platforme ce il folosesc pentru diverse motive, are suport din partea Bancii Nationale Romane, si este complet gratuit. Este foarte usor </w:t>
+      </w:r>
+      <w:proofErr w:type="gramStart"/>
+      <w:r>
+        <w:rPr>
+          <w:rFonts w:ascii="Arial" w:hAnsi="Arial" w:cs="Arial"/>
+          <w:sz w:val="22"/>
+          <w:szCs w:val="22"/>
+        </w:rPr>
+        <w:t>sa</w:t>
+      </w:r>
+      <w:proofErr w:type="gramEnd"/>
+      <w:r>
+        <w:rPr>
+          <w:rFonts w:ascii="Arial" w:hAnsi="Arial" w:cs="Arial"/>
+          <w:sz w:val="22"/>
+          <w:szCs w:val="22"/>
+        </w:rPr>
+        <w:t xml:space="preserve"> il importam, folosind script-ul pus la dispozitie de ei, asadar, este o optiune ideala.</w:t>
+      </w:r>
+    </w:p>
+    <w:p>
+      <w:pPr>
+        <w:pStyle w:val="Body"/>
+      </w:pPr>
+      <w:r>
+        <w:rPr>
+          <w:rFonts w:ascii="Arial" w:hAnsi="Arial" w:cs="Arial"/>
+          <w:b/>
+          <w:sz w:val="28"/>
+          <w:szCs w:val="28"/>
+        </w:rPr>
+        <w:t xml:space="preserve">Express Framework - </w:t>
+      </w:r>
+      <w:hyperlink r:id="rId9" w:history="1">
+        <w:r>
+          <w:rPr>
+            <w:rStyle w:val="Hyperlink"/>
+          </w:rPr>
+          <w:t>https://expressjs.com/</w:t>
+        </w:r>
+      </w:hyperlink>
+    </w:p>
+    <w:p>
+      <w:pPr>
+        <w:pStyle w:val="Body"/>
+        <w:rPr>
+          <w:rFonts w:ascii="Arial" w:hAnsi="Arial" w:cs="Arial"/>
+          <w:sz w:val="22"/>
+          <w:szCs w:val="22"/>
+        </w:rPr>
+      </w:pPr>
+      <w:r>
+        <w:rPr>
+          <w:rFonts w:ascii="Arial" w:hAnsi="Arial" w:cs="Arial"/>
+          <w:b/>
+          <w:sz w:val="22"/>
+          <w:szCs w:val="22"/>
+        </w:rPr>
+        <w:tab/>
+      </w:r>
+      <w:r>
+        <w:rPr>
+          <w:rFonts w:ascii="Arial" w:hAnsi="Arial" w:cs="Arial"/>
+          <w:sz w:val="22"/>
+          <w:szCs w:val="22"/>
+        </w:rPr>
+        <w:t xml:space="preserve">In cadrul dezvoltarii aplicatiei, dorim </w:t>
+      </w:r>
+      <w:proofErr w:type="gramStart"/>
+      <w:r>
+        <w:rPr>
+          <w:rFonts w:ascii="Arial" w:hAnsi="Arial" w:cs="Arial"/>
+          <w:sz w:val="22"/>
+          <w:szCs w:val="22"/>
+        </w:rPr>
+        <w:t>sa</w:t>
+      </w:r>
+      <w:proofErr w:type="gramEnd"/>
+      <w:r>
+        <w:rPr>
+          <w:rFonts w:ascii="Arial" w:hAnsi="Arial" w:cs="Arial"/>
+          <w:sz w:val="22"/>
+          <w:szCs w:val="22"/>
+        </w:rPr>
+        <w:t xml:space="preserve"> utilizam la nivel de back-end, Express Framework. Motivul </w:t>
+      </w:r>
+      <w:proofErr w:type="gramStart"/>
+      <w:r>
+        <w:rPr>
+          <w:rFonts w:ascii="Arial" w:hAnsi="Arial" w:cs="Arial"/>
+          <w:sz w:val="22"/>
+          <w:szCs w:val="22"/>
+        </w:rPr>
+        <w:t>este</w:t>
+      </w:r>
+      <w:proofErr w:type="gramEnd"/>
+      <w:r>
+        <w:rPr>
+          <w:rFonts w:ascii="Arial" w:hAnsi="Arial" w:cs="Arial"/>
+          <w:sz w:val="22"/>
+          <w:szCs w:val="22"/>
+        </w:rPr>
+        <w:t xml:space="preserve"> ca usureaza anumite aspecte ale dezvoltarii, de exempl</w:t>
+      </w:r>
+      <w:r>
+        <w:rPr>
+          <w:rFonts w:ascii="Arial" w:hAnsi="Arial" w:cs="Arial"/>
+          <w:sz w:val="22"/>
+          <w:szCs w:val="22"/>
+        </w:rPr>
+        <w:t xml:space="preserve">u, putem face cu foarte mare usurinta un server gata de deployment, care sa raspunde la coduri de eroare, sis a fie capabil sa faca procesare pe orice tip de request. Trebuie </w:t>
+      </w:r>
+      <w:proofErr w:type="gramStart"/>
+      <w:r>
+        <w:rPr>
+          <w:rFonts w:ascii="Arial" w:hAnsi="Arial" w:cs="Arial"/>
+          <w:sz w:val="22"/>
+          <w:szCs w:val="22"/>
+        </w:rPr>
+        <w:t>sa</w:t>
+      </w:r>
+      <w:proofErr w:type="gramEnd"/>
+      <w:r>
+        <w:rPr>
+          <w:rFonts w:ascii="Arial" w:hAnsi="Arial" w:cs="Arial"/>
+          <w:sz w:val="22"/>
+          <w:szCs w:val="22"/>
+        </w:rPr>
+        <w:t xml:space="preserve"> facem o documentatie mai ampla a API-ului, dar este foarte utilizat pentru capabilitatile sale in ceea ce priveste networking-ul, si noi vom opta tot pentru el.</w:t>
+      </w:r>
+    </w:p>
+    <w:p>
+      <w:pPr>
+        <w:pStyle w:val="Body"/>
+        <w:rPr>
+          <w:rFonts w:ascii="Arial" w:hAnsi="Arial" w:cs="Arial"/>
+          <w:sz w:val="22"/>
+          <w:szCs w:val="22"/>
+        </w:rPr>
+      </w:pPr>
+    </w:p>
+    <w:p>
+      <w:pPr>
+        <w:pStyle w:val="Body"/>
+        <w:rPr>
+          <w:rFonts w:ascii="Arial" w:hAnsi="Arial" w:cs="Arial"/>
+          <w:b/>
+          <w:sz w:val="28"/>
+          <w:szCs w:val="28"/>
+        </w:rPr>
+      </w:pPr>
+      <w:r>
+        <w:rPr>
+          <w:rFonts w:ascii="Arial" w:hAnsi="Arial" w:cs="Arial"/>
+          <w:b/>
+          <w:sz w:val="28"/>
+          <w:szCs w:val="28"/>
+        </w:rPr>
+        <w:t>Framework propus de EMI – no_link</w:t>
+      </w:r>
+    </w:p>
+    <w:p>
+      <w:pPr>
+        <w:pStyle w:val="Body"/>
+        <w:rPr>
+          <w:rFonts w:ascii="Arial" w:hAnsi="Arial" w:cs="Arial"/>
+          <w:sz w:val="22"/>
+          <w:szCs w:val="22"/>
+        </w:rPr>
+      </w:pPr>
+      <w:r>
+        <w:rPr>
+          <w:rFonts w:ascii="Arial" w:hAnsi="Arial" w:cs="Arial"/>
+          <w:sz w:val="22"/>
+          <w:szCs w:val="22"/>
+        </w:rPr>
+        <w:tab/>
+        <w:t xml:space="preserve">Avem in vedere folosirea acestui API de asemenea, pentru a ne facilita comunicarea cu bazele de date, vom face destul de multe prelucrari, si modificari asupra bazelor de date, asa ca este un plus mare sa putem lucra cu acestea, la un nivel cat mai inalt, adica chiar din limbaj. Acest framework vine cu </w:t>
+      </w:r>
+      <w:proofErr w:type="gramStart"/>
+      <w:r>
+        <w:rPr>
+          <w:rFonts w:ascii="Arial" w:hAnsi="Arial" w:cs="Arial"/>
+          <w:sz w:val="22"/>
+          <w:szCs w:val="22"/>
+        </w:rPr>
+        <w:t>un</w:t>
+      </w:r>
+      <w:proofErr w:type="gramEnd"/>
+      <w:r>
+        <w:rPr>
+          <w:rFonts w:ascii="Arial" w:hAnsi="Arial" w:cs="Arial"/>
+          <w:sz w:val="22"/>
+          <w:szCs w:val="22"/>
+        </w:rPr>
+        <w:t xml:space="preserve"> Persistance API, care sa ne ajute sa prelucram dinamic bazele de date, si sa le adaptam dupa cum avem nevoie. Ne </w:t>
+      </w:r>
+      <w:proofErr w:type="gramStart"/>
+      <w:r>
+        <w:rPr>
+          <w:rFonts w:ascii="Arial" w:hAnsi="Arial" w:cs="Arial"/>
+          <w:sz w:val="22"/>
+          <w:szCs w:val="22"/>
+        </w:rPr>
+        <w:t>va</w:t>
+      </w:r>
+      <w:proofErr w:type="gramEnd"/>
+      <w:r>
+        <w:rPr>
+          <w:rFonts w:ascii="Arial" w:hAnsi="Arial" w:cs="Arial"/>
+          <w:sz w:val="22"/>
+          <w:szCs w:val="22"/>
+        </w:rPr>
+        <w:t xml:space="preserve"> permite de asemenea sa adaptam foarte usor seturile de date la nevoile noastre, vom putea obtine cu usurinta obiecte din ele.</w:t>
+      </w:r>
+    </w:p>
+    <w:p>
+      <w:pPr>
+        <w:pStyle w:val="Body"/>
+        <w:rPr>
+          <w:rFonts w:ascii="Arial" w:hAnsi="Arial" w:cs="Arial"/>
+          <w:sz w:val="22"/>
+          <w:szCs w:val="22"/>
+        </w:rPr>
+      </w:pPr>
+    </w:p>
+    <w:p>
+      <w:pPr>
+        <w:pStyle w:val="Body"/>
+        <w:rPr>
+          <w:rFonts w:ascii="Arial" w:hAnsi="Arial" w:cs="Arial"/>
+          <w:sz w:val="22"/>
+          <w:szCs w:val="22"/>
+        </w:rPr>
+      </w:pPr>
+    </w:p>
+    <w:p>
+      <w:pPr>
+        <w:pStyle w:val="Body"/>
+        <w:rPr>
+          <w:rFonts w:ascii="Arial" w:hAnsi="Arial" w:cs="Arial"/>
+          <w:b/>
+          <w:sz w:val="36"/>
+          <w:szCs w:val="36"/>
+        </w:rPr>
+      </w:pPr>
+      <w:r>
+        <w:rPr>
+          <w:rFonts w:ascii="Arial" w:hAnsi="Arial" w:cs="Arial"/>
+          <w:b/>
+          <w:sz w:val="36"/>
+          <w:szCs w:val="36"/>
+        </w:rPr>
+        <w:t>M</w:t>
+      </w:r>
+      <w:r>
+        <w:rPr>
+          <w:rFonts w:ascii="Arial" w:hAnsi="Arial" w:cs="Arial"/>
+          <w:b/>
+          <w:sz w:val="36"/>
+          <w:szCs w:val="36"/>
+        </w:rPr>
+        <w:t>icro-Servicii &amp; Module</w:t>
+      </w:r>
+      <w:r>
+        <w:rPr>
+          <w:rFonts w:ascii="Arial" w:hAnsi="Arial" w:cs="Arial"/>
+          <w:b/>
+          <w:sz w:val="36"/>
+          <w:szCs w:val="36"/>
+        </w:rPr>
+        <w:t>:</w:t>
+      </w:r>
+    </w:p>
+    <w:p>
+      <w:pPr>
+        <w:pStyle w:val="Body"/>
+        <w:ind w:firstLine="720"/>
+        <w:rPr>
+          <w:rFonts w:ascii="Arial" w:hAnsi="Arial" w:cs="Arial"/>
+          <w:sz w:val="22"/>
+          <w:szCs w:val="22"/>
+        </w:rPr>
+      </w:pPr>
+      <w:r>
+        <w:rPr>
+          <w:rFonts w:ascii="Arial" w:hAnsi="Arial" w:cs="Arial"/>
+          <w:sz w:val="22"/>
+          <w:szCs w:val="22"/>
+        </w:rPr>
+        <w:t xml:space="preserve">Aplicatia noastra </w:t>
+      </w:r>
+      <w:proofErr w:type="gramStart"/>
+      <w:r>
+        <w:rPr>
+          <w:rFonts w:ascii="Arial" w:hAnsi="Arial" w:cs="Arial"/>
+          <w:sz w:val="22"/>
+          <w:szCs w:val="22"/>
+        </w:rPr>
+        <w:t>va</w:t>
+      </w:r>
+      <w:proofErr w:type="gramEnd"/>
+      <w:r>
+        <w:rPr>
+          <w:rFonts w:ascii="Arial" w:hAnsi="Arial" w:cs="Arial"/>
+          <w:sz w:val="22"/>
+          <w:szCs w:val="22"/>
+        </w:rPr>
+        <w:t xml:space="preserve"> avea in spate mai multe micro-servicii, fiecare micro-serviciu va fi impartit in module, pentru a tine operatiile cat mai atomice, si a ne fi cat mai usor sa reutilizam </w:t>
+      </w:r>
+      <w:r>
+        <w:rPr>
+          <w:rFonts w:ascii="Arial" w:hAnsi="Arial" w:cs="Arial"/>
+          <w:sz w:val="22"/>
+          <w:szCs w:val="22"/>
+        </w:rPr>
+        <w:t>cod.</w:t>
+      </w:r>
+    </w:p>
+    <w:p>
+      <w:pPr>
+        <w:pStyle w:val="Body"/>
+        <w:rPr>
+          <w:rFonts w:ascii="Arial" w:hAnsi="Arial" w:cs="Arial"/>
+          <w:b/>
+          <w:sz w:val="28"/>
+          <w:szCs w:val="28"/>
+        </w:rPr>
+      </w:pPr>
+      <w:r>
+        <w:rPr>
+          <w:rFonts w:ascii="Arial" w:hAnsi="Arial" w:cs="Arial"/>
+          <w:b/>
+          <w:sz w:val="28"/>
+          <w:szCs w:val="28"/>
+        </w:rPr>
+        <w:t>Micro-Serviciu Login/Register</w:t>
+      </w:r>
+    </w:p>
+    <w:p>
+      <w:pPr>
+        <w:pStyle w:val="Body"/>
+        <w:numPr>
+          <w:ilvl w:val="0"/>
+          <w:numId w:val="5"/>
+        </w:numPr>
+        <w:rPr>
+          <w:rFonts w:ascii="Arial" w:hAnsi="Arial" w:cs="Arial"/>
+          <w:b/>
+          <w:sz w:val="28"/>
+          <w:szCs w:val="28"/>
+        </w:rPr>
+      </w:pPr>
+      <w:r>
+        <w:rPr>
+          <w:rFonts w:ascii="Arial" w:hAnsi="Arial" w:cs="Arial"/>
+          <w:b/>
+          <w:sz w:val="28"/>
+          <w:szCs w:val="28"/>
+        </w:rPr>
+        <w:t>Modul Login</w:t>
+      </w:r>
+    </w:p>
+    <w:p>
+      <w:pPr>
+        <w:pStyle w:val="Body"/>
+        <w:numPr>
+          <w:ilvl w:val="0"/>
+          <w:numId w:val="5"/>
+        </w:numPr>
+        <w:rPr>
+          <w:rFonts w:ascii="Arial" w:hAnsi="Arial" w:cs="Arial"/>
+          <w:b/>
+          <w:sz w:val="28"/>
+          <w:szCs w:val="28"/>
+        </w:rPr>
+      </w:pPr>
+      <w:r>
+        <w:rPr>
+          <w:rFonts w:ascii="Arial" w:hAnsi="Arial" w:cs="Arial"/>
+          <w:b/>
+          <w:sz w:val="28"/>
+          <w:szCs w:val="28"/>
+        </w:rPr>
+        <w:t>Modul Register</w:t>
+      </w:r>
+    </w:p>
+    <w:p>
+      <w:pPr>
+        <w:pStyle w:val="Body"/>
+        <w:rPr>
+          <w:rFonts w:ascii="Arial" w:hAnsi="Arial" w:cs="Arial"/>
+          <w:b/>
+          <w:sz w:val="28"/>
+          <w:szCs w:val="28"/>
+        </w:rPr>
+      </w:pPr>
+    </w:p>
+    <w:p>
+      <w:pPr>
+        <w:pStyle w:val="Body"/>
+        <w:rPr>
+          <w:rFonts w:ascii="Arial" w:hAnsi="Arial" w:cs="Arial"/>
+          <w:b/>
+          <w:sz w:val="28"/>
+          <w:szCs w:val="28"/>
+        </w:rPr>
+      </w:pPr>
+      <w:r>
+        <w:rPr>
+          <w:rFonts w:ascii="Arial" w:hAnsi="Arial" w:cs="Arial"/>
+          <w:b/>
+          <w:sz w:val="28"/>
+          <w:szCs w:val="28"/>
+        </w:rPr>
+        <w:t xml:space="preserve">Micro-Serviciu </w:t>
+      </w:r>
+      <w:r>
+        <w:rPr>
+          <w:rFonts w:ascii="Arial" w:hAnsi="Arial" w:cs="Arial"/>
+          <w:b/>
+          <w:sz w:val="28"/>
+          <w:szCs w:val="28"/>
+        </w:rPr>
+        <w:t>Comunicare</w:t>
+      </w:r>
+      <w:proofErr w:type="gramStart"/>
+      <w:r>
+        <w:rPr>
+          <w:rFonts w:ascii="Arial" w:hAnsi="Arial" w:cs="Arial"/>
+          <w:b/>
+          <w:sz w:val="28"/>
+          <w:szCs w:val="28"/>
+        </w:rPr>
+        <w:t>/(</w:t>
+      </w:r>
+      <w:proofErr w:type="gramEnd"/>
+      <w:r>
+        <w:rPr>
+          <w:rFonts w:ascii="Arial" w:hAnsi="Arial" w:cs="Arial"/>
+          <w:b/>
+          <w:sz w:val="28"/>
+          <w:szCs w:val="28"/>
+        </w:rPr>
+        <w:t>E-Mail/Sms)</w:t>
+      </w:r>
+    </w:p>
+    <w:p>
+      <w:pPr>
+        <w:pStyle w:val="Body"/>
+        <w:numPr>
+          <w:ilvl w:val="0"/>
+          <w:numId w:val="6"/>
+        </w:numPr>
+        <w:rPr>
+          <w:rFonts w:ascii="Arial" w:hAnsi="Arial" w:cs="Arial"/>
+          <w:b/>
+          <w:sz w:val="28"/>
+          <w:szCs w:val="28"/>
+        </w:rPr>
+      </w:pPr>
+      <w:r>
+        <w:rPr>
+          <w:rFonts w:ascii="Arial" w:hAnsi="Arial" w:cs="Arial"/>
+          <w:b/>
+          <w:sz w:val="28"/>
+          <w:szCs w:val="28"/>
+        </w:rPr>
+        <w:t>Modul Trimitere E-Mail</w:t>
+      </w:r>
+    </w:p>
+    <w:p>
+      <w:pPr>
+        <w:pStyle w:val="Body"/>
+        <w:numPr>
+          <w:ilvl w:val="0"/>
+          <w:numId w:val="6"/>
+        </w:numPr>
+        <w:rPr>
+          <w:rFonts w:ascii="Arial" w:hAnsi="Arial" w:cs="Arial"/>
+          <w:b/>
+          <w:sz w:val="28"/>
+          <w:szCs w:val="28"/>
+        </w:rPr>
+      </w:pPr>
+      <w:r>
+        <w:rPr>
+          <w:rFonts w:ascii="Arial" w:hAnsi="Arial" w:cs="Arial"/>
+          <w:b/>
+          <w:sz w:val="28"/>
+          <w:szCs w:val="28"/>
+        </w:rPr>
+        <w:lastRenderedPageBreak/>
+        <w:t>Modul Trimiter SMS</w:t>
+      </w:r>
+    </w:p>
+    <w:p>
+      <w:pPr>
+        <w:pStyle w:val="Body"/>
+        <w:numPr>
+          <w:ilvl w:val="0"/>
+          <w:numId w:val="6"/>
+        </w:numPr>
+        <w:rPr>
+          <w:rFonts w:ascii="Arial" w:hAnsi="Arial" w:cs="Arial"/>
+          <w:b/>
+          <w:sz w:val="28"/>
+          <w:szCs w:val="28"/>
+        </w:rPr>
+      </w:pPr>
+      <w:r>
+        <w:rPr>
+          <w:rFonts w:ascii="Arial" w:hAnsi="Arial" w:cs="Arial"/>
+          <w:b/>
+          <w:sz w:val="28"/>
+          <w:szCs w:val="28"/>
+        </w:rPr>
+        <w:t>Modul Send Push Up Notifications</w:t>
+      </w:r>
+    </w:p>
+    <w:p>
+      <w:pPr>
+        <w:pStyle w:val="Body"/>
+        <w:rPr>
+          <w:rFonts w:ascii="Arial" w:hAnsi="Arial" w:cs="Arial"/>
+          <w:b/>
+          <w:sz w:val="28"/>
+          <w:szCs w:val="28"/>
+        </w:rPr>
+      </w:pPr>
+      <w:r>
+        <w:rPr>
+          <w:rFonts w:ascii="Arial" w:hAnsi="Arial" w:cs="Arial"/>
+          <w:b/>
+          <w:sz w:val="28"/>
+          <w:szCs w:val="28"/>
+        </w:rPr>
+        <w:t>Micro-Serviciu Localizare</w:t>
+      </w:r>
+    </w:p>
+    <w:p>
+      <w:pPr>
+        <w:pStyle w:val="Body"/>
+        <w:numPr>
+          <w:ilvl w:val="0"/>
+          <w:numId w:val="7"/>
+        </w:numPr>
+        <w:rPr>
+          <w:rFonts w:ascii="Arial" w:hAnsi="Arial" w:cs="Arial"/>
+          <w:b/>
+          <w:sz w:val="28"/>
+          <w:szCs w:val="28"/>
+        </w:rPr>
+      </w:pPr>
+      <w:r>
+        <w:rPr>
+          <w:rFonts w:ascii="Arial" w:hAnsi="Arial" w:cs="Arial"/>
+          <w:b/>
+          <w:sz w:val="28"/>
+          <w:szCs w:val="28"/>
+        </w:rPr>
+        <w:t>Prelucrare Date API Extern</w:t>
+      </w:r>
+    </w:p>
+    <w:p>
+      <w:pPr>
+        <w:pStyle w:val="Body"/>
+        <w:numPr>
+          <w:ilvl w:val="0"/>
+          <w:numId w:val="7"/>
+        </w:numPr>
+        <w:rPr>
+          <w:rFonts w:ascii="Arial" w:hAnsi="Arial" w:cs="Arial"/>
+          <w:b/>
+          <w:sz w:val="28"/>
+          <w:szCs w:val="28"/>
+        </w:rPr>
+      </w:pPr>
+      <w:r>
+        <w:rPr>
+          <w:rFonts w:ascii="Arial" w:hAnsi="Arial" w:cs="Arial"/>
+          <w:b/>
+          <w:sz w:val="28"/>
+          <w:szCs w:val="28"/>
+        </w:rPr>
+        <w:t>Prelucrare Coordonate</w:t>
+      </w:r>
+    </w:p>
+    <w:p>
+      <w:pPr>
+        <w:pStyle w:val="Body"/>
+        <w:rPr>
+          <w:rFonts w:ascii="Arial" w:hAnsi="Arial" w:cs="Arial"/>
+          <w:b/>
+          <w:sz w:val="28"/>
+          <w:szCs w:val="28"/>
+        </w:rPr>
+      </w:pPr>
+      <w:r>
+        <w:rPr>
+          <w:rFonts w:ascii="Arial" w:hAnsi="Arial" w:cs="Arial"/>
+          <w:b/>
+          <w:sz w:val="28"/>
+          <w:szCs w:val="28"/>
+        </w:rPr>
+        <w:t>Micro-Serviciu Conversie Curs Valutar</w:t>
+      </w:r>
+    </w:p>
+    <w:p>
+      <w:pPr>
+        <w:pStyle w:val="Body"/>
+        <w:numPr>
+          <w:ilvl w:val="0"/>
+          <w:numId w:val="8"/>
+        </w:numPr>
+        <w:rPr>
+          <w:rFonts w:ascii="Arial" w:hAnsi="Arial" w:cs="Arial"/>
+          <w:b/>
+          <w:sz w:val="28"/>
+          <w:szCs w:val="28"/>
+        </w:rPr>
+      </w:pPr>
+      <w:r>
+        <w:rPr>
+          <w:rFonts w:ascii="Arial" w:hAnsi="Arial" w:cs="Arial"/>
+          <w:b/>
+          <w:sz w:val="28"/>
+          <w:szCs w:val="28"/>
+        </w:rPr>
+        <w:t>Prelucrare Date Pagina</w:t>
+      </w:r>
+    </w:p>
+    <w:p>
+      <w:pPr>
+        <w:pStyle w:val="Body"/>
+        <w:rPr>
+          <w:rFonts w:ascii="Arial" w:hAnsi="Arial" w:cs="Arial"/>
+          <w:b/>
+          <w:sz w:val="28"/>
+          <w:szCs w:val="28"/>
+        </w:rPr>
+      </w:pPr>
+      <w:r>
+        <w:rPr>
+          <w:rFonts w:ascii="Arial" w:hAnsi="Arial" w:cs="Arial"/>
+          <w:b/>
+          <w:sz w:val="28"/>
+          <w:szCs w:val="28"/>
+        </w:rPr>
+        <w:t xml:space="preserve">Micro-Serviciu </w:t>
+      </w:r>
+      <w:r>
+        <w:rPr>
+          <w:rFonts w:ascii="Arial" w:hAnsi="Arial" w:cs="Arial"/>
+          <w:b/>
+          <w:sz w:val="28"/>
+          <w:szCs w:val="28"/>
+        </w:rPr>
+        <w:t>Updatare Stock/Pret/Detalii Livrare</w:t>
+      </w:r>
+    </w:p>
+    <w:p>
+      <w:pPr>
+        <w:pStyle w:val="Body"/>
+        <w:numPr>
+          <w:ilvl w:val="0"/>
+          <w:numId w:val="8"/>
+        </w:numPr>
+        <w:rPr>
+          <w:rFonts w:ascii="Arial" w:hAnsi="Arial" w:cs="Arial"/>
+          <w:b/>
+          <w:sz w:val="28"/>
+          <w:szCs w:val="28"/>
+        </w:rPr>
+      </w:pPr>
+      <w:r>
+        <w:rPr>
+          <w:rFonts w:ascii="Arial" w:hAnsi="Arial" w:cs="Arial"/>
+          <w:b/>
+          <w:sz w:val="28"/>
+          <w:szCs w:val="28"/>
+        </w:rPr>
+        <w:t>Update Stock/Pret/Detalii Produs</w:t>
+      </w:r>
+    </w:p>
+    <w:p>
+      <w:pPr>
+        <w:pStyle w:val="Body"/>
+        <w:numPr>
+          <w:ilvl w:val="0"/>
+          <w:numId w:val="8"/>
+        </w:numPr>
+        <w:rPr>
+          <w:rFonts w:ascii="Arial" w:hAnsi="Arial" w:cs="Arial"/>
+          <w:b/>
+          <w:sz w:val="28"/>
+          <w:szCs w:val="28"/>
+        </w:rPr>
+      </w:pPr>
+      <w:r>
+        <w:rPr>
+          <w:rFonts w:ascii="Arial" w:hAnsi="Arial" w:cs="Arial"/>
+          <w:b/>
+          <w:sz w:val="28"/>
+          <w:szCs w:val="28"/>
+        </w:rPr>
+        <w:t>Creaza Eveniment Livrare</w:t>
+      </w:r>
+    </w:p>
+    <w:p>
+      <w:pPr>
+        <w:pStyle w:val="Body"/>
+        <w:rPr>
+          <w:rFonts w:ascii="Arial" w:hAnsi="Arial" w:cs="Arial"/>
+          <w:b/>
+          <w:sz w:val="28"/>
+          <w:szCs w:val="28"/>
+        </w:rPr>
+      </w:pPr>
+      <w:r>
+        <w:rPr>
+          <w:rFonts w:ascii="Arial" w:hAnsi="Arial" w:cs="Arial"/>
+          <w:b/>
+          <w:sz w:val="28"/>
+          <w:szCs w:val="28"/>
+        </w:rPr>
+        <w:t>Micro-Serviciu Notificare</w:t>
+      </w:r>
+    </w:p>
+    <w:p>
+      <w:pPr>
+        <w:pStyle w:val="Body"/>
+        <w:numPr>
+          <w:ilvl w:val="0"/>
+          <w:numId w:val="9"/>
+        </w:numPr>
+        <w:rPr>
+          <w:rFonts w:ascii="Arial" w:hAnsi="Arial" w:cs="Arial"/>
+          <w:b/>
+          <w:sz w:val="28"/>
+          <w:szCs w:val="28"/>
+        </w:rPr>
+      </w:pPr>
+      <w:r>
+        <w:rPr>
+          <w:rFonts w:ascii="Arial" w:hAnsi="Arial" w:cs="Arial"/>
+          <w:b/>
+          <w:sz w:val="28"/>
+          <w:szCs w:val="28"/>
+        </w:rPr>
+        <w:t>Trimite Notificare</w:t>
+      </w:r>
+    </w:p>
+    <w:p>
+      <w:pPr>
+        <w:pStyle w:val="Body"/>
+        <w:numPr>
+          <w:ilvl w:val="0"/>
+          <w:numId w:val="9"/>
+        </w:numPr>
+        <w:rPr>
+          <w:rFonts w:ascii="Arial" w:hAnsi="Arial" w:cs="Arial"/>
+          <w:b/>
+          <w:sz w:val="28"/>
+          <w:szCs w:val="28"/>
+        </w:rPr>
+      </w:pPr>
+      <w:r>
+        <w:rPr>
+          <w:rFonts w:ascii="Arial" w:hAnsi="Arial" w:cs="Arial"/>
+          <w:b/>
+          <w:sz w:val="28"/>
+          <w:szCs w:val="28"/>
+        </w:rPr>
+        <w:t>Proceseaza Date pentru Notificare prin Mail/PushUp</w:t>
+      </w:r>
+      <w:bookmarkStart w:id="0" w:name="_GoBack"/>
+      <w:bookmarkEnd w:id="0"/>
+    </w:p>
+    <w:p>
+      <w:pPr>
+        <w:pStyle w:val="Body"/>
+        <w:rPr>
+          <w:rFonts w:ascii="Arial" w:hAnsi="Arial" w:cs="Arial"/>
+          <w:b/>
+          <w:sz w:val="22"/>
+          <w:szCs w:val="22"/>
+        </w:rPr>
+      </w:pPr>
     </w:p>
     <w:sectPr>
-      <w:headerReference w:type="default" r:id="rId4"/>
-      <w:footerReference w:type="default" r:id="rId5"/>
-      <w:pgSz w:w="12240" w:h="15840" w:orient="portrait"/>
-      <w:pgMar w:top="1598" w:right="1440" w:bottom="1440" w:left="1440" w:header="1195" w:footer="864"/>
-      <w:bidi w:val="0"/>
+      <w:headerReference w:type="default" r:id="rId10"/>
+      <w:footerReference w:type="default" r:id="rId11"/>
+      <w:pgSz w:w="12240" w:h="15840"/>
+      <w:pgMar w:top="1598" w:right="1440" w:bottom="1440" w:left="1440" w:header="1195" w:footer="864" w:gutter="0"/>
+      <w:cols w:space="708"/>
     </w:sectPr>
   </w:body>
 </w:document>
 </file>
 
+<file path=word/endnotes.xml><?xml version="1.0" encoding="utf-8"?>
+<w:endnotes xmlns:wpc="http://schemas.microsoft.com/office/word/2010/wordprocessingCanvas" xmlns:mc="http://schemas.openxmlformats.org/markup-compatibility/2006" xmlns:o="urn:schemas-microsoft-com:office:office" xmlns:r="http://schemas.openxmlformats.org/officeDocument/2006/relationships" xmlns:m="http://schemas.openxmlformats.org/officeDocument/2006/math" xmlns:v="urn:schemas-microsoft-com:vml" xmlns:wp14="http://schemas.microsoft.com/office/word/2010/wordprocessingDrawing" xmlns:wp="http://schemas.openxmlformats.org/drawingml/2006/wordprocessingDrawing" xmlns:w10="urn:schemas-microsoft-com:office:word" xmlns:w="http://schemas.openxmlformats.org/wordprocessingml/2006/main" xmlns:w14="http://schemas.microsoft.com/office/word/2010/wordml" xmlns:w15="http://schemas.microsoft.com/office/word/2012/wordml" xmlns:wpg="http://schemas.microsoft.com/office/word/2010/wordprocessingGroup" xmlns:wpi="http://schemas.microsoft.com/office/word/2010/wordprocessingInk" xmlns:wne="http://schemas.microsoft.com/office/word/2006/wordml" xmlns:wps="http://schemas.microsoft.com/office/word/2010/wordprocessingShape" mc:Ignorable="w14 w15 wp14">
+  <w:endnote w:type="separator" w:id="-1">
+    <w:p>
+      <w:r>
+        <w:separator/>
+      </w:r>
+    </w:p>
+  </w:endnote>
+  <w:endnote w:type="continuationSeparator" w:id="0">
+    <w:p>
+      <w:r>
+        <w:continuationSeparator/>
+      </w:r>
+    </w:p>
+  </w:endnote>
+</w:endnotes>
+</file>
+
 <file path=word/footer1.xml><?xml version="1.0" encoding="utf-8"?>
-<w:ftr xmlns:r="http://schemas.openxmlformats.org/officeDocument/2006/relationships" xmlns:wp="http://schemas.openxmlformats.org/drawingml/2006/wordprocessingDrawing" xmlns:w="http://schemas.openxmlformats.org/wordprocessingml/2006/main" xmlns:w10="urn:schemas-microsoft-com:office:word" xmlns:w14="http://schemas.microsoft.com/office/word/2010/wordml" xmlns:wps="http://schemas.microsoft.com/office/word/2010/wordprocessingShape" xmlns:wpg="http://schemas.microsoft.com/office/word/2010/wordprocessingGroup" xmlns:mc="http://schemas.openxmlformats.org/markup-compatibility/2006" xmlns:v="urn:schemas-microsoft-com:vml" xmlns:o="urn:schemas-microsoft-com:office:office" xmlns:m="http://schemas.openxmlformats.org/officeDocument/2006/math" mc:Ignorable="w14">
+<w:ftr xmlns:wpc="http://schemas.microsoft.com/office/word/2010/wordprocessingCanvas" xmlns:mc="http://schemas.openxmlformats.org/markup-compatibility/2006" xmlns:o="urn:schemas-microsoft-com:office:office" xmlns:r="http://schemas.openxmlformats.org/officeDocument/2006/relationships" xmlns:m="http://schemas.openxmlformats.org/officeDocument/2006/math" xmlns:v="urn:schemas-microsoft-com:vml" xmlns:wp14="http://schemas.microsoft.com/office/word/2010/wordprocessingDrawing" xmlns:wp="http://schemas.openxmlformats.org/drawingml/2006/wordprocessingDrawing" xmlns:w10="urn:schemas-microsoft-com:office:word" xmlns:w="http://schemas.openxmlformats.org/wordprocessingml/2006/main" xmlns:w14="http://schemas.microsoft.com/office/word/2010/wordml" xmlns:w15="http://schemas.microsoft.com/office/word/2012/wordml" xmlns:wpg="http://schemas.microsoft.com/office/word/2010/wordprocessingGroup" xmlns:wpi="http://schemas.microsoft.com/office/word/2010/wordprocessingInk" xmlns:wne="http://schemas.microsoft.com/office/word/2006/wordml" xmlns:wps="http://schemas.microsoft.com/office/word/2010/wordprocessingShape" mc:Ignorable="w14 w15 wp14">
   <w:p>
     <w:pPr>
-      <w:pStyle w:val="Header &amp; Footer"/>
+      <w:pStyle w:val="HeaderFooter"/>
       <w:tabs>
+        <w:tab w:val="clear" w:pos="9020"/>
         <w:tab w:val="center" w:pos="4680"/>
         <w:tab w:val="right" w:pos="9360"/>
-        <w:tab w:val="clear" w:pos="9020"/>
       </w:tabs>
-      <w:jc w:val="left"/>
     </w:pPr>
     <w:r>
-      <w:rPr/>
-      <w:fldChar w:fldCharType="begin" w:fldLock="0"/>
+      <w:fldChar w:fldCharType="begin"/>
     </w:r>
     <w:r>
       <w:instrText xml:space="preserve"> PAGE </w:instrText>
     </w:r>
     <w:r>
-      <w:rPr/>
-      <w:fldChar w:fldCharType="separate" w:fldLock="0"/>
+      <w:rPr>
+        <w:rFonts w:hint="eastAsia"/>
+      </w:rPr>
+      <w:fldChar w:fldCharType="separate"/>
     </w:r>
-    <w:r/>
     <w:r>
-      <w:rPr/>
-      <w:fldChar w:fldCharType="end" w:fldLock="0"/>
+      <w:rPr>
+        <w:rFonts w:hint="eastAsia"/>
+        <w:noProof/>
+      </w:rPr>
+      <w:t>6</w:t>
+    </w:r>
+    <w:r>
+      <w:fldChar w:fldCharType="end"/>
     </w:r>
   </w:p>
 </w:ftr>
 </file>
 
+<file path=word/footnotes.xml><?xml version="1.0" encoding="utf-8"?>
+<w:footnotes xmlns:wpc="http://schemas.microsoft.com/office/word/2010/wordprocessingCanvas" xmlns:mc="http://schemas.openxmlformats.org/markup-compatibility/2006" xmlns:o="urn:schemas-microsoft-com:office:office" xmlns:r="http://schemas.openxmlformats.org/officeDocument/2006/relationships" xmlns:m="http://schemas.openxmlformats.org/officeDocument/2006/math" xmlns:v="urn:schemas-microsoft-com:vml" xmlns:wp14="http://schemas.microsoft.com/office/word/2010/wordprocessingDrawing" xmlns:wp="http://schemas.openxmlformats.org/drawingml/2006/wordprocessingDrawing" xmlns:w10="urn:schemas-microsoft-com:office:word" xmlns:w="http://schemas.openxmlformats.org/wordprocessingml/2006/main" xmlns:w14="http://schemas.microsoft.com/office/word/2010/wordml" xmlns:w15="http://schemas.microsoft.com/office/word/2012/wordml" xmlns:wpg="http://schemas.microsoft.com/office/word/2010/wordprocessingGroup" xmlns:wpi="http://schemas.microsoft.com/office/word/2010/wordprocessingInk" xmlns:wne="http://schemas.microsoft.com/office/word/2006/wordml" xmlns:wps="http://schemas.microsoft.com/office/word/2010/wordprocessingShape" mc:Ignorable="w14 w15 wp14">
+  <w:footnote w:type="separator" w:id="-1">
+    <w:p>
+      <w:r>
+        <w:separator/>
+      </w:r>
+    </w:p>
+  </w:footnote>
+  <w:footnote w:type="continuationSeparator" w:id="0">
+    <w:p>
+      <w:r>
+        <w:continuationSeparator/>
+      </w:r>
+    </w:p>
+  </w:footnote>
+</w:footnotes>
+</file>
+
 <file path=word/header1.xml><?xml version="1.0" encoding="utf-8"?>
-<w:hdr xmlns:r="http://schemas.openxmlformats.org/officeDocument/2006/relationships" xmlns:wp="http://schemas.openxmlformats.org/drawingml/2006/wordprocessingDrawing" xmlns:w="http://schemas.openxmlformats.org/wordprocessingml/2006/main" xmlns:w10="urn:schemas-microsoft-com:office:word" xmlns:w14="http://schemas.microsoft.com/office/word/2010/wordml" xmlns:wps="http://schemas.microsoft.com/office/word/2010/wordprocessingShape" xmlns:wpg="http://schemas.microsoft.com/office/word/2010/wordprocessingGroup" xmlns:mc="http://schemas.openxmlformats.org/markup-compatibility/2006" xmlns:v="urn:schemas-microsoft-com:vml" xmlns:o="urn:schemas-microsoft-com:office:office" xmlns:m="http://schemas.openxmlformats.org/officeDocument/2006/math" mc:Ignorable="w14">
+<w:hdr xmlns:wpc="http://schemas.microsoft.com/office/word/2010/wordprocessingCanvas" xmlns:mc="http://schemas.openxmlformats.org/markup-compatibility/2006" xmlns:o="urn:schemas-microsoft-com:office:office" xmlns:r="http://schemas.openxmlformats.org/officeDocument/2006/relationships" xmlns:m="http://schemas.openxmlformats.org/officeDocument/2006/math" xmlns:v="urn:schemas-microsoft-com:vml" xmlns:wp14="http://schemas.microsoft.com/office/word/2010/wordprocessingDrawing" xmlns:wp="http://schemas.openxmlformats.org/drawingml/2006/wordprocessingDrawing" xmlns:w10="urn:schemas-microsoft-com:office:word" xmlns:w="http://schemas.openxmlformats.org/wordprocessingml/2006/main" xmlns:w14="http://schemas.microsoft.com/office/word/2010/wordml" xmlns:w15="http://schemas.microsoft.com/office/word/2012/wordml" xmlns:wpg="http://schemas.microsoft.com/office/word/2010/wordprocessingGroup" xmlns:wpi="http://schemas.microsoft.com/office/word/2010/wordprocessingInk" xmlns:wne="http://schemas.microsoft.com/office/word/2006/wordml" xmlns:wps="http://schemas.microsoft.com/office/word/2010/wordprocessingShape" mc:Ignorable="w14 w15 wp14">
   <w:p>
     <w:pPr>
-      <w:pStyle w:val="Header &amp; Footer"/>
+      <w:pStyle w:val="HeaderFooter"/>
       <w:tabs>
+        <w:tab w:val="clear" w:pos="9020"/>
         <w:tab w:val="center" w:pos="4680"/>
         <w:tab w:val="right" w:pos="9360"/>
-        <w:tab w:val="clear" w:pos="9020"/>
       </w:tabs>
-      <w:jc w:val="left"/>
     </w:pPr>
     <w:r>
       <w:tab/>
+    </w:r>
+    <w:r>
       <w:tab/>
     </w:r>
     <w:r>
-      <w:rPr/>
-      <w:fldChar w:fldCharType="begin" w:fldLock="0"/>
+      <w:fldChar w:fldCharType="begin" w:fldLock="1"/>
     </w:r>
     <w:r>
       <w:instrText xml:space="preserve"> DATE \@ "dddd, MMMM d, y" </w:instrText>
     </w:r>
     <w:r>
-      <w:rPr/>
-      <w:fldChar w:fldCharType="separate" w:fldLock="0"/>
+      <w:fldChar w:fldCharType="separate"/>
     </w:r>
     <w:r>
       <w:rPr>
-        <w:rtl w:val="0"/>
         <w:lang w:val="en-US"/>
       </w:rPr>
       <w:t>Saturday, November 2, 2019</w:t>
     </w:r>
     <w:r>
-      <w:rPr/>
-      <w:fldChar w:fldCharType="end" w:fldLock="1"/>
+      <w:fldChar w:fldCharType="end"/>
     </w:r>
   </w:p>
 </w:hdr>
 </file>
 
 <file path=word/numbering.xml><?xml version="1.0" encoding="utf-8"?>
-<w:numbering xmlns:w="http://schemas.openxmlformats.org/wordprocessingml/2006/main" xmlns:wp="http://schemas.openxmlformats.org/drawingml/2006/wordprocessingDrawing" xmlns:w14="http://schemas.microsoft.com/office/word/2010/wordml" xmlns:r="http://schemas.openxmlformats.org/officeDocument/2006/relationships" xmlns:v="urn:schemas-microsoft-com:vml" xmlns:o="urn:schemas-microsoft-com:office:office">
+<w:numbering xmlns:wpc="http://schemas.microsoft.com/office/word/2010/wordprocessingCanvas" xmlns:mc="http://schemas.openxmlformats.org/markup-compatibility/2006" xmlns:o="urn:schemas-microsoft-com:office:office" xmlns:r="http://schemas.openxmlformats.org/officeDocument/2006/relationships" xmlns:m="http://schemas.openxmlformats.org/officeDocument/2006/math" xmlns:v="urn:schemas-microsoft-com:vml" xmlns:wp14="http://schemas.microsoft.com/office/word/2010/wordprocessingDrawing" xmlns:wp="http://schemas.openxmlformats.org/drawingml/2006/wordprocessingDrawing" xmlns:w10="urn:schemas-microsoft-com:office:word" xmlns:w="http://schemas.openxmlformats.org/wordprocessingml/2006/main" xmlns:w14="http://schemas.microsoft.com/office/word/2010/wordml" xmlns:w15="http://schemas.microsoft.com/office/word/2012/wordml" xmlns:wpg="http://schemas.microsoft.com/office/word/2010/wordprocessingGroup" xmlns:wpi="http://schemas.microsoft.com/office/word/2010/wordprocessingInk" xmlns:wne="http://schemas.microsoft.com/office/word/2006/wordml" xmlns:wps="http://schemas.microsoft.com/office/word/2010/wordprocessingShape" mc:Ignorable="w14 w15 wp14">
   <w:abstractNum w:abstractNumId="0">
+    <w:nsid w:val="08541D87"/>
     <w:multiLevelType w:val="hybridMultilevel"/>
-    <w:numStyleLink w:val="Dash"/>
+    <w:tmpl w:val="16089ED0"/>
+    <w:lvl w:ilvl="0" w:tplc="04180001">
+      <w:start w:val="1"/>
+      <w:numFmt w:val="bullet"/>
+      <w:lvlText w:val=""/>
+      <w:lvlJc w:val="left"/>
+      <w:pPr>
+        <w:ind w:left="720" w:hanging="360"/>
+      </w:pPr>
+      <w:rPr>
+        <w:rFonts w:ascii="Symbol" w:hAnsi="Symbol" w:hint="default"/>
+      </w:rPr>
+    </w:lvl>
+    <w:lvl w:ilvl="1" w:tplc="04180003" w:tentative="1">
+      <w:start w:val="1"/>
+      <w:numFmt w:val="bullet"/>
+      <w:lvlText w:val="o"/>
+      <w:lvlJc w:val="left"/>
+      <w:pPr>
+        <w:ind w:left="1440" w:hanging="360"/>
+      </w:pPr>
+      <w:rPr>
+        <w:rFonts w:ascii="Courier New" w:hAnsi="Courier New" w:cs="Courier New" w:hint="default"/>
+      </w:rPr>
+    </w:lvl>
+    <w:lvl w:ilvl="2" w:tplc="04180005" w:tentative="1">
+      <w:start w:val="1"/>
+      <w:numFmt w:val="bullet"/>
+      <w:lvlText w:val=""/>
+      <w:lvlJc w:val="left"/>
+      <w:pPr>
+        <w:ind w:left="2160" w:hanging="360"/>
+      </w:pPr>
+      <w:rPr>
+        <w:rFonts w:ascii="Wingdings" w:hAnsi="Wingdings" w:hint="default"/>
+      </w:rPr>
+    </w:lvl>
+    <w:lvl w:ilvl="3" w:tplc="04180001" w:tentative="1">
+      <w:start w:val="1"/>
+      <w:numFmt w:val="bullet"/>
+      <w:lvlText w:val=""/>
+      <w:lvlJc w:val="left"/>
+      <w:pPr>
+        <w:ind w:left="2880" w:hanging="360"/>
+      </w:pPr>
+      <w:rPr>
+        <w:rFonts w:ascii="Symbol" w:hAnsi="Symbol" w:hint="default"/>
+      </w:rPr>
+    </w:lvl>
+    <w:lvl w:ilvl="4" w:tplc="04180003" w:tentative="1">
+      <w:start w:val="1"/>
+      <w:numFmt w:val="bullet"/>
+      <w:lvlText w:val="o"/>
+      <w:lvlJc w:val="left"/>
+      <w:pPr>
+        <w:ind w:left="3600" w:hanging="360"/>
+      </w:pPr>
+      <w:rPr>
+        <w:rFonts w:ascii="Courier New" w:hAnsi="Courier New" w:cs="Courier New" w:hint="default"/>
+      </w:rPr>
+    </w:lvl>
+    <w:lvl w:ilvl="5" w:tplc="04180005" w:tentative="1">
+      <w:start w:val="1"/>
+      <w:numFmt w:val="bullet"/>
+      <w:lvlText w:val=""/>
+      <w:lvlJc w:val="left"/>
+      <w:pPr>
+        <w:ind w:left="4320" w:hanging="360"/>
+      </w:pPr>
+      <w:rPr>
+        <w:rFonts w:ascii="Wingdings" w:hAnsi="Wingdings" w:hint="default"/>
+      </w:rPr>
+    </w:lvl>
+    <w:lvl w:ilvl="6" w:tplc="04180001" w:tentative="1">
+      <w:start w:val="1"/>
+      <w:numFmt w:val="bullet"/>
+      <w:lvlText w:val=""/>
+      <w:lvlJc w:val="left"/>
+      <w:pPr>
+        <w:ind w:left="5040" w:hanging="360"/>
+      </w:pPr>
+      <w:rPr>
+        <w:rFonts w:ascii="Symbol" w:hAnsi="Symbol" w:hint="default"/>
+      </w:rPr>
+    </w:lvl>
+    <w:lvl w:ilvl="7" w:tplc="04180003" w:tentative="1">
+      <w:start w:val="1"/>
+      <w:numFmt w:val="bullet"/>
+      <w:lvlText w:val="o"/>
+      <w:lvlJc w:val="left"/>
+      <w:pPr>
+        <w:ind w:left="5760" w:hanging="360"/>
+      </w:pPr>
+      <w:rPr>
+        <w:rFonts w:ascii="Courier New" w:hAnsi="Courier New" w:cs="Courier New" w:hint="default"/>
+      </w:rPr>
+    </w:lvl>
+    <w:lvl w:ilvl="8" w:tplc="04180005" w:tentative="1">
+      <w:start w:val="1"/>
+      <w:numFmt w:val="bullet"/>
+      <w:lvlText w:val=""/>
+      <w:lvlJc w:val="left"/>
+      <w:pPr>
+        <w:ind w:left="6480" w:hanging="360"/>
+      </w:pPr>
+      <w:rPr>
+        <w:rFonts w:ascii="Wingdings" w:hAnsi="Wingdings" w:hint="default"/>
+      </w:rPr>
+    </w:lvl>
   </w:abstractNum>
   <w:abstractNum w:abstractNumId="1">
+    <w:nsid w:val="188D7D46"/>
     <w:multiLevelType w:val="hybridMultilevel"/>
-    <w:styleLink w:val="Dash"/>
-    <w:lvl w:ilvl="0">
-      <w:start w:val="1"/>
-      <w:numFmt w:val="bullet"/>
-      <w:suff w:val="tab"/>
+    <w:tmpl w:val="6D64F3BC"/>
+    <w:styleLink w:val="NoteTaking"/>
+    <w:lvl w:ilvl="0" w:tplc="FD962462">
+      <w:start w:val="1"/>
+      <w:numFmt w:val="bullet"/>
       <w:lvlText w:val="-"/>
       <w:lvlJc w:val="left"/>
       <w:pPr>
-        <w:ind w:left="262" w:hanging="262"/>
+        <w:ind w:left="240" w:hanging="240"/>
       </w:pPr>
       <w:rPr>
         <w:rFonts w:hAnsi="Arial Unicode MS"/>
@@ -498,14 +2222,40 @@
         <w:vertAlign w:val="baseline"/>
       </w:rPr>
     </w:lvl>
-    <w:lvl w:ilvl="1">
-      <w:start w:val="1"/>
-      <w:numFmt w:val="bullet"/>
-      <w:suff w:val="tab"/>
+    <w:lvl w:ilvl="1" w:tplc="1002908C">
+      <w:start w:val="1"/>
+      <w:numFmt w:val="bullet"/>
+      <w:lvlText w:val="•"/>
+      <w:lvlJc w:val="left"/>
+      <w:pPr>
+        <w:ind w:left="480" w:hanging="240"/>
+      </w:pPr>
+      <w:rPr>
+        <w:rFonts w:hAnsi="Arial Unicode MS"/>
+        <w:caps w:val="0"/>
+        <w:smallCaps w:val="0"/>
+        <w:strike w:val="0"/>
+        <w:dstrike w:val="0"/>
+        <w:outline w:val="0"/>
+        <w:emboss w:val="0"/>
+        <w:imprint w:val="0"/>
+        <w:spacing w:val="0"/>
+        <w:w w:val="100"/>
+        <w:kern w:val="0"/>
+        <w:position w:val="0"/>
+        <w:sz w:val="29"/>
+        <w:szCs w:val="29"/>
+        <w:highlight w:val="none"/>
+        <w:vertAlign w:val="baseline"/>
+      </w:rPr>
+    </w:lvl>
+    <w:lvl w:ilvl="2" w:tplc="CE44BA4A">
+      <w:start w:val="1"/>
+      <w:numFmt w:val="bullet"/>
       <w:lvlText w:val="-"/>
       <w:lvlJc w:val="left"/>
       <w:pPr>
-        <w:ind w:left="502" w:hanging="262"/>
+        <w:ind w:left="720" w:hanging="240"/>
       </w:pPr>
       <w:rPr>
         <w:rFonts w:hAnsi="Arial Unicode MS"/>
@@ -526,14 +2276,40 @@
         <w:vertAlign w:val="baseline"/>
       </w:rPr>
     </w:lvl>
-    <w:lvl w:ilvl="2">
-      <w:start w:val="1"/>
-      <w:numFmt w:val="bullet"/>
-      <w:suff w:val="tab"/>
+    <w:lvl w:ilvl="3" w:tplc="43F8CCA0">
+      <w:start w:val="1"/>
+      <w:numFmt w:val="bullet"/>
+      <w:lvlText w:val="•"/>
+      <w:lvlJc w:val="left"/>
+      <w:pPr>
+        <w:ind w:left="960" w:hanging="240"/>
+      </w:pPr>
+      <w:rPr>
+        <w:rFonts w:hAnsi="Arial Unicode MS"/>
+        <w:caps w:val="0"/>
+        <w:smallCaps w:val="0"/>
+        <w:strike w:val="0"/>
+        <w:dstrike w:val="0"/>
+        <w:outline w:val="0"/>
+        <w:emboss w:val="0"/>
+        <w:imprint w:val="0"/>
+        <w:spacing w:val="0"/>
+        <w:w w:val="100"/>
+        <w:kern w:val="0"/>
+        <w:position w:val="0"/>
+        <w:sz w:val="29"/>
+        <w:szCs w:val="29"/>
+        <w:highlight w:val="none"/>
+        <w:vertAlign w:val="baseline"/>
+      </w:rPr>
+    </w:lvl>
+    <w:lvl w:ilvl="4" w:tplc="927068EE">
+      <w:start w:val="1"/>
+      <w:numFmt w:val="bullet"/>
       <w:lvlText w:val="-"/>
       <w:lvlJc w:val="left"/>
       <w:pPr>
-        <w:ind w:left="742" w:hanging="262"/>
+        <w:ind w:left="1200" w:hanging="240"/>
       </w:pPr>
       <w:rPr>
         <w:rFonts w:hAnsi="Arial Unicode MS"/>
@@ -554,14 +2330,40 @@
         <w:vertAlign w:val="baseline"/>
       </w:rPr>
     </w:lvl>
-    <w:lvl w:ilvl="3">
-      <w:start w:val="1"/>
-      <w:numFmt w:val="bullet"/>
-      <w:suff w:val="tab"/>
+    <w:lvl w:ilvl="5" w:tplc="DCBCD206">
+      <w:start w:val="1"/>
+      <w:numFmt w:val="bullet"/>
+      <w:lvlText w:val="•"/>
+      <w:lvlJc w:val="left"/>
+      <w:pPr>
+        <w:ind w:left="1440" w:hanging="240"/>
+      </w:pPr>
+      <w:rPr>
+        <w:rFonts w:hAnsi="Arial Unicode MS"/>
+        <w:caps w:val="0"/>
+        <w:smallCaps w:val="0"/>
+        <w:strike w:val="0"/>
+        <w:dstrike w:val="0"/>
+        <w:outline w:val="0"/>
+        <w:emboss w:val="0"/>
+        <w:imprint w:val="0"/>
+        <w:spacing w:val="0"/>
+        <w:w w:val="100"/>
+        <w:kern w:val="0"/>
+        <w:position w:val="0"/>
+        <w:sz w:val="29"/>
+        <w:szCs w:val="29"/>
+        <w:highlight w:val="none"/>
+        <w:vertAlign w:val="baseline"/>
+      </w:rPr>
+    </w:lvl>
+    <w:lvl w:ilvl="6" w:tplc="AF8C38A8">
+      <w:start w:val="1"/>
+      <w:numFmt w:val="bullet"/>
       <w:lvlText w:val="-"/>
       <w:lvlJc w:val="left"/>
       <w:pPr>
-        <w:ind w:left="982" w:hanging="262"/>
+        <w:ind w:left="1680" w:hanging="240"/>
       </w:pPr>
       <w:rPr>
         <w:rFonts w:hAnsi="Arial Unicode MS"/>
@@ -582,14 +2384,40 @@
         <w:vertAlign w:val="baseline"/>
       </w:rPr>
     </w:lvl>
-    <w:lvl w:ilvl="4">
-      <w:start w:val="1"/>
-      <w:numFmt w:val="bullet"/>
-      <w:suff w:val="tab"/>
+    <w:lvl w:ilvl="7" w:tplc="E970F0D0">
+      <w:start w:val="1"/>
+      <w:numFmt w:val="bullet"/>
+      <w:lvlText w:val="•"/>
+      <w:lvlJc w:val="left"/>
+      <w:pPr>
+        <w:ind w:left="1920" w:hanging="240"/>
+      </w:pPr>
+      <w:rPr>
+        <w:rFonts w:hAnsi="Arial Unicode MS"/>
+        <w:caps w:val="0"/>
+        <w:smallCaps w:val="0"/>
+        <w:strike w:val="0"/>
+        <w:dstrike w:val="0"/>
+        <w:outline w:val="0"/>
+        <w:emboss w:val="0"/>
+        <w:imprint w:val="0"/>
+        <w:spacing w:val="0"/>
+        <w:w w:val="100"/>
+        <w:kern w:val="0"/>
+        <w:position w:val="0"/>
+        <w:sz w:val="29"/>
+        <w:szCs w:val="29"/>
+        <w:highlight w:val="none"/>
+        <w:vertAlign w:val="baseline"/>
+      </w:rPr>
+    </w:lvl>
+    <w:lvl w:ilvl="8" w:tplc="10B2DC5E">
+      <w:start w:val="1"/>
+      <w:numFmt w:val="bullet"/>
       <w:lvlText w:val="-"/>
       <w:lvlJc w:val="left"/>
       <w:pPr>
-        <w:ind w:left="1222" w:hanging="262"/>
+        <w:ind w:left="2160" w:hanging="240"/>
       </w:pPr>
       <w:rPr>
         <w:rFonts w:hAnsi="Arial Unicode MS"/>
@@ -610,14 +2438,251 @@
         <w:vertAlign w:val="baseline"/>
       </w:rPr>
     </w:lvl>
-    <w:lvl w:ilvl="5">
-      <w:start w:val="1"/>
-      <w:numFmt w:val="bullet"/>
-      <w:suff w:val="tab"/>
+  </w:abstractNum>
+  <w:abstractNum w:abstractNumId="2">
+    <w:nsid w:val="25AA25F2"/>
+    <w:multiLevelType w:val="hybridMultilevel"/>
+    <w:tmpl w:val="6D64F3BC"/>
+    <w:numStyleLink w:val="NoteTaking"/>
+  </w:abstractNum>
+  <w:abstractNum w:abstractNumId="3">
+    <w:nsid w:val="2D6B2722"/>
+    <w:multiLevelType w:val="hybridMultilevel"/>
+    <w:tmpl w:val="F35A48D8"/>
+    <w:lvl w:ilvl="0" w:tplc="04180001">
+      <w:start w:val="1"/>
+      <w:numFmt w:val="bullet"/>
+      <w:lvlText w:val=""/>
+      <w:lvlJc w:val="left"/>
+      <w:pPr>
+        <w:ind w:left="720" w:hanging="360"/>
+      </w:pPr>
+      <w:rPr>
+        <w:rFonts w:ascii="Symbol" w:hAnsi="Symbol" w:hint="default"/>
+      </w:rPr>
+    </w:lvl>
+    <w:lvl w:ilvl="1" w:tplc="04180003" w:tentative="1">
+      <w:start w:val="1"/>
+      <w:numFmt w:val="bullet"/>
+      <w:lvlText w:val="o"/>
+      <w:lvlJc w:val="left"/>
+      <w:pPr>
+        <w:ind w:left="1440" w:hanging="360"/>
+      </w:pPr>
+      <w:rPr>
+        <w:rFonts w:ascii="Courier New" w:hAnsi="Courier New" w:cs="Courier New" w:hint="default"/>
+      </w:rPr>
+    </w:lvl>
+    <w:lvl w:ilvl="2" w:tplc="04180005" w:tentative="1">
+      <w:start w:val="1"/>
+      <w:numFmt w:val="bullet"/>
+      <w:lvlText w:val=""/>
+      <w:lvlJc w:val="left"/>
+      <w:pPr>
+        <w:ind w:left="2160" w:hanging="360"/>
+      </w:pPr>
+      <w:rPr>
+        <w:rFonts w:ascii="Wingdings" w:hAnsi="Wingdings" w:hint="default"/>
+      </w:rPr>
+    </w:lvl>
+    <w:lvl w:ilvl="3" w:tplc="04180001" w:tentative="1">
+      <w:start w:val="1"/>
+      <w:numFmt w:val="bullet"/>
+      <w:lvlText w:val=""/>
+      <w:lvlJc w:val="left"/>
+      <w:pPr>
+        <w:ind w:left="2880" w:hanging="360"/>
+      </w:pPr>
+      <w:rPr>
+        <w:rFonts w:ascii="Symbol" w:hAnsi="Symbol" w:hint="default"/>
+      </w:rPr>
+    </w:lvl>
+    <w:lvl w:ilvl="4" w:tplc="04180003" w:tentative="1">
+      <w:start w:val="1"/>
+      <w:numFmt w:val="bullet"/>
+      <w:lvlText w:val="o"/>
+      <w:lvlJc w:val="left"/>
+      <w:pPr>
+        <w:ind w:left="3600" w:hanging="360"/>
+      </w:pPr>
+      <w:rPr>
+        <w:rFonts w:ascii="Courier New" w:hAnsi="Courier New" w:cs="Courier New" w:hint="default"/>
+      </w:rPr>
+    </w:lvl>
+    <w:lvl w:ilvl="5" w:tplc="04180005" w:tentative="1">
+      <w:start w:val="1"/>
+      <w:numFmt w:val="bullet"/>
+      <w:lvlText w:val=""/>
+      <w:lvlJc w:val="left"/>
+      <w:pPr>
+        <w:ind w:left="4320" w:hanging="360"/>
+      </w:pPr>
+      <w:rPr>
+        <w:rFonts w:ascii="Wingdings" w:hAnsi="Wingdings" w:hint="default"/>
+      </w:rPr>
+    </w:lvl>
+    <w:lvl w:ilvl="6" w:tplc="04180001" w:tentative="1">
+      <w:start w:val="1"/>
+      <w:numFmt w:val="bullet"/>
+      <w:lvlText w:val=""/>
+      <w:lvlJc w:val="left"/>
+      <w:pPr>
+        <w:ind w:left="5040" w:hanging="360"/>
+      </w:pPr>
+      <w:rPr>
+        <w:rFonts w:ascii="Symbol" w:hAnsi="Symbol" w:hint="default"/>
+      </w:rPr>
+    </w:lvl>
+    <w:lvl w:ilvl="7" w:tplc="04180003" w:tentative="1">
+      <w:start w:val="1"/>
+      <w:numFmt w:val="bullet"/>
+      <w:lvlText w:val="o"/>
+      <w:lvlJc w:val="left"/>
+      <w:pPr>
+        <w:ind w:left="5760" w:hanging="360"/>
+      </w:pPr>
+      <w:rPr>
+        <w:rFonts w:ascii="Courier New" w:hAnsi="Courier New" w:cs="Courier New" w:hint="default"/>
+      </w:rPr>
+    </w:lvl>
+    <w:lvl w:ilvl="8" w:tplc="04180005" w:tentative="1">
+      <w:start w:val="1"/>
+      <w:numFmt w:val="bullet"/>
+      <w:lvlText w:val=""/>
+      <w:lvlJc w:val="left"/>
+      <w:pPr>
+        <w:ind w:left="6480" w:hanging="360"/>
+      </w:pPr>
+      <w:rPr>
+        <w:rFonts w:ascii="Wingdings" w:hAnsi="Wingdings" w:hint="default"/>
+      </w:rPr>
+    </w:lvl>
+  </w:abstractNum>
+  <w:abstractNum w:abstractNumId="4">
+    <w:nsid w:val="558A597C"/>
+    <w:multiLevelType w:val="hybridMultilevel"/>
+    <w:tmpl w:val="6C6AB0BE"/>
+    <w:lvl w:ilvl="0" w:tplc="04180001">
+      <w:start w:val="1"/>
+      <w:numFmt w:val="bullet"/>
+      <w:lvlText w:val=""/>
+      <w:lvlJc w:val="left"/>
+      <w:pPr>
+        <w:ind w:left="720" w:hanging="360"/>
+      </w:pPr>
+      <w:rPr>
+        <w:rFonts w:ascii="Symbol" w:hAnsi="Symbol" w:hint="default"/>
+      </w:rPr>
+    </w:lvl>
+    <w:lvl w:ilvl="1" w:tplc="04180003" w:tentative="1">
+      <w:start w:val="1"/>
+      <w:numFmt w:val="bullet"/>
+      <w:lvlText w:val="o"/>
+      <w:lvlJc w:val="left"/>
+      <w:pPr>
+        <w:ind w:left="1440" w:hanging="360"/>
+      </w:pPr>
+      <w:rPr>
+        <w:rFonts w:ascii="Courier New" w:hAnsi="Courier New" w:cs="Courier New" w:hint="default"/>
+      </w:rPr>
+    </w:lvl>
+    <w:lvl w:ilvl="2" w:tplc="04180005" w:tentative="1">
+      <w:start w:val="1"/>
+      <w:numFmt w:val="bullet"/>
+      <w:lvlText w:val=""/>
+      <w:lvlJc w:val="left"/>
+      <w:pPr>
+        <w:ind w:left="2160" w:hanging="360"/>
+      </w:pPr>
+      <w:rPr>
+        <w:rFonts w:ascii="Wingdings" w:hAnsi="Wingdings" w:hint="default"/>
+      </w:rPr>
+    </w:lvl>
+    <w:lvl w:ilvl="3" w:tplc="04180001" w:tentative="1">
+      <w:start w:val="1"/>
+      <w:numFmt w:val="bullet"/>
+      <w:lvlText w:val=""/>
+      <w:lvlJc w:val="left"/>
+      <w:pPr>
+        <w:ind w:left="2880" w:hanging="360"/>
+      </w:pPr>
+      <w:rPr>
+        <w:rFonts w:ascii="Symbol" w:hAnsi="Symbol" w:hint="default"/>
+      </w:rPr>
+    </w:lvl>
+    <w:lvl w:ilvl="4" w:tplc="04180003" w:tentative="1">
+      <w:start w:val="1"/>
+      <w:numFmt w:val="bullet"/>
+      <w:lvlText w:val="o"/>
+      <w:lvlJc w:val="left"/>
+      <w:pPr>
+        <w:ind w:left="3600" w:hanging="360"/>
+      </w:pPr>
+      <w:rPr>
+        <w:rFonts w:ascii="Courier New" w:hAnsi="Courier New" w:cs="Courier New" w:hint="default"/>
+      </w:rPr>
+    </w:lvl>
+    <w:lvl w:ilvl="5" w:tplc="04180005" w:tentative="1">
+      <w:start w:val="1"/>
+      <w:numFmt w:val="bullet"/>
+      <w:lvlText w:val=""/>
+      <w:lvlJc w:val="left"/>
+      <w:pPr>
+        <w:ind w:left="4320" w:hanging="360"/>
+      </w:pPr>
+      <w:rPr>
+        <w:rFonts w:ascii="Wingdings" w:hAnsi="Wingdings" w:hint="default"/>
+      </w:rPr>
+    </w:lvl>
+    <w:lvl w:ilvl="6" w:tplc="04180001" w:tentative="1">
+      <w:start w:val="1"/>
+      <w:numFmt w:val="bullet"/>
+      <w:lvlText w:val=""/>
+      <w:lvlJc w:val="left"/>
+      <w:pPr>
+        <w:ind w:left="5040" w:hanging="360"/>
+      </w:pPr>
+      <w:rPr>
+        <w:rFonts w:ascii="Symbol" w:hAnsi="Symbol" w:hint="default"/>
+      </w:rPr>
+    </w:lvl>
+    <w:lvl w:ilvl="7" w:tplc="04180003" w:tentative="1">
+      <w:start w:val="1"/>
+      <w:numFmt w:val="bullet"/>
+      <w:lvlText w:val="o"/>
+      <w:lvlJc w:val="left"/>
+      <w:pPr>
+        <w:ind w:left="5760" w:hanging="360"/>
+      </w:pPr>
+      <w:rPr>
+        <w:rFonts w:ascii="Courier New" w:hAnsi="Courier New" w:cs="Courier New" w:hint="default"/>
+      </w:rPr>
+    </w:lvl>
+    <w:lvl w:ilvl="8" w:tplc="04180005" w:tentative="1">
+      <w:start w:val="1"/>
+      <w:numFmt w:val="bullet"/>
+      <w:lvlText w:val=""/>
+      <w:lvlJc w:val="left"/>
+      <w:pPr>
+        <w:ind w:left="6480" w:hanging="360"/>
+      </w:pPr>
+      <w:rPr>
+        <w:rFonts w:ascii="Wingdings" w:hAnsi="Wingdings" w:hint="default"/>
+      </w:rPr>
+    </w:lvl>
+  </w:abstractNum>
+  <w:abstractNum w:abstractNumId="5">
+    <w:nsid w:val="59DB7948"/>
+    <w:multiLevelType w:val="hybridMultilevel"/>
+    <w:tmpl w:val="1764AA46"/>
+    <w:styleLink w:val="Dash"/>
+    <w:lvl w:ilvl="0" w:tplc="DB86488A">
+      <w:start w:val="1"/>
+      <w:numFmt w:val="bullet"/>
       <w:lvlText w:val="-"/>
       <w:lvlJc w:val="left"/>
       <w:pPr>
-        <w:ind w:left="1462" w:hanging="262"/>
+        <w:ind w:left="262" w:hanging="262"/>
       </w:pPr>
       <w:rPr>
         <w:rFonts w:hAnsi="Arial Unicode MS"/>
@@ -638,14 +2703,13 @@
         <w:vertAlign w:val="baseline"/>
       </w:rPr>
     </w:lvl>
-    <w:lvl w:ilvl="6">
-      <w:start w:val="1"/>
-      <w:numFmt w:val="bullet"/>
-      <w:suff w:val="tab"/>
+    <w:lvl w:ilvl="1" w:tplc="29308814">
+      <w:start w:val="1"/>
+      <w:numFmt w:val="bullet"/>
       <w:lvlText w:val="-"/>
       <w:lvlJc w:val="left"/>
       <w:pPr>
-        <w:ind w:left="1702" w:hanging="262"/>
+        <w:ind w:left="502" w:hanging="262"/>
       </w:pPr>
       <w:rPr>
         <w:rFonts w:hAnsi="Arial Unicode MS"/>
@@ -666,14 +2730,13 @@
         <w:vertAlign w:val="baseline"/>
       </w:rPr>
     </w:lvl>
-    <w:lvl w:ilvl="7">
-      <w:start w:val="1"/>
-      <w:numFmt w:val="bullet"/>
-      <w:suff w:val="tab"/>
+    <w:lvl w:ilvl="2" w:tplc="0F4655B8">
+      <w:start w:val="1"/>
+      <w:numFmt w:val="bullet"/>
       <w:lvlText w:val="-"/>
       <w:lvlJc w:val="left"/>
       <w:pPr>
-        <w:ind w:left="1942" w:hanging="262"/>
+        <w:ind w:left="742" w:hanging="262"/>
       </w:pPr>
       <w:rPr>
         <w:rFonts w:hAnsi="Arial Unicode MS"/>
@@ -694,14 +2757,13 @@
         <w:vertAlign w:val="baseline"/>
       </w:rPr>
     </w:lvl>
-    <w:lvl w:ilvl="8">
-      <w:start w:val="1"/>
-      <w:numFmt w:val="bullet"/>
-      <w:suff w:val="tab"/>
+    <w:lvl w:ilvl="3" w:tplc="F9B09F44">
+      <w:start w:val="1"/>
+      <w:numFmt w:val="bullet"/>
       <w:lvlText w:val="-"/>
       <w:lvlJc w:val="left"/>
       <w:pPr>
-        <w:ind w:left="2182" w:hanging="262"/>
+        <w:ind w:left="982" w:hanging="262"/>
       </w:pPr>
       <w:rPr>
         <w:rFonts w:hAnsi="Arial Unicode MS"/>
@@ -722,22 +2784,13 @@
         <w:vertAlign w:val="baseline"/>
       </w:rPr>
     </w:lvl>
-  </w:abstractNum>
-  <w:abstractNum w:abstractNumId="2">
-    <w:multiLevelType w:val="hybridMultilevel"/>
-    <w:numStyleLink w:val="Note Taking"/>
-  </w:abstractNum>
-  <w:abstractNum w:abstractNumId="3">
-    <w:multiLevelType w:val="hybridMultilevel"/>
-    <w:styleLink w:val="Note Taking"/>
-    <w:lvl w:ilvl="0">
-      <w:start w:val="1"/>
-      <w:numFmt w:val="bullet"/>
-      <w:suff w:val="tab"/>
+    <w:lvl w:ilvl="4" w:tplc="8D16039E">
+      <w:start w:val="1"/>
+      <w:numFmt w:val="bullet"/>
       <w:lvlText w:val="-"/>
       <w:lvlJc w:val="left"/>
       <w:pPr>
-        <w:ind w:left="240" w:hanging="240"/>
+        <w:ind w:left="1222" w:hanging="262"/>
       </w:pPr>
       <w:rPr>
         <w:rFonts w:hAnsi="Arial Unicode MS"/>
@@ -758,42 +2811,13 @@
         <w:vertAlign w:val="baseline"/>
       </w:rPr>
     </w:lvl>
-    <w:lvl w:ilvl="1">
-      <w:start w:val="1"/>
-      <w:numFmt w:val="bullet"/>
-      <w:suff w:val="tab"/>
-      <w:lvlText w:val="•"/>
-      <w:lvlJc w:val="left"/>
-      <w:pPr>
-        <w:ind w:left="480" w:hanging="240"/>
-      </w:pPr>
-      <w:rPr>
-        <w:rFonts w:hAnsi="Arial Unicode MS"/>
-        <w:caps w:val="0"/>
-        <w:smallCaps w:val="0"/>
-        <w:strike w:val="0"/>
-        <w:dstrike w:val="0"/>
-        <w:outline w:val="0"/>
-        <w:emboss w:val="0"/>
-        <w:imprint w:val="0"/>
-        <w:spacing w:val="0"/>
-        <w:w w:val="100"/>
-        <w:kern w:val="0"/>
-        <w:position w:val="0"/>
-        <w:sz w:val="29"/>
-        <w:szCs w:val="29"/>
-        <w:highlight w:val="none"/>
-        <w:vertAlign w:val="baseline"/>
-      </w:rPr>
-    </w:lvl>
-    <w:lvl w:ilvl="2">
-      <w:start w:val="1"/>
-      <w:numFmt w:val="bullet"/>
-      <w:suff w:val="tab"/>
+    <w:lvl w:ilvl="5" w:tplc="FD044016">
+      <w:start w:val="1"/>
+      <w:numFmt w:val="bullet"/>
       <w:lvlText w:val="-"/>
       <w:lvlJc w:val="left"/>
       <w:pPr>
-        <w:ind w:left="720" w:hanging="240"/>
+        <w:ind w:left="1462" w:hanging="262"/>
       </w:pPr>
       <w:rPr>
         <w:rFonts w:hAnsi="Arial Unicode MS"/>
@@ -814,42 +2838,13 @@
         <w:vertAlign w:val="baseline"/>
       </w:rPr>
     </w:lvl>
-    <w:lvl w:ilvl="3">
-      <w:start w:val="1"/>
-      <w:numFmt w:val="bullet"/>
-      <w:suff w:val="tab"/>
-      <w:lvlText w:val="•"/>
-      <w:lvlJc w:val="left"/>
-      <w:pPr>
-        <w:ind w:left="960" w:hanging="240"/>
-      </w:pPr>
-      <w:rPr>
-        <w:rFonts w:hAnsi="Arial Unicode MS"/>
-        <w:caps w:val="0"/>
-        <w:smallCaps w:val="0"/>
-        <w:strike w:val="0"/>
-        <w:dstrike w:val="0"/>
-        <w:outline w:val="0"/>
-        <w:emboss w:val="0"/>
-        <w:imprint w:val="0"/>
-        <w:spacing w:val="0"/>
-        <w:w w:val="100"/>
-        <w:kern w:val="0"/>
-        <w:position w:val="0"/>
-        <w:sz w:val="29"/>
-        <w:szCs w:val="29"/>
-        <w:highlight w:val="none"/>
-        <w:vertAlign w:val="baseline"/>
-      </w:rPr>
-    </w:lvl>
-    <w:lvl w:ilvl="4">
-      <w:start w:val="1"/>
-      <w:numFmt w:val="bullet"/>
-      <w:suff w:val="tab"/>
+    <w:lvl w:ilvl="6" w:tplc="EBC80676">
+      <w:start w:val="1"/>
+      <w:numFmt w:val="bullet"/>
       <w:lvlText w:val="-"/>
       <w:lvlJc w:val="left"/>
       <w:pPr>
-        <w:ind w:left="1200" w:hanging="240"/>
+        <w:ind w:left="1702" w:hanging="262"/>
       </w:pPr>
       <w:rPr>
         <w:rFonts w:hAnsi="Arial Unicode MS"/>
@@ -870,42 +2865,13 @@
         <w:vertAlign w:val="baseline"/>
       </w:rPr>
     </w:lvl>
-    <w:lvl w:ilvl="5">
-      <w:start w:val="1"/>
-      <w:numFmt w:val="bullet"/>
-      <w:suff w:val="tab"/>
-      <w:lvlText w:val="•"/>
-      <w:lvlJc w:val="left"/>
-      <w:pPr>
-        <w:ind w:left="1440" w:hanging="240"/>
-      </w:pPr>
-      <w:rPr>
-        <w:rFonts w:hAnsi="Arial Unicode MS"/>
-        <w:caps w:val="0"/>
-        <w:smallCaps w:val="0"/>
-        <w:strike w:val="0"/>
-        <w:dstrike w:val="0"/>
-        <w:outline w:val="0"/>
-        <w:emboss w:val="0"/>
-        <w:imprint w:val="0"/>
-        <w:spacing w:val="0"/>
-        <w:w w:val="100"/>
-        <w:kern w:val="0"/>
-        <w:position w:val="0"/>
-        <w:sz w:val="29"/>
-        <w:szCs w:val="29"/>
-        <w:highlight w:val="none"/>
-        <w:vertAlign w:val="baseline"/>
-      </w:rPr>
-    </w:lvl>
-    <w:lvl w:ilvl="6">
-      <w:start w:val="1"/>
-      <w:numFmt w:val="bullet"/>
-      <w:suff w:val="tab"/>
+    <w:lvl w:ilvl="7" w:tplc="5EA68216">
+      <w:start w:val="1"/>
+      <w:numFmt w:val="bullet"/>
       <w:lvlText w:val="-"/>
       <w:lvlJc w:val="left"/>
       <w:pPr>
-        <w:ind w:left="1680" w:hanging="240"/>
+        <w:ind w:left="1942" w:hanging="262"/>
       </w:pPr>
       <w:rPr>
         <w:rFonts w:hAnsi="Arial Unicode MS"/>
@@ -926,42 +2892,13 @@
         <w:vertAlign w:val="baseline"/>
       </w:rPr>
     </w:lvl>
-    <w:lvl w:ilvl="7">
-      <w:start w:val="1"/>
-      <w:numFmt w:val="bullet"/>
-      <w:suff w:val="tab"/>
-      <w:lvlText w:val="•"/>
-      <w:lvlJc w:val="left"/>
-      <w:pPr>
-        <w:ind w:left="1920" w:hanging="240"/>
-      </w:pPr>
-      <w:rPr>
-        <w:rFonts w:hAnsi="Arial Unicode MS"/>
-        <w:caps w:val="0"/>
-        <w:smallCaps w:val="0"/>
-        <w:strike w:val="0"/>
-        <w:dstrike w:val="0"/>
-        <w:outline w:val="0"/>
-        <w:emboss w:val="0"/>
-        <w:imprint w:val="0"/>
-        <w:spacing w:val="0"/>
-        <w:w w:val="100"/>
-        <w:kern w:val="0"/>
-        <w:position w:val="0"/>
-        <w:sz w:val="29"/>
-        <w:szCs w:val="29"/>
-        <w:highlight w:val="none"/>
-        <w:vertAlign w:val="baseline"/>
-      </w:rPr>
-    </w:lvl>
-    <w:lvl w:ilvl="8">
-      <w:start w:val="1"/>
-      <w:numFmt w:val="bullet"/>
-      <w:suff w:val="tab"/>
+    <w:lvl w:ilvl="8" w:tplc="FBAA3E66">
+      <w:start w:val="1"/>
+      <w:numFmt w:val="bullet"/>
       <w:lvlText w:val="-"/>
       <w:lvlJc w:val="left"/>
       <w:pPr>
-        <w:ind w:left="2160" w:hanging="240"/>
+        <w:ind w:left="2182" w:hanging="262"/>
       </w:pPr>
       <w:rPr>
         <w:rFonts w:hAnsi="Arial Unicode MS"/>
@@ -983,64 +2920,280 @@
       </w:rPr>
     </w:lvl>
   </w:abstractNum>
+  <w:abstractNum w:abstractNumId="6">
+    <w:nsid w:val="6A307331"/>
+    <w:multiLevelType w:val="hybridMultilevel"/>
+    <w:tmpl w:val="B1823FB6"/>
+    <w:lvl w:ilvl="0" w:tplc="04180001">
+      <w:start w:val="1"/>
+      <w:numFmt w:val="bullet"/>
+      <w:lvlText w:val=""/>
+      <w:lvlJc w:val="left"/>
+      <w:pPr>
+        <w:ind w:left="720" w:hanging="360"/>
+      </w:pPr>
+      <w:rPr>
+        <w:rFonts w:ascii="Symbol" w:hAnsi="Symbol" w:hint="default"/>
+      </w:rPr>
+    </w:lvl>
+    <w:lvl w:ilvl="1" w:tplc="04180003" w:tentative="1">
+      <w:start w:val="1"/>
+      <w:numFmt w:val="bullet"/>
+      <w:lvlText w:val="o"/>
+      <w:lvlJc w:val="left"/>
+      <w:pPr>
+        <w:ind w:left="1440" w:hanging="360"/>
+      </w:pPr>
+      <w:rPr>
+        <w:rFonts w:ascii="Courier New" w:hAnsi="Courier New" w:cs="Courier New" w:hint="default"/>
+      </w:rPr>
+    </w:lvl>
+    <w:lvl w:ilvl="2" w:tplc="04180005" w:tentative="1">
+      <w:start w:val="1"/>
+      <w:numFmt w:val="bullet"/>
+      <w:lvlText w:val=""/>
+      <w:lvlJc w:val="left"/>
+      <w:pPr>
+        <w:ind w:left="2160" w:hanging="360"/>
+      </w:pPr>
+      <w:rPr>
+        <w:rFonts w:ascii="Wingdings" w:hAnsi="Wingdings" w:hint="default"/>
+      </w:rPr>
+    </w:lvl>
+    <w:lvl w:ilvl="3" w:tplc="04180001" w:tentative="1">
+      <w:start w:val="1"/>
+      <w:numFmt w:val="bullet"/>
+      <w:lvlText w:val=""/>
+      <w:lvlJc w:val="left"/>
+      <w:pPr>
+        <w:ind w:left="2880" w:hanging="360"/>
+      </w:pPr>
+      <w:rPr>
+        <w:rFonts w:ascii="Symbol" w:hAnsi="Symbol" w:hint="default"/>
+      </w:rPr>
+    </w:lvl>
+    <w:lvl w:ilvl="4" w:tplc="04180003" w:tentative="1">
+      <w:start w:val="1"/>
+      <w:numFmt w:val="bullet"/>
+      <w:lvlText w:val="o"/>
+      <w:lvlJc w:val="left"/>
+      <w:pPr>
+        <w:ind w:left="3600" w:hanging="360"/>
+      </w:pPr>
+      <w:rPr>
+        <w:rFonts w:ascii="Courier New" w:hAnsi="Courier New" w:cs="Courier New" w:hint="default"/>
+      </w:rPr>
+    </w:lvl>
+    <w:lvl w:ilvl="5" w:tplc="04180005" w:tentative="1">
+      <w:start w:val="1"/>
+      <w:numFmt w:val="bullet"/>
+      <w:lvlText w:val=""/>
+      <w:lvlJc w:val="left"/>
+      <w:pPr>
+        <w:ind w:left="4320" w:hanging="360"/>
+      </w:pPr>
+      <w:rPr>
+        <w:rFonts w:ascii="Wingdings" w:hAnsi="Wingdings" w:hint="default"/>
+      </w:rPr>
+    </w:lvl>
+    <w:lvl w:ilvl="6" w:tplc="04180001" w:tentative="1">
+      <w:start w:val="1"/>
+      <w:numFmt w:val="bullet"/>
+      <w:lvlText w:val=""/>
+      <w:lvlJc w:val="left"/>
+      <w:pPr>
+        <w:ind w:left="5040" w:hanging="360"/>
+      </w:pPr>
+      <w:rPr>
+        <w:rFonts w:ascii="Symbol" w:hAnsi="Symbol" w:hint="default"/>
+      </w:rPr>
+    </w:lvl>
+    <w:lvl w:ilvl="7" w:tplc="04180003" w:tentative="1">
+      <w:start w:val="1"/>
+      <w:numFmt w:val="bullet"/>
+      <w:lvlText w:val="o"/>
+      <w:lvlJc w:val="left"/>
+      <w:pPr>
+        <w:ind w:left="5760" w:hanging="360"/>
+      </w:pPr>
+      <w:rPr>
+        <w:rFonts w:ascii="Courier New" w:hAnsi="Courier New" w:cs="Courier New" w:hint="default"/>
+      </w:rPr>
+    </w:lvl>
+    <w:lvl w:ilvl="8" w:tplc="04180005" w:tentative="1">
+      <w:start w:val="1"/>
+      <w:numFmt w:val="bullet"/>
+      <w:lvlText w:val=""/>
+      <w:lvlJc w:val="left"/>
+      <w:pPr>
+        <w:ind w:left="6480" w:hanging="360"/>
+      </w:pPr>
+      <w:rPr>
+        <w:rFonts w:ascii="Wingdings" w:hAnsi="Wingdings" w:hint="default"/>
+      </w:rPr>
+    </w:lvl>
+  </w:abstractNum>
+  <w:abstractNum w:abstractNumId="7">
+    <w:nsid w:val="6E2A7F93"/>
+    <w:multiLevelType w:val="hybridMultilevel"/>
+    <w:tmpl w:val="0D20D942"/>
+    <w:lvl w:ilvl="0" w:tplc="04180001">
+      <w:start w:val="1"/>
+      <w:numFmt w:val="bullet"/>
+      <w:lvlText w:val=""/>
+      <w:lvlJc w:val="left"/>
+      <w:pPr>
+        <w:ind w:left="720" w:hanging="360"/>
+      </w:pPr>
+      <w:rPr>
+        <w:rFonts w:ascii="Symbol" w:hAnsi="Symbol" w:hint="default"/>
+      </w:rPr>
+    </w:lvl>
+    <w:lvl w:ilvl="1" w:tplc="04180003" w:tentative="1">
+      <w:start w:val="1"/>
+      <w:numFmt w:val="bullet"/>
+      <w:lvlText w:val="o"/>
+      <w:lvlJc w:val="left"/>
+      <w:pPr>
+        <w:ind w:left="1440" w:hanging="360"/>
+      </w:pPr>
+      <w:rPr>
+        <w:rFonts w:ascii="Courier New" w:hAnsi="Courier New" w:cs="Courier New" w:hint="default"/>
+      </w:rPr>
+    </w:lvl>
+    <w:lvl w:ilvl="2" w:tplc="04180005" w:tentative="1">
+      <w:start w:val="1"/>
+      <w:numFmt w:val="bullet"/>
+      <w:lvlText w:val=""/>
+      <w:lvlJc w:val="left"/>
+      <w:pPr>
+        <w:ind w:left="2160" w:hanging="360"/>
+      </w:pPr>
+      <w:rPr>
+        <w:rFonts w:ascii="Wingdings" w:hAnsi="Wingdings" w:hint="default"/>
+      </w:rPr>
+    </w:lvl>
+    <w:lvl w:ilvl="3" w:tplc="04180001" w:tentative="1">
+      <w:start w:val="1"/>
+      <w:numFmt w:val="bullet"/>
+      <w:lvlText w:val=""/>
+      <w:lvlJc w:val="left"/>
+      <w:pPr>
+        <w:ind w:left="2880" w:hanging="360"/>
+      </w:pPr>
+      <w:rPr>
+        <w:rFonts w:ascii="Symbol" w:hAnsi="Symbol" w:hint="default"/>
+      </w:rPr>
+    </w:lvl>
+    <w:lvl w:ilvl="4" w:tplc="04180003" w:tentative="1">
+      <w:start w:val="1"/>
+      <w:numFmt w:val="bullet"/>
+      <w:lvlText w:val="o"/>
+      <w:lvlJc w:val="left"/>
+      <w:pPr>
+        <w:ind w:left="3600" w:hanging="360"/>
+      </w:pPr>
+      <w:rPr>
+        <w:rFonts w:ascii="Courier New" w:hAnsi="Courier New" w:cs="Courier New" w:hint="default"/>
+      </w:rPr>
+    </w:lvl>
+    <w:lvl w:ilvl="5" w:tplc="04180005" w:tentative="1">
+      <w:start w:val="1"/>
+      <w:numFmt w:val="bullet"/>
+      <w:lvlText w:val=""/>
+      <w:lvlJc w:val="left"/>
+      <w:pPr>
+        <w:ind w:left="4320" w:hanging="360"/>
+      </w:pPr>
+      <w:rPr>
+        <w:rFonts w:ascii="Wingdings" w:hAnsi="Wingdings" w:hint="default"/>
+      </w:rPr>
+    </w:lvl>
+    <w:lvl w:ilvl="6" w:tplc="04180001" w:tentative="1">
+      <w:start w:val="1"/>
+      <w:numFmt w:val="bullet"/>
+      <w:lvlText w:val=""/>
+      <w:lvlJc w:val="left"/>
+      <w:pPr>
+        <w:ind w:left="5040" w:hanging="360"/>
+      </w:pPr>
+      <w:rPr>
+        <w:rFonts w:ascii="Symbol" w:hAnsi="Symbol" w:hint="default"/>
+      </w:rPr>
+    </w:lvl>
+    <w:lvl w:ilvl="7" w:tplc="04180003" w:tentative="1">
+      <w:start w:val="1"/>
+      <w:numFmt w:val="bullet"/>
+      <w:lvlText w:val="o"/>
+      <w:lvlJc w:val="left"/>
+      <w:pPr>
+        <w:ind w:left="5760" w:hanging="360"/>
+      </w:pPr>
+      <w:rPr>
+        <w:rFonts w:ascii="Courier New" w:hAnsi="Courier New" w:cs="Courier New" w:hint="default"/>
+      </w:rPr>
+    </w:lvl>
+    <w:lvl w:ilvl="8" w:tplc="04180005" w:tentative="1">
+      <w:start w:val="1"/>
+      <w:numFmt w:val="bullet"/>
+      <w:lvlText w:val=""/>
+      <w:lvlJc w:val="left"/>
+      <w:pPr>
+        <w:ind w:left="6480" w:hanging="360"/>
+      </w:pPr>
+      <w:rPr>
+        <w:rFonts w:ascii="Wingdings" w:hAnsi="Wingdings" w:hint="default"/>
+      </w:rPr>
+    </w:lvl>
+  </w:abstractNum>
+  <w:abstractNum w:abstractNumId="8">
+    <w:nsid w:val="75D371C8"/>
+    <w:multiLevelType w:val="hybridMultilevel"/>
+    <w:tmpl w:val="1764AA46"/>
+    <w:numStyleLink w:val="Dash"/>
+  </w:abstractNum>
   <w:num w:numId="1">
-    <w:abstractNumId w:val="1"/>
+    <w:abstractNumId w:val="5"/>
   </w:num>
   <w:num w:numId="2">
-    <w:abstractNumId w:val="0"/>
+    <w:abstractNumId w:val="8"/>
   </w:num>
   <w:num w:numId="3">
-    <w:abstractNumId w:val="3"/>
+    <w:abstractNumId w:val="1"/>
   </w:num>
   <w:num w:numId="4">
     <w:abstractNumId w:val="2"/>
+  </w:num>
+  <w:num w:numId="5">
+    <w:abstractNumId w:val="4"/>
+  </w:num>
+  <w:num w:numId="6">
+    <w:abstractNumId w:val="0"/>
+  </w:num>
+  <w:num w:numId="7">
+    <w:abstractNumId w:val="3"/>
+  </w:num>
+  <w:num w:numId="8">
+    <w:abstractNumId w:val="6"/>
+  </w:num>
+  <w:num w:numId="9">
+    <w:abstractNumId w:val="7"/>
   </w:num>
 </w:numbering>
 </file>
 
 <file path=word/styles.xml><?xml version="1.0" encoding="utf-8"?>
-<w:styles xmlns:w="http://schemas.openxmlformats.org/wordprocessingml/2006/main" xmlns:mc="http://schemas.openxmlformats.org/markup-compatibility/2006" xmlns:w14="http://schemas.microsoft.com/office/word/2010/wordml" mc:Ignorable="w14">
+<w:styles xmlns:mc="http://schemas.openxmlformats.org/markup-compatibility/2006" xmlns:r="http://schemas.openxmlformats.org/officeDocument/2006/relationships" xmlns:w="http://schemas.openxmlformats.org/wordprocessingml/2006/main" xmlns:w14="http://schemas.microsoft.com/office/word/2010/wordml" xmlns:w15="http://schemas.microsoft.com/office/word/2012/wordml" mc:Ignorable="w14 w15">
   <w:docDefaults>
     <w:rPrDefault>
       <w:rPr>
-        <w:rFonts w:ascii="Times New Roman" w:cs="Times New Roman" w:hAnsi="Times New Roman" w:eastAsia="Arial Unicode MS"/>
-        <w:b w:val="0"/>
-        <w:bCs w:val="0"/>
-        <w:i w:val="0"/>
-        <w:iCs w:val="0"/>
-        <w:caps w:val="0"/>
-        <w:smallCaps w:val="0"/>
-        <w:strike w:val="0"/>
-        <w:dstrike w:val="0"/>
-        <w:outline w:val="0"/>
-        <w:emboss w:val="0"/>
-        <w:imprint w:val="0"/>
-        <w:vanish w:val="0"/>
-        <w:color w:val="auto"/>
-        <w:spacing w:val="0"/>
-        <w:w w:val="100"/>
-        <w:kern w:val="0"/>
-        <w:position w:val="0"/>
-        <w:sz w:val="20"/>
-        <w:szCs w:val="20"/>
-        <w:u w:val="none" w:color="auto"/>
+        <w:rFonts w:ascii="Times New Roman" w:eastAsia="Arial Unicode MS" w:hAnsi="Times New Roman" w:cs="Times New Roman"/>
         <w:bdr w:val="nil"/>
-        <w:vertAlign w:val="baseline"/>
-        <w:lang/>
+        <w:lang w:val="ro-RO" w:eastAsia="ro-RO" w:bidi="ar-SA"/>
       </w:rPr>
     </w:rPrDefault>
     <w:pPrDefault>
       <w:pPr>
-        <w:keepNext w:val="0"/>
-        <w:keepLines w:val="0"/>
-        <w:pageBreakBefore w:val="0"/>
-        <w:framePr w:anchorLock="0" w:w="0" w:h="0" w:vSpace="0" w:hSpace="0" w:xAlign="left" w:y="0" w:hRule="exact" w:vAnchor="margin"/>
-        <w:widowControl w:val="1"/>
-        <w:numPr>
-          <w:ilvl w:val="0"/>
-          <w:numId w:val="0"/>
-        </w:numPr>
-        <w:suppressLineNumbers w:val="0"/>
         <w:pBdr>
           <w:top w:val="nil"/>
           <w:left w:val="nil"/>
@@ -1049,28 +3202,416 @@
           <w:between w:val="nil"/>
           <w:bar w:val="nil"/>
         </w:pBdr>
-        <w:shd w:val="clear" w:color="auto" w:fill="auto"/>
-        <w:suppressAutoHyphens w:val="0"/>
-        <w:spacing w:before="0" w:beforeAutospacing="0" w:after="0" w:afterAutospacing="0" w:line="240" w:lineRule="auto"/>
-        <w:ind w:left="0" w:right="0" w:firstLine="0"/>
-        <w:jc w:val="left"/>
-        <w:outlineLvl w:val="9"/>
       </w:pPr>
     </w:pPrDefault>
   </w:docDefaults>
+  <w:latentStyles w:defLockedState="0" w:defUIPriority="99" w:defSemiHidden="0" w:defUnhideWhenUsed="0" w:defQFormat="0" w:count="371">
+    <w:lsdException w:name="Normal" w:uiPriority="0" w:qFormat="1"/>
+    <w:lsdException w:name="heading 1" w:uiPriority="9" w:qFormat="1"/>
+    <w:lsdException w:name="heading 2" w:semiHidden="1" w:uiPriority="9" w:unhideWhenUsed="1" w:qFormat="1"/>
+    <w:lsdException w:name="heading 3" w:semiHidden="1" w:uiPriority="9" w:unhideWhenUsed="1" w:qFormat="1"/>
+    <w:lsdException w:name="heading 4" w:semiHidden="1" w:uiPriority="9" w:unhideWhenUsed="1" w:qFormat="1"/>
+    <w:lsdException w:name="heading 5" w:semiHidden="1" w:uiPriority="9" w:unhideWhenUsed="1" w:qFormat="1"/>
+    <w:lsdException w:name="heading 6" w:semiHidden="1" w:uiPriority="9" w:unhideWhenUsed="1" w:qFormat="1"/>
+    <w:lsdException w:name="heading 7" w:semiHidden="1" w:uiPriority="9" w:unhideWhenUsed="1" w:qFormat="1"/>
+    <w:lsdException w:name="heading 8" w:semiHidden="1" w:uiPriority="9" w:unhideWhenUsed="1" w:qFormat="1"/>
+    <w:lsdException w:name="heading 9" w:semiHidden="1" w:uiPriority="9" w:unhideWhenUsed="1" w:qFormat="1"/>
+    <w:lsdException w:name="index 1" w:semiHidden="1" w:unhideWhenUsed="1"/>
+    <w:lsdException w:name="index 2" w:semiHidden="1" w:unhideWhenUsed="1"/>
+    <w:lsdException w:name="index 3" w:semiHidden="1" w:unhideWhenUsed="1"/>
+    <w:lsdException w:name="index 4" w:semiHidden="1" w:unhideWhenUsed="1"/>
+    <w:lsdException w:name="index 5" w:semiHidden="1" w:unhideWhenUsed="1"/>
+    <w:lsdException w:name="index 6" w:semiHidden="1" w:unhideWhenUsed="1"/>
+    <w:lsdException w:name="index 7" w:semiHidden="1" w:unhideWhenUsed="1"/>
+    <w:lsdException w:name="index 8" w:semiHidden="1" w:unhideWhenUsed="1"/>
+    <w:lsdException w:name="index 9" w:semiHidden="1" w:unhideWhenUsed="1"/>
+    <w:lsdException w:name="toc 1" w:semiHidden="1" w:uiPriority="39" w:unhideWhenUsed="1"/>
+    <w:lsdException w:name="toc 2" w:semiHidden="1" w:uiPriority="39" w:unhideWhenUsed="1"/>
+    <w:lsdException w:name="toc 3" w:semiHidden="1" w:uiPriority="39" w:unhideWhenUsed="1"/>
+    <w:lsdException w:name="toc 4" w:semiHidden="1" w:uiPriority="39" w:unhideWhenUsed="1"/>
+    <w:lsdException w:name="toc 5" w:semiHidden="1" w:uiPriority="39" w:unhideWhenUsed="1"/>
+    <w:lsdException w:name="toc 6" w:semiHidden="1" w:uiPriority="39" w:unhideWhenUsed="1"/>
+    <w:lsdException w:name="toc 7" w:semiHidden="1" w:uiPriority="39" w:unhideWhenUsed="1"/>
+    <w:lsdException w:name="toc 8" w:semiHidden="1" w:uiPriority="39" w:unhideWhenUsed="1"/>
+    <w:lsdException w:name="toc 9" w:semiHidden="1" w:uiPriority="39" w:unhideWhenUsed="1"/>
+    <w:lsdException w:name="Normal Indent" w:semiHidden="1" w:unhideWhenUsed="1"/>
+    <w:lsdException w:name="footnote text" w:semiHidden="1" w:unhideWhenUsed="1"/>
+    <w:lsdException w:name="annotation text" w:semiHidden="1" w:unhideWhenUsed="1"/>
+    <w:lsdException w:name="header" w:semiHidden="1" w:unhideWhenUsed="1"/>
+    <w:lsdException w:name="footer" w:semiHidden="1" w:unhideWhenUsed="1"/>
+    <w:lsdException w:name="index heading" w:semiHidden="1" w:unhideWhenUsed="1"/>
+    <w:lsdException w:name="caption" w:semiHidden="1" w:uiPriority="35" w:unhideWhenUsed="1" w:qFormat="1"/>
+    <w:lsdException w:name="table of figures" w:semiHidden="1" w:unhideWhenUsed="1"/>
+    <w:lsdException w:name="envelope address" w:semiHidden="1" w:unhideWhenUsed="1"/>
+    <w:lsdException w:name="envelope return" w:semiHidden="1" w:unhideWhenUsed="1"/>
+    <w:lsdException w:name="footnote reference" w:semiHidden="1" w:unhideWhenUsed="1"/>
+    <w:lsdException w:name="annotation reference" w:semiHidden="1" w:unhideWhenUsed="1"/>
+    <w:lsdException w:name="line number" w:semiHidden="1" w:unhideWhenUsed="1"/>
+    <w:lsdException w:name="page number" w:semiHidden="1" w:unhideWhenUsed="1"/>
+    <w:lsdException w:name="endnote reference" w:semiHidden="1" w:unhideWhenUsed="1"/>
+    <w:lsdException w:name="endnote text" w:semiHidden="1" w:unhideWhenUsed="1"/>
+    <w:lsdException w:name="table of authorities" w:semiHidden="1" w:unhideWhenUsed="1"/>
+    <w:lsdException w:name="macro" w:semiHidden="1" w:unhideWhenUsed="1"/>
+    <w:lsdException w:name="toa heading" w:semiHidden="1" w:unhideWhenUsed="1"/>
+    <w:lsdException w:name="List" w:semiHidden="1" w:unhideWhenUsed="1"/>
+    <w:lsdException w:name="List Bullet" w:semiHidden="1" w:unhideWhenUsed="1"/>
+    <w:lsdException w:name="List Number" w:semiHidden="1" w:unhideWhenUsed="1"/>
+    <w:lsdException w:name="List 2" w:semiHidden="1" w:unhideWhenUsed="1"/>
+    <w:lsdException w:name="List 3" w:semiHidden="1" w:unhideWhenUsed="1"/>
+    <w:lsdException w:name="List 4" w:semiHidden="1" w:unhideWhenUsed="1"/>
+    <w:lsdException w:name="List 5" w:semiHidden="1" w:unhideWhenUsed="1"/>
+    <w:lsdException w:name="List Bullet 2" w:semiHidden="1" w:unhideWhenUsed="1"/>
+    <w:lsdException w:name="List Bullet 3" w:semiHidden="1" w:unhideWhenUsed="1"/>
+    <w:lsdException w:name="List Bullet 4" w:semiHidden="1" w:unhideWhenUsed="1"/>
+    <w:lsdException w:name="List Bullet 5" w:semiHidden="1" w:unhideWhenUsed="1"/>
+    <w:lsdException w:name="List Number 2" w:semiHidden="1" w:unhideWhenUsed="1"/>
+    <w:lsdException w:name="List Number 3" w:semiHidden="1" w:unhideWhenUsed="1"/>
+    <w:lsdException w:name="List Number 4" w:semiHidden="1" w:unhideWhenUsed="1"/>
+    <w:lsdException w:name="List Number 5" w:semiHidden="1" w:unhideWhenUsed="1"/>
+    <w:lsdException w:name="Title" w:uiPriority="10" w:qFormat="1"/>
+    <w:lsdException w:name="Closing" w:semiHidden="1" w:unhideWhenUsed="1"/>
+    <w:lsdException w:name="Signature" w:semiHidden="1" w:unhideWhenUsed="1"/>
+    <w:lsdException w:name="Default Paragraph Font" w:semiHidden="1" w:uiPriority="1" w:unhideWhenUsed="1"/>
+    <w:lsdException w:name="Body Text" w:semiHidden="1" w:unhideWhenUsed="1"/>
+    <w:lsdException w:name="Body Text Indent" w:semiHidden="1" w:unhideWhenUsed="1"/>
+    <w:lsdException w:name="List Continue" w:semiHidden="1" w:unhideWhenUsed="1"/>
+    <w:lsdException w:name="List Continue 2" w:semiHidden="1" w:unhideWhenUsed="1"/>
+    <w:lsdException w:name="List Continue 3" w:semiHidden="1" w:unhideWhenUsed="1"/>
+    <w:lsdException w:name="List Continue 4" w:semiHidden="1" w:unhideWhenUsed="1"/>
+    <w:lsdException w:name="List Continue 5" w:semiHidden="1" w:unhideWhenUsed="1"/>
+    <w:lsdException w:name="Message Header" w:semiHidden="1" w:unhideWhenUsed="1"/>
+    <w:lsdException w:name="Subtitle" w:uiPriority="11" w:qFormat="1"/>
+    <w:lsdException w:name="Salutation" w:semiHidden="1" w:unhideWhenUsed="1"/>
+    <w:lsdException w:name="Date" w:semiHidden="1" w:unhideWhenUsed="1"/>
+    <w:lsdException w:name="Body Text First Indent" w:semiHidden="1" w:unhideWhenUsed="1"/>
+    <w:lsdException w:name="Body Text First Indent 2" w:semiHidden="1" w:unhideWhenUsed="1"/>
+    <w:lsdException w:name="Note Heading" w:semiHidden="1" w:unhideWhenUsed="1"/>
+    <w:lsdException w:name="Body Text 2" w:semiHidden="1" w:unhideWhenUsed="1"/>
+    <w:lsdException w:name="Body Text 3" w:semiHidden="1" w:unhideWhenUsed="1"/>
+    <w:lsdException w:name="Body Text Indent 2" w:semiHidden="1" w:unhideWhenUsed="1"/>
+    <w:lsdException w:name="Body Text Indent 3" w:semiHidden="1" w:unhideWhenUsed="1"/>
+    <w:lsdException w:name="Block Text" w:semiHidden="1" w:unhideWhenUsed="1"/>
+    <w:lsdException w:name="Hyperlink" w:semiHidden="1" w:unhideWhenUsed="1"/>
+    <w:lsdException w:name="FollowedHyperlink" w:semiHidden="1" w:unhideWhenUsed="1"/>
+    <w:lsdException w:name="Strong" w:uiPriority="22" w:qFormat="1"/>
+    <w:lsdException w:name="Emphasis" w:uiPriority="20" w:qFormat="1"/>
+    <w:lsdException w:name="Document Map" w:semiHidden="1" w:unhideWhenUsed="1"/>
+    <w:lsdException w:name="Plain Text" w:semiHidden="1" w:unhideWhenUsed="1"/>
+    <w:lsdException w:name="E-mail Signature" w:semiHidden="1" w:unhideWhenUsed="1"/>
+    <w:lsdException w:name="HTML Top of Form" w:semiHidden="1" w:unhideWhenUsed="1"/>
+    <w:lsdException w:name="HTML Bottom of Form" w:semiHidden="1" w:unhideWhenUsed="1"/>
+    <w:lsdException w:name="Normal (Web)" w:semiHidden="1" w:unhideWhenUsed="1"/>
+    <w:lsdException w:name="HTML Acronym" w:semiHidden="1" w:unhideWhenUsed="1"/>
+    <w:lsdException w:name="HTML Address" w:semiHidden="1" w:unhideWhenUsed="1"/>
+    <w:lsdException w:name="HTML Cite" w:semiHidden="1" w:unhideWhenUsed="1"/>
+    <w:lsdException w:name="HTML Code" w:semiHidden="1" w:unhideWhenUsed="1"/>
+    <w:lsdException w:name="HTML Definition" w:semiHidden="1" w:unhideWhenUsed="1"/>
+    <w:lsdException w:name="HTML Keyboard" w:semiHidden="1" w:unhideWhenUsed="1"/>
+    <w:lsdException w:name="HTML Preformatted" w:semiHidden="1" w:unhideWhenUsed="1"/>
+    <w:lsdException w:name="HTML Sample" w:semiHidden="1" w:unhideWhenUsed="1"/>
+    <w:lsdException w:name="HTML Typewriter" w:semiHidden="1" w:unhideWhenUsed="1"/>
+    <w:lsdException w:name="HTML Variable" w:semiHidden="1" w:unhideWhenUsed="1"/>
+    <w:lsdException w:name="Normal Table" w:semiHidden="1" w:unhideWhenUsed="1"/>
+    <w:lsdException w:name="annotation subject" w:semiHidden="1" w:unhideWhenUsed="1"/>
+    <w:lsdException w:name="No List" w:semiHidden="1" w:unhideWhenUsed="1"/>
+    <w:lsdException w:name="Outline List 1" w:semiHidden="1" w:unhideWhenUsed="1"/>
+    <w:lsdException w:name="Outline List 2" w:semiHidden="1" w:unhideWhenUsed="1"/>
+    <w:lsdException w:name="Outline List 3" w:semiHidden="1" w:unhideWhenUsed="1"/>
+    <w:lsdException w:name="Table Simple 1" w:semiHidden="1" w:unhideWhenUsed="1"/>
+    <w:lsdException w:name="Table Simple 2" w:semiHidden="1" w:unhideWhenUsed="1"/>
+    <w:lsdException w:name="Table Simple 3" w:semiHidden="1" w:unhideWhenUsed="1"/>
+    <w:lsdException w:name="Table Classic 1" w:semiHidden="1" w:unhideWhenUsed="1"/>
+    <w:lsdException w:name="Table Classic 2" w:semiHidden="1" w:unhideWhenUsed="1"/>
+    <w:lsdException w:name="Table Classic 3" w:semiHidden="1" w:unhideWhenUsed="1"/>
+    <w:lsdException w:name="Table Classic 4" w:semiHidden="1" w:unhideWhenUsed="1"/>
+    <w:lsdException w:name="Table Colorful 1" w:semiHidden="1" w:unhideWhenUsed="1"/>
+    <w:lsdException w:name="Table Colorful 2" w:semiHidden="1" w:unhideWhenUsed="1"/>
+    <w:lsdException w:name="Table Colorful 3" w:semiHidden="1" w:unhideWhenUsed="1"/>
+    <w:lsdException w:name="Table Columns 1" w:semiHidden="1" w:unhideWhenUsed="1"/>
+    <w:lsdException w:name="Table Columns 2" w:semiHidden="1" w:unhideWhenUsed="1"/>
+    <w:lsdException w:name="Table Columns 3" w:semiHidden="1" w:unhideWhenUsed="1"/>
+    <w:lsdException w:name="Table Columns 4" w:semiHidden="1" w:unhideWhenUsed="1"/>
+    <w:lsdException w:name="Table Columns 5" w:semiHidden="1" w:unhideWhenUsed="1"/>
+    <w:lsdException w:name="Table Grid 1" w:semiHidden="1" w:unhideWhenUsed="1"/>
+    <w:lsdException w:name="Table Grid 2" w:semiHidden="1" w:unhideWhenUsed="1"/>
+    <w:lsdException w:name="Table Grid 3" w:semiHidden="1" w:unhideWhenUsed="1"/>
+    <w:lsdException w:name="Table Grid 4" w:semiHidden="1" w:unhideWhenUsed="1"/>
+    <w:lsdException w:name="Table Grid 5" w:semiHidden="1" w:unhideWhenUsed="1"/>
+    <w:lsdException w:name="Table Grid 6" w:semiHidden="1" w:unhideWhenUsed="1"/>
+    <w:lsdException w:name="Table Grid 7" w:semiHidden="1" w:unhideWhenUsed="1"/>
+    <w:lsdException w:name="Table Grid 8" w:semiHidden="1" w:unhideWhenUsed="1"/>
+    <w:lsdException w:name="Table List 1" w:semiHidden="1" w:unhideWhenUsed="1"/>
+    <w:lsdException w:name="Table List 2" w:semiHidden="1" w:unhideWhenUsed="1"/>
+    <w:lsdException w:name="Table List 3" w:semiHidden="1" w:unhideWhenUsed="1"/>
+    <w:lsdException w:name="Table List 4" w:semiHidden="1" w:unhideWhenUsed="1"/>
+    <w:lsdException w:name="Table List 5" w:semiHidden="1" w:unhideWhenUsed="1"/>
+    <w:lsdException w:name="Table List 6" w:semiHidden="1" w:unhideWhenUsed="1"/>
+    <w:lsdException w:name="Table List 7" w:semiHidden="1" w:unhideWhenUsed="1"/>
+    <w:lsdException w:name="Table List 8" w:semiHidden="1" w:unhideWhenUsed="1"/>
+    <w:lsdException w:name="Table 3D effects 1" w:semiHidden="1" w:unhideWhenUsed="1"/>
+    <w:lsdException w:name="Table 3D effects 2" w:semiHidden="1" w:unhideWhenUsed="1"/>
+    <w:lsdException w:name="Table 3D effects 3" w:semiHidden="1" w:unhideWhenUsed="1"/>
+    <w:lsdException w:name="Table Contemporary" w:semiHidden="1" w:unhideWhenUsed="1"/>
+    <w:lsdException w:name="Table Elegant" w:semiHidden="1" w:unhideWhenUsed="1"/>
+    <w:lsdException w:name="Table Professional" w:semiHidden="1" w:unhideWhenUsed="1"/>
+    <w:lsdException w:name="Table Subtle 1" w:semiHidden="1" w:unhideWhenUsed="1"/>
+    <w:lsdException w:name="Table Subtle 2" w:semiHidden="1" w:unhideWhenUsed="1"/>
+    <w:lsdException w:name="Table Web 1" w:semiHidden="1" w:unhideWhenUsed="1"/>
+    <w:lsdException w:name="Table Web 2" w:semiHidden="1" w:unhideWhenUsed="1"/>
+    <w:lsdException w:name="Table Web 3" w:semiHidden="1" w:unhideWhenUsed="1"/>
+    <w:lsdException w:name="Balloon Text" w:semiHidden="1" w:unhideWhenUsed="1"/>
+    <w:lsdException w:name="Table Grid" w:uiPriority="39"/>
+    <w:lsdException w:name="Table Theme" w:semiHidden="1" w:unhideWhenUsed="1"/>
+    <w:lsdException w:name="Placeholder Text" w:semiHidden="1"/>
+    <w:lsdException w:name="No Spacing" w:uiPriority="1" w:qFormat="1"/>
+    <w:lsdException w:name="Light Shading" w:uiPriority="60"/>
+    <w:lsdException w:name="Light List" w:uiPriority="61"/>
+    <w:lsdException w:name="Light Grid" w:uiPriority="62"/>
+    <w:lsdException w:name="Medium Shading 1" w:uiPriority="63"/>
+    <w:lsdException w:name="Medium Shading 2" w:uiPriority="64"/>
+    <w:lsdException w:name="Medium List 1" w:uiPriority="65"/>
+    <w:lsdException w:name="Medium List 2" w:uiPriority="66"/>
+    <w:lsdException w:name="Medium Grid 1" w:uiPriority="67"/>
+    <w:lsdException w:name="Medium Grid 2" w:uiPriority="68"/>
+    <w:lsdException w:name="Medium Grid 3" w:uiPriority="69"/>
+    <w:lsdException w:name="Dark List" w:uiPriority="70"/>
+    <w:lsdException w:name="Colorful Shading" w:uiPriority="71"/>
+    <w:lsdException w:name="Colorful List" w:uiPriority="72"/>
+    <w:lsdException w:name="Colorful Grid" w:uiPriority="73"/>
+    <w:lsdException w:name="Light Shading Accent 1" w:uiPriority="60"/>
+    <w:lsdException w:name="Light List Accent 1" w:uiPriority="61"/>
+    <w:lsdException w:name="Light Grid Accent 1" w:uiPriority="62"/>
+    <w:lsdException w:name="Medium Shading 1 Accent 1" w:uiPriority="63"/>
+    <w:lsdException w:name="Medium Shading 2 Accent 1" w:uiPriority="64"/>
+    <w:lsdException w:name="Medium List 1 Accent 1" w:uiPriority="65"/>
+    <w:lsdException w:name="Revision" w:semiHidden="1"/>
+    <w:lsdException w:name="List Paragraph" w:uiPriority="34" w:qFormat="1"/>
+    <w:lsdException w:name="Quote" w:uiPriority="29" w:qFormat="1"/>
+    <w:lsdException w:name="Intense Quote" w:uiPriority="30" w:qFormat="1"/>
+    <w:lsdException w:name="Medium List 2 Accent 1" w:uiPriority="66"/>
+    <w:lsdException w:name="Medium Grid 1 Accent 1" w:uiPriority="67"/>
+    <w:lsdException w:name="Medium Grid 2 Accent 1" w:uiPriority="68"/>
+    <w:lsdException w:name="Medium Grid 3 Accent 1" w:uiPriority="69"/>
+    <w:lsdException w:name="Dark List Accent 1" w:uiPriority="70"/>
+    <w:lsdException w:name="Colorful Shading Accent 1" w:uiPriority="71"/>
+    <w:lsdException w:name="Colorful List Accent 1" w:uiPriority="72"/>
+    <w:lsdException w:name="Colorful Grid Accent 1" w:uiPriority="73"/>
+    <w:lsdException w:name="Light Shading Accent 2" w:uiPriority="60"/>
+    <w:lsdException w:name="Light List Accent 2" w:uiPriority="61"/>
+    <w:lsdException w:name="Light Grid Accent 2" w:uiPriority="62"/>
+    <w:lsdException w:name="Medium Shading 1 Accent 2" w:uiPriority="63"/>
+    <w:lsdException w:name="Medium Shading 2 Accent 2" w:uiPriority="64"/>
+    <w:lsdException w:name="Medium List 1 Accent 2" w:uiPriority="65"/>
+    <w:lsdException w:name="Medium List 2 Accent 2" w:uiPriority="66"/>
+    <w:lsdException w:name="Medium Grid 1 Accent 2" w:uiPriority="67"/>
+    <w:lsdException w:name="Medium Grid 2 Accent 2" w:uiPriority="68"/>
+    <w:lsdException w:name="Medium Grid 3 Accent 2" w:uiPriority="69"/>
+    <w:lsdException w:name="Dark List Accent 2" w:uiPriority="70"/>
+    <w:lsdException w:name="Colorful Shading Accent 2" w:uiPriority="71"/>
+    <w:lsdException w:name="Colorful List Accent 2" w:uiPriority="72"/>
+    <w:lsdException w:name="Colorful Grid Accent 2" w:uiPriority="73"/>
+    <w:lsdException w:name="Light Shading Accent 3" w:uiPriority="60"/>
+    <w:lsdException w:name="Light List Accent 3" w:uiPriority="61"/>
+    <w:lsdException w:name="Light Grid Accent 3" w:uiPriority="62"/>
+    <w:lsdException w:name="Medium Shading 1 Accent 3" w:uiPriority="63"/>
+    <w:lsdException w:name="Medium Shading 2 Accent 3" w:uiPriority="64"/>
+    <w:lsdException w:name="Medium List 1 Accent 3" w:uiPriority="65"/>
+    <w:lsdException w:name="Medium List 2 Accent 3" w:uiPriority="66"/>
+    <w:lsdException w:name="Medium Grid 1 Accent 3" w:uiPriority="67"/>
+    <w:lsdException w:name="Medium Grid 2 Accent 3" w:uiPriority="68"/>
+    <w:lsdException w:name="Medium Grid 3 Accent 3" w:uiPriority="69"/>
+    <w:lsdException w:name="Dark List Accent 3" w:uiPriority="70"/>
+    <w:lsdException w:name="Colorful Shading Accent 3" w:uiPriority="71"/>
+    <w:lsdException w:name="Colorful List Accent 3" w:uiPriority="72"/>
+    <w:lsdException w:name="Colorful Grid Accent 3" w:uiPriority="73"/>
+    <w:lsdException w:name="Light Shading Accent 4" w:uiPriority="60"/>
+    <w:lsdException w:name="Light List Accent 4" w:uiPriority="61"/>
+    <w:lsdException w:name="Light Grid Accent 4" w:uiPriority="62"/>
+    <w:lsdException w:name="Medium Shading 1 Accent 4" w:uiPriority="63"/>
+    <w:lsdException w:name="Medium Shading 2 Accent 4" w:uiPriority="64"/>
+    <w:lsdException w:name="Medium List 1 Accent 4" w:uiPriority="65"/>
+    <w:lsdException w:name="Medium List 2 Accent 4" w:uiPriority="66"/>
+    <w:lsdException w:name="Medium Grid 1 Accent 4" w:uiPriority="67"/>
+    <w:lsdException w:name="Medium Grid 2 Accent 4" w:uiPriority="68"/>
+    <w:lsdException w:name="Medium Grid 3 Accent 4" w:uiPriority="69"/>
+    <w:lsdException w:name="Dark List Accent 4" w:uiPriority="70"/>
+    <w:lsdException w:name="Colorful Shading Accent 4" w:uiPriority="71"/>
+    <w:lsdException w:name="Colorful List Accent 4" w:uiPriority="72"/>
+    <w:lsdException w:name="Colorful Grid Accent 4" w:uiPriority="73"/>
+    <w:lsdException w:name="Light Shading Accent 5" w:uiPriority="60"/>
+    <w:lsdException w:name="Light List Accent 5" w:uiPriority="61"/>
+    <w:lsdException w:name="Light Grid Accent 5" w:uiPriority="62"/>
+    <w:lsdException w:name="Medium Shading 1 Accent 5" w:uiPriority="63"/>
+    <w:lsdException w:name="Medium Shading 2 Accent 5" w:uiPriority="64"/>
+    <w:lsdException w:name="Medium List 1 Accent 5" w:uiPriority="65"/>
+    <w:lsdException w:name="Medium List 2 Accent 5" w:uiPriority="66"/>
+    <w:lsdException w:name="Medium Grid 1 Accent 5" w:uiPriority="67"/>
+    <w:lsdException w:name="Medium Grid 2 Accent 5" w:uiPriority="68"/>
+    <w:lsdException w:name="Medium Grid 3 Accent 5" w:uiPriority="69"/>
+    <w:lsdException w:name="Dark List Accent 5" w:uiPriority="70"/>
+    <w:lsdException w:name="Colorful Shading Accent 5" w:uiPriority="71"/>
+    <w:lsdException w:name="Colorful List Accent 5" w:uiPriority="72"/>
+    <w:lsdException w:name="Colorful Grid Accent 5" w:uiPriority="73"/>
+    <w:lsdException w:name="Light Shading Accent 6" w:uiPriority="60"/>
+    <w:lsdException w:name="Light List Accent 6" w:uiPriority="61"/>
+    <w:lsdException w:name="Light Grid Accent 6" w:uiPriority="62"/>
+    <w:lsdException w:name="Medium Shading 1 Accent 6" w:uiPriority="63"/>
+    <w:lsdException w:name="Medium Shading 2 Accent 6" w:uiPriority="64"/>
+    <w:lsdException w:name="Medium List 1 Accent 6" w:uiPriority="65"/>
+    <w:lsdException w:name="Medium List 2 Accent 6" w:uiPriority="66"/>
+    <w:lsdException w:name="Medium Grid 1 Accent 6" w:uiPriority="67"/>
+    <w:lsdException w:name="Medium Grid 2 Accent 6" w:uiPriority="68"/>
+    <w:lsdException w:name="Medium Grid 3 Accent 6" w:uiPriority="69"/>
+    <w:lsdException w:name="Dark List Accent 6" w:uiPriority="70"/>
+    <w:lsdException w:name="Colorful Shading Accent 6" w:uiPriority="71"/>
+    <w:lsdException w:name="Colorful List Accent 6" w:uiPriority="72"/>
+    <w:lsdException w:name="Colorful Grid Accent 6" w:uiPriority="73"/>
+    <w:lsdException w:name="Subtle Emphasis" w:uiPriority="19" w:qFormat="1"/>
+    <w:lsdException w:name="Intense Emphasis" w:uiPriority="21" w:qFormat="1"/>
+    <w:lsdException w:name="Subtle Reference" w:uiPriority="31" w:qFormat="1"/>
+    <w:lsdException w:name="Intense Reference" w:uiPriority="32" w:qFormat="1"/>
+    <w:lsdException w:name="Book Title" w:uiPriority="33" w:qFormat="1"/>
+    <w:lsdException w:name="Bibliography" w:semiHidden="1" w:uiPriority="37" w:unhideWhenUsed="1"/>
+    <w:lsdException w:name="TOC Heading" w:semiHidden="1" w:uiPriority="39" w:unhideWhenUsed="1" w:qFormat="1"/>
+    <w:lsdException w:name="Plain Table 1" w:uiPriority="41"/>
+    <w:lsdException w:name="Plain Table 2" w:uiPriority="42"/>
+    <w:lsdException w:name="Plain Table 3" w:uiPriority="43"/>
+    <w:lsdException w:name="Plain Table 4" w:uiPriority="44"/>
+    <w:lsdException w:name="Plain Table 5" w:uiPriority="45"/>
+    <w:lsdException w:name="Grid Table Light" w:uiPriority="40"/>
+    <w:lsdException w:name="Grid Table 1 Light" w:uiPriority="46"/>
+    <w:lsdException w:name="Grid Table 2" w:uiPriority="47"/>
+    <w:lsdException w:name="Grid Table 3" w:uiPriority="48"/>
+    <w:lsdException w:name="Grid Table 4" w:uiPriority="49"/>
+    <w:lsdException w:name="Grid Table 5 Dark" w:uiPriority="50"/>
+    <w:lsdException w:name="Grid Table 6 Colorful" w:uiPriority="51"/>
+    <w:lsdException w:name="Grid Table 7 Colorful" w:uiPriority="52"/>
+    <w:lsdException w:name="Grid Table 1 Light Accent 1" w:uiPriority="46"/>
+    <w:lsdException w:name="Grid Table 2 Accent 1" w:uiPriority="47"/>
+    <w:lsdException w:name="Grid Table 3 Accent 1" w:uiPriority="48"/>
+    <w:lsdException w:name="Grid Table 4 Accent 1" w:uiPriority="49"/>
+    <w:lsdException w:name="Grid Table 5 Dark Accent 1" w:uiPriority="50"/>
+    <w:lsdException w:name="Grid Table 6 Colorful Accent 1" w:uiPriority="51"/>
+    <w:lsdException w:name="Grid Table 7 Colorful Accent 1" w:uiPriority="52"/>
+    <w:lsdException w:name="Grid Table 1 Light Accent 2" w:uiPriority="46"/>
+    <w:lsdException w:name="Grid Table 2 Accent 2" w:uiPriority="47"/>
+    <w:lsdException w:name="Grid Table 3 Accent 2" w:uiPriority="48"/>
+    <w:lsdException w:name="Grid Table 4 Accent 2" w:uiPriority="49"/>
+    <w:lsdException w:name="Grid Table 5 Dark Accent 2" w:uiPriority="50"/>
+    <w:lsdException w:name="Grid Table 6 Colorful Accent 2" w:uiPriority="51"/>
+    <w:lsdException w:name="Grid Table 7 Colorful Accent 2" w:uiPriority="52"/>
+    <w:lsdException w:name="Grid Table 1 Light Accent 3" w:uiPriority="46"/>
+    <w:lsdException w:name="Grid Table 2 Accent 3" w:uiPriority="47"/>
+    <w:lsdException w:name="Grid Table 3 Accent 3" w:uiPriority="48"/>
+    <w:lsdException w:name="Grid Table 4 Accent 3" w:uiPriority="49"/>
+    <w:lsdException w:name="Grid Table 5 Dark Accent 3" w:uiPriority="50"/>
+    <w:lsdException w:name="Grid Table 6 Colorful Accent 3" w:uiPriority="51"/>
+    <w:lsdException w:name="Grid Table 7 Colorful Accent 3" w:uiPriority="52"/>
+    <w:lsdException w:name="Grid Table 1 Light Accent 4" w:uiPriority="46"/>
+    <w:lsdException w:name="Grid Table 2 Accent 4" w:uiPriority="47"/>
+    <w:lsdException w:name="Grid Table 3 Accent 4" w:uiPriority="48"/>
+    <w:lsdException w:name="Grid Table 4 Accent 4" w:uiPriority="49"/>
+    <w:lsdException w:name="Grid Table 5 Dark Accent 4" w:uiPriority="50"/>
+    <w:lsdException w:name="Grid Table 6 Colorful Accent 4" w:uiPriority="51"/>
+    <w:lsdException w:name="Grid Table 7 Colorful Accent 4" w:uiPriority="52"/>
+    <w:lsdException w:name="Grid Table 1 Light Accent 5" w:uiPriority="46"/>
+    <w:lsdException w:name="Grid Table 2 Accent 5" w:uiPriority="47"/>
+    <w:lsdException w:name="Grid Table 3 Accent 5" w:uiPriority="48"/>
+    <w:lsdException w:name="Grid Table 4 Accent 5" w:uiPriority="49"/>
+    <w:lsdException w:name="Grid Table 5 Dark Accent 5" w:uiPriority="50"/>
+    <w:lsdException w:name="Grid Table 6 Colorful Accent 5" w:uiPriority="51"/>
+    <w:lsdException w:name="Grid Table 7 Colorful Accent 5" w:uiPriority="52"/>
+    <w:lsdException w:name="Grid Table 1 Light Accent 6" w:uiPriority="46"/>
+    <w:lsdException w:name="Grid Table 2 Accent 6" w:uiPriority="47"/>
+    <w:lsdException w:name="Grid Table 3 Accent 6" w:uiPriority="48"/>
+    <w:lsdException w:name="Grid Table 4 Accent 6" w:uiPriority="49"/>
+    <w:lsdException w:name="Grid Table 5 Dark Accent 6" w:uiPriority="50"/>
+    <w:lsdException w:name="Grid Table 6 Colorful Accent 6" w:uiPriority="51"/>
+    <w:lsdException w:name="Grid Table 7 Colorful Accent 6" w:uiPriority="52"/>
+    <w:lsdException w:name="List Table 1 Light" w:uiPriority="46"/>
+    <w:lsdException w:name="List Table 2" w:uiPriority="47"/>
+    <w:lsdException w:name="List Table 3" w:uiPriority="48"/>
+    <w:lsdException w:name="List Table 4" w:uiPriority="49"/>
+    <w:lsdException w:name="List Table 5 Dark" w:uiPriority="50"/>
+    <w:lsdException w:name="List Table 6 Colorful" w:uiPriority="51"/>
+    <w:lsdException w:name="List Table 7 Colorful" w:uiPriority="52"/>
+    <w:lsdException w:name="List Table 1 Light Accent 1" w:uiPriority="46"/>
+    <w:lsdException w:name="List Table 2 Accent 1" w:uiPriority="47"/>
+    <w:lsdException w:name="List Table 3 Accent 1" w:uiPriority="48"/>
+    <w:lsdException w:name="List Table 4 Accent 1" w:uiPriority="49"/>
+    <w:lsdException w:name="List Table 5 Dark Accent 1" w:uiPriority="50"/>
+    <w:lsdException w:name="List Table 6 Colorful Accent 1" w:uiPriority="51"/>
+    <w:lsdException w:name="List Table 7 Colorful Accent 1" w:uiPriority="52"/>
+    <w:lsdException w:name="List Table 1 Light Accent 2" w:uiPriority="46"/>
+    <w:lsdException w:name="List Table 2 Accent 2" w:uiPriority="47"/>
+    <w:lsdException w:name="List Table 3 Accent 2" w:uiPriority="48"/>
+    <w:lsdException w:name="List Table 4 Accent 2" w:uiPriority="49"/>
+    <w:lsdException w:name="List Table 5 Dark Accent 2" w:uiPriority="50"/>
+    <w:lsdException w:name="List Table 6 Colorful Accent 2" w:uiPriority="51"/>
+    <w:lsdException w:name="List Table 7 Colorful Accent 2" w:uiPriority="52"/>
+    <w:lsdException w:name="List Table 1 Light Accent 3" w:uiPriority="46"/>
+    <w:lsdException w:name="List Table 2 Accent 3" w:uiPriority="47"/>
+    <w:lsdException w:name="List Table 3 Accent 3" w:uiPriority="48"/>
+    <w:lsdException w:name="List Table 4 Accent 3" w:uiPriority="49"/>
+    <w:lsdException w:name="List Table 5 Dark Accent 3" w:uiPriority="50"/>
+    <w:lsdException w:name="List Table 6 Colorful Accent 3" w:uiPriority="51"/>
+    <w:lsdException w:name="List Table 7 Colorful Accent 3" w:uiPriority="52"/>
+    <w:lsdException w:name="List Table 1 Light Accent 4" w:uiPriority="46"/>
+    <w:lsdException w:name="List Table 2 Accent 4" w:uiPriority="47"/>
+    <w:lsdException w:name="List Table 3 Accent 4" w:uiPriority="48"/>
+    <w:lsdException w:name="List Table 4 Accent 4" w:uiPriority="49"/>
+    <w:lsdException w:name="List Table 5 Dark Accent 4" w:uiPriority="50"/>
+    <w:lsdException w:name="List Table 6 Colorful Accent 4" w:uiPriority="51"/>
+    <w:lsdException w:name="List Table 7 Colorful Accent 4" w:uiPriority="52"/>
+    <w:lsdException w:name="List Table 1 Light Accent 5" w:uiPriority="46"/>
+    <w:lsdException w:name="List Table 2 Accent 5" w:uiPriority="47"/>
+    <w:lsdException w:name="List Table 3 Accent 5" w:uiPriority="48"/>
+    <w:lsdException w:name="List Table 4 Accent 5" w:uiPriority="49"/>
+    <w:lsdException w:name="List Table 5 Dark Accent 5" w:uiPriority="50"/>
+    <w:lsdException w:name="List Table 6 Colorful Accent 5" w:uiPriority="51"/>
+    <w:lsdException w:name="List Table 7 Colorful Accent 5" w:uiPriority="52"/>
+    <w:lsdException w:name="List Table 1 Light Accent 6" w:uiPriority="46"/>
+    <w:lsdException w:name="List Table 2 Accent 6" w:uiPriority="47"/>
+    <w:lsdException w:name="List Table 3 Accent 6" w:uiPriority="48"/>
+    <w:lsdException w:name="List Table 4 Accent 6" w:uiPriority="49"/>
+    <w:lsdException w:name="List Table 5 Dark Accent 6" w:uiPriority="50"/>
+    <w:lsdException w:name="List Table 6 Colorful Accent 6" w:uiPriority="51"/>
+    <w:lsdException w:name="List Table 7 Colorful Accent 6" w:uiPriority="52"/>
+  </w:latentStyles>
   <w:style w:type="paragraph" w:default="1" w:styleId="Normal">
     <w:name w:val="Normal"/>
-    <w:next w:val="Normal"/>
-    <w:pPr/>
     <w:rPr>
       <w:sz w:val="24"/>
       <w:szCs w:val="24"/>
-      <w:lang w:val="en-US" w:eastAsia="en-US" w:bidi="ar-SA"/>
+      <w:lang w:val="en-US" w:eastAsia="en-US"/>
     </w:rPr>
   </w:style>
-  <w:style w:type="character" w:default="1" w:styleId="Default Paragraph Font">
+  <w:style w:type="character" w:default="1" w:styleId="DefaultParagraphFont">
     <w:name w:val="Default Paragraph Font"/>
-    <w:next w:val="Default Paragraph Font"/>
+    <w:uiPriority w:val="1"/>
+    <w:semiHidden/>
+    <w:unhideWhenUsed/>
+  </w:style>
+  <w:style w:type="table" w:default="1" w:styleId="TableNormal">
+    <w:name w:val="Normal Table"/>
+    <w:uiPriority w:val="99"/>
+    <w:semiHidden/>
+    <w:unhideWhenUsed/>
+    <w:tblPr>
+      <w:tblInd w:w="0" w:type="dxa"/>
+      <w:tblCellMar>
+        <w:top w:w="0" w:type="dxa"/>
+        <w:left w:w="108" w:type="dxa"/>
+        <w:bottom w:w="0" w:type="dxa"/>
+        <w:right w:w="108" w:type="dxa"/>
+      </w:tblCellMar>
+    </w:tblPr>
+  </w:style>
+  <w:style w:type="numbering" w:default="1" w:styleId="NoList">
+    <w:name w:val="No List"/>
+    <w:uiPriority w:val="99"/>
+    <w:semiHidden/>
+    <w:unhideWhenUsed/>
   </w:style>
   <w:style w:type="character" w:styleId="Hyperlink">
     <w:name w:val="Hyperlink"/>
@@ -1078,272 +3619,107 @@
       <w:u w:val="single"/>
     </w:rPr>
   </w:style>
-  <w:style w:type="table" w:default="1" w:styleId="Table Normal">
-    <w:name w:val="Table Normal"/>
-    <w:next w:val="Table Normal"/>
-    <w:pPr/>
-    <w:tblPr>
-      <w:tblInd w:w="0" w:type="dxa"/>
-    </w:tblPr>
-    <w:trPr/>
-    <w:tcPr/>
-    <w:tblStylePr w:type="firstRow"/>
-    <w:tblStylePr w:type="lastRow"/>
-    <w:tblStylePr w:type="firstCol"/>
-    <w:tblStylePr w:type="lastCol"/>
-    <w:tblStylePr w:type="band1Vert"/>
-    <w:tblStylePr w:type="band2Vert"/>
-    <w:tblStylePr w:type="band1Horz"/>
-    <w:tblStylePr w:type="band2Horz"/>
-    <w:tblStylePr w:type="neCell"/>
-    <w:tblStylePr w:type="nwCell"/>
-    <w:tblStylePr w:type="seCell"/>
-    <w:tblStylePr w:type="swCell"/>
-  </w:style>
-  <w:style w:type="numbering" w:default="1" w:styleId="No List">
-    <w:name w:val="No List"/>
-    <w:next w:val="No List"/>
-    <w:pPr/>
-  </w:style>
-  <w:style w:type="paragraph" w:styleId="Header &amp; Footer">
+  <w:style w:type="paragraph" w:customStyle="1" w:styleId="HeaderFooter">
     <w:name w:val="Header &amp; Footer"/>
-    <w:next w:val="Header &amp; Footer"/>
     <w:pPr>
-      <w:keepNext w:val="0"/>
-      <w:keepLines w:val="0"/>
-      <w:pageBreakBefore w:val="0"/>
-      <w:widowControl w:val="1"/>
-      <w:shd w:val="clear" w:color="auto" w:fill="auto"/>
       <w:tabs>
         <w:tab w:val="right" w:pos="9020"/>
       </w:tabs>
-      <w:suppressAutoHyphens w:val="0"/>
-      <w:bidi w:val="0"/>
-      <w:spacing w:before="0" w:after="0" w:line="240" w:lineRule="auto"/>
-      <w:ind w:left="0" w:right="0" w:firstLine="0"/>
-      <w:jc w:val="left"/>
-      <w:outlineLvl w:val="9"/>
     </w:pPr>
     <w:rPr>
-      <w:rFonts w:ascii="Helvetica Neue" w:cs="Arial Unicode MS" w:hAnsi="Helvetica Neue" w:eastAsia="Arial Unicode MS"/>
-      <w:b w:val="0"/>
-      <w:bCs w:val="0"/>
-      <w:i w:val="0"/>
-      <w:iCs w:val="0"/>
-      <w:caps w:val="0"/>
-      <w:smallCaps w:val="0"/>
-      <w:strike w:val="0"/>
-      <w:dstrike w:val="0"/>
-      <w:outline w:val="0"/>
+      <w:rFonts w:ascii="Helvetica Neue" w:hAnsi="Helvetica Neue" w:cs="Arial Unicode MS"/>
       <w:color w:val="000000"/>
-      <w:spacing w:val="0"/>
-      <w:kern w:val="0"/>
-      <w:position w:val="0"/>
       <w:sz w:val="24"/>
       <w:szCs w:val="24"/>
-      <w:u w:val="none"/>
-      <w:vertAlign w:val="baseline"/>
-      <w14:textOutline>
+      <w14:textOutline w14:w="0" w14:cap="flat" w14:cmpd="sng" w14:algn="ctr">
         <w14:noFill/>
+        <w14:prstDash w14:val="solid"/>
+        <w14:bevel/>
       </w14:textOutline>
-      <w14:textFill>
-        <w14:solidFill>
-          <w14:srgbClr w14:val="000000"/>
-        </w14:solidFill>
-      </w14:textFill>
     </w:rPr>
   </w:style>
   <w:style w:type="paragraph" w:styleId="Title">
     <w:name w:val="Title"/>
-    <w:next w:val="Body 2"/>
+    <w:next w:val="Body2"/>
     <w:pPr>
-      <w:keepNext w:val="1"/>
-      <w:keepLines w:val="0"/>
-      <w:pageBreakBefore w:val="0"/>
-      <w:widowControl w:val="1"/>
-      <w:shd w:val="clear" w:color="auto" w:fill="auto"/>
-      <w:suppressAutoHyphens w:val="0"/>
-      <w:bidi w:val="0"/>
-      <w:spacing w:before="200" w:after="200" w:line="240" w:lineRule="auto"/>
-      <w:ind w:left="0" w:right="0" w:firstLine="0"/>
-      <w:jc w:val="left"/>
+      <w:keepNext/>
+      <w:spacing w:before="200" w:after="200"/>
       <w:outlineLvl w:val="0"/>
     </w:pPr>
     <w:rPr>
-      <w:rFonts w:ascii="Helvetica Neue" w:cs="Arial Unicode MS" w:hAnsi="Helvetica Neue" w:eastAsia="Arial Unicode MS"/>
-      <w:b w:val="1"/>
-      <w:bCs w:val="1"/>
-      <w:i w:val="0"/>
-      <w:iCs w:val="0"/>
-      <w:caps w:val="0"/>
-      <w:smallCaps w:val="0"/>
-      <w:strike w:val="0"/>
-      <w:dstrike w:val="0"/>
-      <w:outline w:val="0"/>
-      <w:color w:val="434343"/>
-      <w:spacing w:val="0"/>
-      <w:kern w:val="0"/>
-      <w:position w:val="0"/>
+      <w:rFonts w:ascii="Helvetica Neue" w:hAnsi="Helvetica Neue" w:cs="Arial Unicode MS"/>
+      <w:b/>
+      <w:bCs/>
+      <w:color w:val="444444"/>
       <w:sz w:val="36"/>
       <w:szCs w:val="36"/>
-      <w:u w:val="none"/>
-      <w:vertAlign w:val="baseline"/>
       <w:lang w:val="en-US"/>
-      <w14:textOutline>
+      <w14:textOutline w14:w="0" w14:cap="flat" w14:cmpd="sng" w14:algn="ctr">
         <w14:noFill/>
+        <w14:prstDash w14:val="solid"/>
+        <w14:bevel/>
       </w14:textOutline>
-      <w14:textFill>
-        <w14:solidFill>
-          <w14:srgbClr w14:val="444444"/>
-        </w14:solidFill>
-      </w14:textFill>
     </w:rPr>
   </w:style>
-  <w:style w:type="paragraph" w:styleId="Body 2">
+  <w:style w:type="paragraph" w:customStyle="1" w:styleId="Body2">
     <w:name w:val="Body 2"/>
-    <w:next w:val="Body 2"/>
-    <w:pPr>
-      <w:keepNext w:val="0"/>
-      <w:keepLines w:val="0"/>
-      <w:pageBreakBefore w:val="0"/>
-      <w:widowControl w:val="1"/>
-      <w:shd w:val="clear" w:color="auto" w:fill="auto"/>
-      <w:suppressAutoHyphens w:val="0"/>
-      <w:bidi w:val="0"/>
-      <w:spacing w:before="0" w:after="0" w:line="240" w:lineRule="auto"/>
-      <w:ind w:left="0" w:right="0" w:firstLine="0"/>
-      <w:jc w:val="left"/>
-      <w:outlineLvl w:val="9"/>
-    </w:pPr>
     <w:rPr>
-      <w:rFonts w:ascii="Helvetica Neue" w:cs="Arial Unicode MS" w:hAnsi="Helvetica Neue" w:eastAsia="Arial Unicode MS"/>
-      <w:b w:val="0"/>
-      <w:bCs w:val="0"/>
-      <w:i w:val="0"/>
-      <w:iCs w:val="0"/>
-      <w:caps w:val="0"/>
-      <w:smallCaps w:val="0"/>
-      <w:strike w:val="0"/>
-      <w:dstrike w:val="0"/>
-      <w:outline w:val="0"/>
+      <w:rFonts w:ascii="Helvetica Neue" w:hAnsi="Helvetica Neue" w:cs="Arial Unicode MS"/>
       <w:color w:val="000000"/>
-      <w:spacing w:val="0"/>
-      <w:kern w:val="0"/>
-      <w:position w:val="0"/>
       <w:sz w:val="22"/>
       <w:szCs w:val="22"/>
-      <w:u w:val="none"/>
-      <w:vertAlign w:val="baseline"/>
       <w:lang w:val="en-US"/>
-      <w14:textOutline>
+      <w14:textOutline w14:w="0" w14:cap="flat" w14:cmpd="sng" w14:algn="ctr">
         <w14:noFill/>
+        <w14:prstDash w14:val="solid"/>
+        <w14:bevel/>
       </w14:textOutline>
-      <w14:textFill>
-        <w14:solidFill>
-          <w14:srgbClr w14:val="000000"/>
-        </w14:solidFill>
-      </w14:textFill>
     </w:rPr>
   </w:style>
-  <w:style w:type="paragraph" w:styleId="Subject">
+  <w:style w:type="paragraph" w:customStyle="1" w:styleId="Subject">
     <w:name w:val="Subject"/>
     <w:next w:val="Body"/>
     <w:pPr>
-      <w:keepNext w:val="1"/>
-      <w:keepLines w:val="0"/>
-      <w:pageBreakBefore w:val="0"/>
-      <w:widowControl w:val="1"/>
+      <w:keepNext/>
       <w:pBdr>
-        <w:top w:val="single" w:color="515151" w:sz="4" w:space="0" w:shadow="0" w:frame="0"/>
-        <w:left w:val="nil"/>
-        <w:bottom w:val="nil"/>
-        <w:right w:val="nil"/>
+        <w:top w:val="single" w:sz="4" w:space="0" w:color="515151"/>
       </w:pBdr>
-      <w:shd w:val="clear" w:color="auto" w:fill="auto"/>
-      <w:suppressAutoHyphens w:val="0"/>
-      <w:bidi w:val="0"/>
       <w:spacing w:before="360" w:after="40" w:line="288" w:lineRule="auto"/>
-      <w:ind w:left="0" w:right="0" w:firstLine="0"/>
-      <w:jc w:val="left"/>
       <w:outlineLvl w:val="0"/>
     </w:pPr>
     <w:rPr>
-      <w:rFonts w:ascii="Helvetica Neue" w:cs="Arial Unicode MS" w:hAnsi="Helvetica Neue" w:eastAsia="Arial Unicode MS"/>
-      <w:b w:val="0"/>
-      <w:bCs w:val="0"/>
-      <w:i w:val="0"/>
-      <w:iCs w:val="0"/>
-      <w:caps w:val="0"/>
-      <w:smallCaps w:val="0"/>
-      <w:strike w:val="0"/>
-      <w:dstrike w:val="0"/>
-      <w:outline w:val="0"/>
+      <w:rFonts w:ascii="Helvetica Neue" w:hAnsi="Helvetica Neue" w:cs="Arial Unicode MS"/>
       <w:color w:val="000000"/>
       <w:spacing w:val="5"/>
-      <w:kern w:val="0"/>
-      <w:position w:val="0"/>
       <w:sz w:val="28"/>
       <w:szCs w:val="28"/>
-      <w:u w:val="none"/>
-      <w:vertAlign w:val="baseline"/>
       <w:lang w:val="en-US"/>
-      <w14:textOutline>
+      <w14:textOutline w14:w="0" w14:cap="flat" w14:cmpd="sng" w14:algn="ctr">
         <w14:noFill/>
+        <w14:prstDash w14:val="solid"/>
+        <w14:bevel/>
       </w14:textOutline>
-      <w14:textFill>
-        <w14:solidFill>
-          <w14:srgbClr w14:val="000000"/>
-        </w14:solidFill>
-      </w14:textFill>
     </w:rPr>
   </w:style>
-  <w:style w:type="paragraph" w:styleId="Body">
+  <w:style w:type="paragraph" w:customStyle="1" w:styleId="Body">
     <w:name w:val="Body"/>
-    <w:next w:val="Body"/>
     <w:pPr>
-      <w:keepNext w:val="0"/>
-      <w:keepLines w:val="0"/>
-      <w:pageBreakBefore w:val="0"/>
-      <w:widowControl w:val="1"/>
-      <w:shd w:val="clear" w:color="auto" w:fill="auto"/>
-      <w:suppressAutoHyphens w:val="0"/>
-      <w:bidi w:val="0"/>
-      <w:spacing w:before="160" w:after="0" w:line="288" w:lineRule="auto"/>
-      <w:ind w:left="0" w:right="0" w:firstLine="0"/>
-      <w:jc w:val="left"/>
-      <w:outlineLvl w:val="9"/>
+      <w:spacing w:before="160" w:line="288" w:lineRule="auto"/>
     </w:pPr>
     <w:rPr>
-      <w:rFonts w:ascii="Helvetica Neue" w:cs="Arial Unicode MS" w:hAnsi="Helvetica Neue" w:eastAsia="Arial Unicode MS"/>
-      <w:b w:val="0"/>
-      <w:bCs w:val="0"/>
-      <w:i w:val="0"/>
-      <w:iCs w:val="0"/>
-      <w:caps w:val="0"/>
-      <w:smallCaps w:val="0"/>
-      <w:strike w:val="0"/>
-      <w:dstrike w:val="0"/>
-      <w:outline w:val="0"/>
+      <w:rFonts w:ascii="Helvetica Neue" w:hAnsi="Helvetica Neue" w:cs="Arial Unicode MS"/>
       <w:color w:val="000000"/>
-      <w:spacing w:val="0"/>
-      <w:kern w:val="0"/>
-      <w:position w:val="0"/>
       <w:sz w:val="24"/>
       <w:szCs w:val="24"/>
-      <w:u w:val="none"/>
-      <w:vertAlign w:val="baseline"/>
       <w:lang w:val="en-US"/>
-      <w14:textOutline>
+      <w14:textOutline w14:w="0" w14:cap="flat" w14:cmpd="sng" w14:algn="ctr">
         <w14:noFill/>
+        <w14:prstDash w14:val="solid"/>
+        <w14:bevel/>
       </w14:textOutline>
-      <w14:textFill>
-        <w14:solidFill>
-          <w14:srgbClr w14:val="000000"/>
-        </w14:solidFill>
-      </w14:textFill>
     </w:rPr>
   </w:style>
-  <w:style w:type="numbering" w:styleId="Dash">
+  <w:style w:type="numbering" w:customStyle="1" w:styleId="Dash">
     <w:name w:val="Dash"/>
     <w:pPr>
       <w:numPr>
@@ -1351,7 +3727,7 @@
       </w:numPr>
     </w:pPr>
   </w:style>
-  <w:style w:type="numbering" w:styleId="Note Taking">
+  <w:style w:type="numbering" w:customStyle="1" w:styleId="NoteTaking">
     <w:name w:val="Note Taking"/>
     <w:pPr>
       <w:numPr>
@@ -1359,11 +3735,34 @@
       </w:numPr>
     </w:pPr>
   </w:style>
+  <w:style w:type="paragraph" w:styleId="NormalWeb">
+    <w:name w:val="Normal (Web)"/>
+    <w:basedOn w:val="Normal"/>
+    <w:uiPriority w:val="99"/>
+    <w:unhideWhenUsed/>
+    <w:rsid w:val="00752175"/>
+    <w:pPr>
+      <w:pBdr>
+        <w:top w:val="none" w:sz="0" w:space="0" w:color="auto"/>
+        <w:left w:val="none" w:sz="0" w:space="0" w:color="auto"/>
+        <w:bottom w:val="none" w:sz="0" w:space="0" w:color="auto"/>
+        <w:right w:val="none" w:sz="0" w:space="0" w:color="auto"/>
+        <w:between w:val="none" w:sz="0" w:space="0" w:color="auto"/>
+        <w:bar w:val="none" w:sz="0" w:color="auto"/>
+      </w:pBdr>
+      <w:spacing w:before="100" w:beforeAutospacing="1" w:after="100" w:afterAutospacing="1"/>
+    </w:pPr>
+    <w:rPr>
+      <w:rFonts w:eastAsia="Times New Roman"/>
+      <w:bdr w:val="none" w:sz="0" w:space="0" w:color="auto"/>
+      <w:lang w:val="ro-RO" w:eastAsia="ro-RO"/>
+    </w:rPr>
+  </w:style>
 </w:styles>
 </file>
 
 <file path=word/theme/theme1.xml><?xml version="1.0" encoding="utf-8"?>
-<a:theme xmlns:a="http://schemas.openxmlformats.org/drawingml/2006/main" xmlns:r="http://schemas.openxmlformats.org/officeDocument/2006/relationships" name="00_Note-taking">
+<a:theme xmlns:a="http://schemas.openxmlformats.org/drawingml/2006/main" name="00_Note-taking">
   <a:themeElements>
     <a:clrScheme name="00_Note-taking">
       <a:dk1>
@@ -1562,7 +3961,7 @@
         <a:effectLst/>
         <a:sp3d/>
       </a:spPr>
-      <a:bodyPr rot="0" spcFirstLastPara="1" vertOverflow="overflow" horzOverflow="overflow" vert="horz" wrap="square" lIns="101600" tIns="101600" rIns="101600" bIns="101600" numCol="1" spcCol="38100" rtlCol="0" anchor="ctr" upright="0">
+      <a:bodyPr rot="0" spcFirstLastPara="1" vertOverflow="overflow" horzOverflow="overflow" vert="horz" wrap="square" lIns="101600" tIns="101600" rIns="101600" bIns="101600" numCol="1" spcCol="38100" rtlCol="0" anchor="ctr">
         <a:spAutoFit/>
       </a:bodyPr>
       <a:lstStyle>
@@ -1581,7 +3980,7 @@
           <a:buFontTx/>
           <a:buNone/>
           <a:tabLst/>
-          <a:defRPr b="0" baseline="0" cap="none" i="0" spc="0" strike="noStrike" sz="1200" u="none" kumimoji="0" normalizeH="0">
+          <a:defRPr kumimoji="0" sz="1200" b="0" i="0" u="none" strike="noStrike" cap="none" spc="0" normalizeH="0" baseline="0">
             <a:ln>
               <a:noFill/>
             </a:ln>
@@ -1611,7 +4010,7 @@
           <a:buFontTx/>
           <a:buNone/>
           <a:tabLst/>
-          <a:defRPr b="0" baseline="0" cap="none" i="0" spc="0" strike="noStrike" sz="1800" u="none" kumimoji="0" normalizeH="0">
+          <a:defRPr kumimoji="0" sz="1800" b="0" i="0" u="none" strike="noStrike" cap="none" spc="0" normalizeH="0" baseline="0">
             <a:ln>
               <a:noFill/>
             </a:ln>
@@ -1637,7 +4036,7 @@
           <a:buFontTx/>
           <a:buNone/>
           <a:tabLst/>
-          <a:defRPr b="0" baseline="0" cap="none" i="0" spc="0" strike="noStrike" sz="1800" u="none" kumimoji="0" normalizeH="0">
+          <a:defRPr kumimoji="0" sz="1800" b="0" i="0" u="none" strike="noStrike" cap="none" spc="0" normalizeH="0" baseline="0">
             <a:ln>
               <a:noFill/>
             </a:ln>
@@ -1663,7 +4062,7 @@
           <a:buFontTx/>
           <a:buNone/>
           <a:tabLst/>
-          <a:defRPr b="0" baseline="0" cap="none" i="0" spc="0" strike="noStrike" sz="1800" u="none" kumimoji="0" normalizeH="0">
+          <a:defRPr kumimoji="0" sz="1800" b="0" i="0" u="none" strike="noStrike" cap="none" spc="0" normalizeH="0" baseline="0">
             <a:ln>
               <a:noFill/>
             </a:ln>
@@ -1689,7 +4088,7 @@
           <a:buFontTx/>
           <a:buNone/>
           <a:tabLst/>
-          <a:defRPr b="0" baseline="0" cap="none" i="0" spc="0" strike="noStrike" sz="1800" u="none" kumimoji="0" normalizeH="0">
+          <a:defRPr kumimoji="0" sz="1800" b="0" i="0" u="none" strike="noStrike" cap="none" spc="0" normalizeH="0" baseline="0">
             <a:ln>
               <a:noFill/>
             </a:ln>
@@ -1715,7 +4114,7 @@
           <a:buFontTx/>
           <a:buNone/>
           <a:tabLst/>
-          <a:defRPr b="0" baseline="0" cap="none" i="0" spc="0" strike="noStrike" sz="1800" u="none" kumimoji="0" normalizeH="0">
+          <a:defRPr kumimoji="0" sz="1800" b="0" i="0" u="none" strike="noStrike" cap="none" spc="0" normalizeH="0" baseline="0">
             <a:ln>
               <a:noFill/>
             </a:ln>
@@ -1741,7 +4140,7 @@
           <a:buFontTx/>
           <a:buNone/>
           <a:tabLst/>
-          <a:defRPr b="0" baseline="0" cap="none" i="0" spc="0" strike="noStrike" sz="1800" u="none" kumimoji="0" normalizeH="0">
+          <a:defRPr kumimoji="0" sz="1800" b="0" i="0" u="none" strike="noStrike" cap="none" spc="0" normalizeH="0" baseline="0">
             <a:ln>
               <a:noFill/>
             </a:ln>
@@ -1767,7 +4166,7 @@
           <a:buFontTx/>
           <a:buNone/>
           <a:tabLst/>
-          <a:defRPr b="0" baseline="0" cap="none" i="0" spc="0" strike="noStrike" sz="1800" u="none" kumimoji="0" normalizeH="0">
+          <a:defRPr kumimoji="0" sz="1800" b="0" i="0" u="none" strike="noStrike" cap="none" spc="0" normalizeH="0" baseline="0">
             <a:ln>
               <a:noFill/>
             </a:ln>
@@ -1793,7 +4192,7 @@
           <a:buFontTx/>
           <a:buNone/>
           <a:tabLst/>
-          <a:defRPr b="0" baseline="0" cap="none" i="0" spc="0" strike="noStrike" sz="1800" u="none" kumimoji="0" normalizeH="0">
+          <a:defRPr kumimoji="0" sz="1800" b="0" i="0" u="none" strike="noStrike" cap="none" spc="0" normalizeH="0" baseline="0">
             <a:ln>
               <a:noFill/>
             </a:ln>
@@ -1819,7 +4218,7 @@
           <a:buFontTx/>
           <a:buNone/>
           <a:tabLst/>
-          <a:defRPr b="0" baseline="0" cap="none" i="0" spc="0" strike="noStrike" sz="1800" u="none" kumimoji="0" normalizeH="0">
+          <a:defRPr kumimoji="0" sz="1800" b="0" i="0" u="none" strike="noStrike" cap="none" spc="0" normalizeH="0" baseline="0">
             <a:ln>
               <a:noFill/>
             </a:ln>
@@ -1832,9 +4231,15 @@
         </a:lvl9pPr>
       </a:lstStyle>
       <a:style>
-        <a:lnRef idx="0"/>
-        <a:fillRef idx="0"/>
-        <a:effectRef idx="0"/>
+        <a:lnRef idx="0">
+          <a:scrgbClr r="0" g="0" b="0"/>
+        </a:lnRef>
+        <a:fillRef idx="0">
+          <a:scrgbClr r="0" g="0" b="0"/>
+        </a:fillRef>
+        <a:effectRef idx="0">
+          <a:scrgbClr r="0" g="0" b="0"/>
+        </a:effectRef>
         <a:fontRef idx="none"/>
       </a:style>
     </a:spDef>
@@ -1851,7 +4256,7 @@
         <a:effectLst/>
         <a:sp3d/>
       </a:spPr>
-      <a:bodyPr rot="0" spcFirstLastPara="1" vertOverflow="overflow" horzOverflow="overflow" vert="horz" wrap="square" lIns="91439" tIns="45719" rIns="91439" bIns="45719" numCol="1" spcCol="38100" rtlCol="0" anchor="t" upright="0">
+      <a:bodyPr rot="0" spcFirstLastPara="1" vertOverflow="overflow" horzOverflow="overflow" vert="horz" wrap="square" lIns="91439" tIns="45719" rIns="91439" bIns="45719" numCol="1" spcCol="38100" rtlCol="0" anchor="t">
         <a:noAutofit/>
       </a:bodyPr>
       <a:lstStyle>
@@ -1870,7 +4275,7 @@
           <a:buFontTx/>
           <a:buNone/>
           <a:tabLst/>
-          <a:defRPr b="0" baseline="0" cap="none" i="0" spc="0" strike="noStrike" sz="1800" u="none" kumimoji="0" normalizeH="0">
+          <a:defRPr kumimoji="0" sz="1800" b="0" i="0" u="none" strike="noStrike" cap="none" spc="0" normalizeH="0" baseline="0">
             <a:ln>
               <a:noFill/>
             </a:ln>
@@ -1896,7 +4301,7 @@
           <a:buFontTx/>
           <a:buNone/>
           <a:tabLst/>
-          <a:defRPr b="0" baseline="0" cap="none" i="0" spc="0" strike="noStrike" sz="1800" u="none" kumimoji="0" normalizeH="0">
+          <a:defRPr kumimoji="0" sz="1800" b="0" i="0" u="none" strike="noStrike" cap="none" spc="0" normalizeH="0" baseline="0">
             <a:ln>
               <a:noFill/>
             </a:ln>
@@ -1922,7 +4327,7 @@
           <a:buFontTx/>
           <a:buNone/>
           <a:tabLst/>
-          <a:defRPr b="0" baseline="0" cap="none" i="0" spc="0" strike="noStrike" sz="1800" u="none" kumimoji="0" normalizeH="0">
+          <a:defRPr kumimoji="0" sz="1800" b="0" i="0" u="none" strike="noStrike" cap="none" spc="0" normalizeH="0" baseline="0">
             <a:ln>
               <a:noFill/>
             </a:ln>
@@ -1948,7 +4353,7 @@
           <a:buFontTx/>
           <a:buNone/>
           <a:tabLst/>
-          <a:defRPr b="0" baseline="0" cap="none" i="0" spc="0" strike="noStrike" sz="1800" u="none" kumimoji="0" normalizeH="0">
+          <a:defRPr kumimoji="0" sz="1800" b="0" i="0" u="none" strike="noStrike" cap="none" spc="0" normalizeH="0" baseline="0">
             <a:ln>
               <a:noFill/>
             </a:ln>
@@ -1974,7 +4379,7 @@
           <a:buFontTx/>
           <a:buNone/>
           <a:tabLst/>
-          <a:defRPr b="0" baseline="0" cap="none" i="0" spc="0" strike="noStrike" sz="1800" u="none" kumimoji="0" normalizeH="0">
+          <a:defRPr kumimoji="0" sz="1800" b="0" i="0" u="none" strike="noStrike" cap="none" spc="0" normalizeH="0" baseline="0">
             <a:ln>
               <a:noFill/>
             </a:ln>
@@ -2000,7 +4405,7 @@
           <a:buFontTx/>
           <a:buNone/>
           <a:tabLst/>
-          <a:defRPr b="0" baseline="0" cap="none" i="0" spc="0" strike="noStrike" sz="1800" u="none" kumimoji="0" normalizeH="0">
+          <a:defRPr kumimoji="0" sz="1800" b="0" i="0" u="none" strike="noStrike" cap="none" spc="0" normalizeH="0" baseline="0">
             <a:ln>
               <a:noFill/>
             </a:ln>
@@ -2026,7 +4431,7 @@
           <a:buFontTx/>
           <a:buNone/>
           <a:tabLst/>
-          <a:defRPr b="0" baseline="0" cap="none" i="0" spc="0" strike="noStrike" sz="1800" u="none" kumimoji="0" normalizeH="0">
+          <a:defRPr kumimoji="0" sz="1800" b="0" i="0" u="none" strike="noStrike" cap="none" spc="0" normalizeH="0" baseline="0">
             <a:ln>
               <a:noFill/>
             </a:ln>
@@ -2052,7 +4457,7 @@
           <a:buFontTx/>
           <a:buNone/>
           <a:tabLst/>
-          <a:defRPr b="0" baseline="0" cap="none" i="0" spc="0" strike="noStrike" sz="1800" u="none" kumimoji="0" normalizeH="0">
+          <a:defRPr kumimoji="0" sz="1800" b="0" i="0" u="none" strike="noStrike" cap="none" spc="0" normalizeH="0" baseline="0">
             <a:ln>
               <a:noFill/>
             </a:ln>
@@ -2078,7 +4483,7 @@
           <a:buFontTx/>
           <a:buNone/>
           <a:tabLst/>
-          <a:defRPr b="0" baseline="0" cap="none" i="0" spc="0" strike="noStrike" sz="1800" u="none" kumimoji="0" normalizeH="0">
+          <a:defRPr kumimoji="0" sz="1800" b="0" i="0" u="none" strike="noStrike" cap="none" spc="0" normalizeH="0" baseline="0">
             <a:ln>
               <a:noFill/>
             </a:ln>
@@ -2104,7 +4509,7 @@
           <a:buFontTx/>
           <a:buNone/>
           <a:tabLst/>
-          <a:defRPr b="0" baseline="0" cap="none" i="0" spc="0" strike="noStrike" sz="1800" u="none" kumimoji="0" normalizeH="0">
+          <a:defRPr kumimoji="0" sz="1800" b="0" i="0" u="none" strike="noStrike" cap="none" spc="0" normalizeH="0" baseline="0">
             <a:ln>
               <a:noFill/>
             </a:ln>
@@ -2117,9 +4522,15 @@
         </a:lvl9pPr>
       </a:lstStyle>
       <a:style>
-        <a:lnRef idx="0"/>
-        <a:fillRef idx="0"/>
-        <a:effectRef idx="0"/>
+        <a:lnRef idx="0">
+          <a:scrgbClr r="0" g="0" b="0"/>
+        </a:lnRef>
+        <a:fillRef idx="0">
+          <a:scrgbClr r="0" g="0" b="0"/>
+        </a:fillRef>
+        <a:effectRef idx="0">
+          <a:scrgbClr r="0" g="0" b="0"/>
+        </a:effectRef>
         <a:fontRef idx="none"/>
       </a:style>
     </a:lnDef>
@@ -2133,7 +4544,7 @@
         <a:effectLst/>
         <a:sp3d/>
       </a:spPr>
-      <a:bodyPr rot="0" spcFirstLastPara="1" vertOverflow="overflow" horzOverflow="overflow" vert="horz" wrap="square" lIns="50800" tIns="50800" rIns="50800" bIns="50800" numCol="1" spcCol="38100" rtlCol="0" anchor="t" upright="0">
+      <a:bodyPr rot="0" spcFirstLastPara="1" vertOverflow="overflow" horzOverflow="overflow" vert="horz" wrap="square" lIns="50800" tIns="50800" rIns="50800" bIns="50800" numCol="1" spcCol="38100" rtlCol="0" anchor="t">
         <a:spAutoFit/>
       </a:bodyPr>
       <a:lstStyle>
@@ -2152,7 +4563,7 @@
           <a:buFontTx/>
           <a:buNone/>
           <a:tabLst/>
-          <a:defRPr b="0" baseline="0" cap="none" i="0" spc="0" strike="noStrike" sz="1100" u="none" kumimoji="0" normalizeH="0">
+          <a:defRPr kumimoji="0" sz="1100" b="0" i="0" u="none" strike="noStrike" cap="none" spc="0" normalizeH="0" baseline="0">
             <a:ln>
               <a:noFill/>
             </a:ln>
@@ -2182,7 +4593,7 @@
           <a:buFontTx/>
           <a:buNone/>
           <a:tabLst/>
-          <a:defRPr b="0" baseline="0" cap="none" i="0" spc="0" strike="noStrike" sz="1800" u="none" kumimoji="0" normalizeH="0">
+          <a:defRPr kumimoji="0" sz="1800" b="0" i="0" u="none" strike="noStrike" cap="none" spc="0" normalizeH="0" baseline="0">
             <a:ln>
               <a:noFill/>
             </a:ln>
@@ -2208,7 +4619,7 @@
           <a:buFontTx/>
           <a:buNone/>
           <a:tabLst/>
-          <a:defRPr b="0" baseline="0" cap="none" i="0" spc="0" strike="noStrike" sz="1800" u="none" kumimoji="0" normalizeH="0">
+          <a:defRPr kumimoji="0" sz="1800" b="0" i="0" u="none" strike="noStrike" cap="none" spc="0" normalizeH="0" baseline="0">
             <a:ln>
               <a:noFill/>
             </a:ln>
@@ -2234,7 +4645,7 @@
           <a:buFontTx/>
           <a:buNone/>
           <a:tabLst/>
-          <a:defRPr b="0" baseline="0" cap="none" i="0" spc="0" strike="noStrike" sz="1800" u="none" kumimoji="0" normalizeH="0">
+          <a:defRPr kumimoji="0" sz="1800" b="0" i="0" u="none" strike="noStrike" cap="none" spc="0" normalizeH="0" baseline="0">
             <a:ln>
               <a:noFill/>
             </a:ln>
@@ -2260,7 +4671,7 @@
           <a:buFontTx/>
           <a:buNone/>
           <a:tabLst/>
-          <a:defRPr b="0" baseline="0" cap="none" i="0" spc="0" strike="noStrike" sz="1800" u="none" kumimoji="0" normalizeH="0">
+          <a:defRPr kumimoji="0" sz="1800" b="0" i="0" u="none" strike="noStrike" cap="none" spc="0" normalizeH="0" baseline="0">
             <a:ln>
               <a:noFill/>
             </a:ln>
@@ -2286,7 +4697,7 @@
           <a:buFontTx/>
           <a:buNone/>
           <a:tabLst/>
-          <a:defRPr b="0" baseline="0" cap="none" i="0" spc="0" strike="noStrike" sz="1800" u="none" kumimoji="0" normalizeH="0">
+          <a:defRPr kumimoji="0" sz="1800" b="0" i="0" u="none" strike="noStrike" cap="none" spc="0" normalizeH="0" baseline="0">
             <a:ln>
               <a:noFill/>
             </a:ln>
@@ -2312,7 +4723,7 @@
           <a:buFontTx/>
           <a:buNone/>
           <a:tabLst/>
-          <a:defRPr b="0" baseline="0" cap="none" i="0" spc="0" strike="noStrike" sz="1800" u="none" kumimoji="0" normalizeH="0">
+          <a:defRPr kumimoji="0" sz="1800" b="0" i="0" u="none" strike="noStrike" cap="none" spc="0" normalizeH="0" baseline="0">
             <a:ln>
               <a:noFill/>
             </a:ln>
@@ -2338,7 +4749,7 @@
           <a:buFontTx/>
           <a:buNone/>
           <a:tabLst/>
-          <a:defRPr b="0" baseline="0" cap="none" i="0" spc="0" strike="noStrike" sz="1800" u="none" kumimoji="0" normalizeH="0">
+          <a:defRPr kumimoji="0" sz="1800" b="0" i="0" u="none" strike="noStrike" cap="none" spc="0" normalizeH="0" baseline="0">
             <a:ln>
               <a:noFill/>
             </a:ln>
@@ -2364,7 +4775,7 @@
           <a:buFontTx/>
           <a:buNone/>
           <a:tabLst/>
-          <a:defRPr b="0" baseline="0" cap="none" i="0" spc="0" strike="noStrike" sz="1800" u="none" kumimoji="0" normalizeH="0">
+          <a:defRPr kumimoji="0" sz="1800" b="0" i="0" u="none" strike="noStrike" cap="none" spc="0" normalizeH="0" baseline="0">
             <a:ln>
               <a:noFill/>
             </a:ln>
@@ -2390,7 +4801,7 @@
           <a:buFontTx/>
           <a:buNone/>
           <a:tabLst/>
-          <a:defRPr b="0" baseline="0" cap="none" i="0" spc="0" strike="noStrike" sz="1800" u="none" kumimoji="0" normalizeH="0">
+          <a:defRPr kumimoji="0" sz="1800" b="0" i="0" u="none" strike="noStrike" cap="none" spc="0" normalizeH="0" baseline="0">
             <a:ln>
               <a:noFill/>
             </a:ln>
@@ -2403,12 +4814,19 @@
         </a:lvl9pPr>
       </a:lstStyle>
       <a:style>
-        <a:lnRef idx="0"/>
-        <a:fillRef idx="0"/>
-        <a:effectRef idx="0"/>
+        <a:lnRef idx="0">
+          <a:scrgbClr r="0" g="0" b="0"/>
+        </a:lnRef>
+        <a:fillRef idx="0">
+          <a:scrgbClr r="0" g="0" b="0"/>
+        </a:fillRef>
+        <a:effectRef idx="0">
+          <a:scrgbClr r="0" g="0" b="0"/>
+        </a:effectRef>
         <a:fontRef idx="none"/>
       </a:style>
     </a:txDef>
   </a:objectDefaults>
+  <a:extraClrSchemeLst/>
 </a:theme>
 </file>
</xml_diff>

<commit_message>
finished software req and started uml diagrams
</commit_message>
<xml_diff>
--- a/file.docx
+++ b/file.docx
@@ -97,10 +97,7 @@
         </w:numPr>
       </w:pPr>
       <w:r>
-        <w:t xml:space="preserve">ce trebuie sa faca </w:t>
-      </w:r>
-      <w:r>
-        <w:t>aplicatia</w:t>
+        <w:t>ce trebuie sa faca aplicatia</w:t>
       </w:r>
     </w:p>
     <w:p>
@@ -160,10 +157,7 @@
         </w:numPr>
       </w:pPr>
       <w:r>
-        <w:t>ER Diagram fo</w:t>
-      </w:r>
-      <w:r>
-        <w:t>r database:</w:t>
+        <w:t>ER Diagram for database:</w:t>
       </w:r>
     </w:p>
     <w:p>
@@ -273,10 +267,7 @@
         </w:numPr>
       </w:pPr>
       <w:r>
-        <w:t>Issues pe GIT ca sa stim fiecare i</w:t>
-      </w:r>
-      <w:r>
-        <w:t>n ce moment ce face (Emi se ocupa de board, labels - pana saptamana viitoare - 09.11.2019)</w:t>
+        <w:t>Issues pe GIT ca sa stim fiecare in ce moment ce face (Emi se ocupa de board, labels - pana saptamana viitoare - 09.11.2019)</w:t>
       </w:r>
     </w:p>
     <w:p>
@@ -1096,25 +1087,7 @@
           <w:sz w:val="22"/>
           <w:szCs w:val="22"/>
         </w:rPr>
-        <w:t xml:space="preserve">Pentru a putea </w:t>
-      </w:r>
-      <w:proofErr w:type="gramStart"/>
-      <w:r>
-        <w:rPr>
-          <w:rFonts w:ascii="Arial" w:hAnsi="Arial" w:cs="Arial"/>
-          <w:sz w:val="22"/>
-          <w:szCs w:val="22"/>
-        </w:rPr>
-        <w:t>sa</w:t>
-      </w:r>
-      <w:proofErr w:type="gramEnd"/>
-      <w:r>
-        <w:rPr>
-          <w:rFonts w:ascii="Arial" w:hAnsi="Arial" w:cs="Arial"/>
-          <w:sz w:val="22"/>
-          <w:szCs w:val="22"/>
-        </w:rPr>
-        <w:t xml:space="preserve"> extindem conceptul de internationalizare, intentionam sa oferim datele legate de cheltuieli, profit si alte aspecte de natura financiara, pentru fiecare utilizator, ca o suma exprimata in moneda pe care o prefer el. Pentru a face acest lucru, vom folosi acest mic script de la bnr, care ne ofera cursurile valutare ale tuturor monedelor de pe piata, si cu ajutorul lui, vom prelua valorile cursurilor valutare, si vom face conversiile de la o moneda la alta. Este de asemenea </w:t>
+        <w:t xml:space="preserve">Pentru a putea sa extindem conceptul de internationalizare, intentionam sa oferim datele legate de cheltuieli, profit si alte aspecte de natura financiara, pentru fiecare utilizator, ca o suma exprimata in moneda pe care o prefer el. Pentru a face acest lucru, vom folosi acest mic script de la bnr, care ne ofera cursurile valutare ale tuturor monedelor de pe piata, si cu ajutorul lui, vom prelua valorile cursurilor valutare, si vom face conversiile de la o moneda la alta. Este de asemenea </w:t>
       </w:r>
       <w:proofErr w:type="gramStart"/>
       <w:r>
@@ -1422,16 +1395,7 @@
           <w:sz w:val="36"/>
           <w:szCs w:val="36"/>
         </w:rPr>
-        <w:t>icro-Servicii &amp; Module</w:t>
-      </w:r>
-      <w:r>
-        <w:rPr>
-          <w:rFonts w:ascii="Arial" w:hAnsi="Arial" w:cs="Arial"/>
-          <w:b/>
-          <w:sz w:val="36"/>
-          <w:szCs w:val="36"/>
-        </w:rPr>
-        <w:t>:</w:t>
+        <w:t>icro-Servicii:</w:t>
       </w:r>
     </w:p>
     <w:p>
@@ -1468,20 +1432,24 @@
           <w:sz w:val="22"/>
           <w:szCs w:val="22"/>
         </w:rPr>
-        <w:t xml:space="preserve"> avea in spate mai multe micro-servicii, fiecare micro-serviciu va fi impartit in module, pentru a tine operatiile cat mai atomice, si a ne fi cat mai usor sa reutilizam </w:t>
-      </w:r>
-      <w:r>
-        <w:rPr>
-          <w:rFonts w:ascii="Arial" w:hAnsi="Arial" w:cs="Arial"/>
-          <w:sz w:val="22"/>
-          <w:szCs w:val="22"/>
-        </w:rPr>
-        <w:t>cod.</w:t>
-      </w:r>
-    </w:p>
-    <w:p>
-      <w:pPr>
-        <w:pStyle w:val="Body"/>
+        <w:t xml:space="preserve"> avea in spate mai multe micro-servicii, f</w:t>
+      </w:r>
+      <w:r>
+        <w:rPr>
+          <w:rFonts w:ascii="Arial" w:hAnsi="Arial" w:cs="Arial"/>
+          <w:sz w:val="22"/>
+          <w:szCs w:val="22"/>
+        </w:rPr>
+        <w:t>iecare cu propria lui baza de date. Vom aplica in aceasta impartire, ceonceptul de ‘smart endpoints and dumb pipes’, in sine, un micro-serviciu va fi cel ce se va ocupa de procesari asupra informatiei primate, canalele de comunicare vor fi cat mai simple, pentru ca in final, micro-serviciile sunt aspectul central, ele sunt cele care trebuie sa ofere functionalitate aplicatiei noastre.</w:t>
+      </w:r>
+    </w:p>
+    <w:p>
+      <w:pPr>
+        <w:pStyle w:val="Body"/>
+        <w:numPr>
+          <w:ilvl w:val="0"/>
+          <w:numId w:val="11"/>
+        </w:numPr>
         <w:rPr>
           <w:rFonts w:ascii="Arial" w:hAnsi="Arial" w:cs="Arial"/>
           <w:b/>
@@ -1496,7 +1464,91 @@
           <w:sz w:val="28"/>
           <w:szCs w:val="28"/>
         </w:rPr>
-        <w:t>Micro-Serviciu Login/Register</w:t>
+        <w:t>Mirco-Serviciu Login/Register:</w:t>
+      </w:r>
+    </w:p>
+    <w:p>
+      <w:pPr>
+        <w:pStyle w:val="Body"/>
+        <w:ind w:left="720"/>
+        <w:rPr>
+          <w:rFonts w:ascii="Arial" w:hAnsi="Arial" w:cs="Arial"/>
+        </w:rPr>
+      </w:pPr>
+      <w:r>
+        <w:rPr>
+          <w:rFonts w:ascii="Arial" w:hAnsi="Arial" w:cs="Arial"/>
+        </w:rPr>
+        <w:t xml:space="preserve">Micro-Serviciul de Login/Register </w:t>
+      </w:r>
+      <w:proofErr w:type="gramStart"/>
+      <w:r>
+        <w:rPr>
+          <w:rFonts w:ascii="Arial" w:hAnsi="Arial" w:cs="Arial"/>
+        </w:rPr>
+        <w:t>este</w:t>
+      </w:r>
+      <w:proofErr w:type="gramEnd"/>
+      <w:r>
+        <w:rPr>
+          <w:rFonts w:ascii="Arial" w:hAnsi="Arial" w:cs="Arial"/>
+        </w:rPr>
+        <w:t xml:space="preserve"> probabil unul dintre cele mai simple, si in acelasi timp importante micro-servicii din cadrul platformei noastre. Acesta </w:t>
+      </w:r>
+      <w:proofErr w:type="gramStart"/>
+      <w:r>
+        <w:rPr>
+          <w:rFonts w:ascii="Arial" w:hAnsi="Arial" w:cs="Arial"/>
+        </w:rPr>
+        <w:t>va</w:t>
+      </w:r>
+      <w:proofErr w:type="gramEnd"/>
+      <w:r>
+        <w:rPr>
+          <w:rFonts w:ascii="Arial" w:hAnsi="Arial" w:cs="Arial"/>
+        </w:rPr>
+        <w:t xml:space="preserve"> fi micro-serviciul ce se va ocupa de crearea unui cont nou de utilizator, indiferent de tipul otilizatorului, si tot prin el, vom face si inscrierea companiilor in platforma, eveniment ce este insotit de crearea unor conturi de administrare. Partea de logare </w:t>
+      </w:r>
+      <w:proofErr w:type="gramStart"/>
+      <w:r>
+        <w:rPr>
+          <w:rFonts w:ascii="Arial" w:hAnsi="Arial" w:cs="Arial"/>
+        </w:rPr>
+        <w:t>este</w:t>
+      </w:r>
+      <w:proofErr w:type="gramEnd"/>
+      <w:r>
+        <w:rPr>
+          <w:rFonts w:ascii="Arial" w:hAnsi="Arial" w:cs="Arial"/>
+        </w:rPr>
+        <w:t xml:space="preserve"> comuna, utilizatorul va putea accesa platforma cu ajutorul email-ului sau si a parolei.</w:t>
+      </w:r>
+      <w:r>
+        <w:rPr>
+          <w:rFonts w:ascii="Arial" w:hAnsi="Arial" w:cs="Arial"/>
+        </w:rPr>
+        <w:t xml:space="preserve"> Vom avea sesiuni pentru </w:t>
+      </w:r>
+      <w:proofErr w:type="gramStart"/>
+      <w:r>
+        <w:rPr>
+          <w:rFonts w:ascii="Arial" w:hAnsi="Arial" w:cs="Arial"/>
+        </w:rPr>
+        <w:t>un</w:t>
+      </w:r>
+      <w:proofErr w:type="gramEnd"/>
+      <w:r>
+        <w:rPr>
+          <w:rFonts w:ascii="Arial" w:hAnsi="Arial" w:cs="Arial"/>
+        </w:rPr>
+        <w:t xml:space="preserve"> utilizator logat, ii vom retine datele </w:t>
+      </w:r>
+      <w:r>
+        <w:rPr>
+          <w:rFonts w:ascii="Arial" w:hAnsi="Arial" w:cs="Arial"/>
+        </w:rPr>
+        <w:lastRenderedPageBreak/>
+        <w:t>intr-o maniera sigura (vom folosi o criptare a datelor) la nivel de browser, pentru a putea valida faptul ca el acceseaza platforma din nou, din acel browser si de pe acel IP.</w:t>
       </w:r>
     </w:p>
     <w:p>
@@ -1504,7 +1556,7 @@
         <w:pStyle w:val="Body"/>
         <w:numPr>
           <w:ilvl w:val="0"/>
-          <w:numId w:val="5"/>
+          <w:numId w:val="11"/>
         </w:numPr>
         <w:rPr>
           <w:rFonts w:ascii="Arial" w:hAnsi="Arial" w:cs="Arial"/>
@@ -1520,47 +1572,135 @@
           <w:sz w:val="28"/>
           <w:szCs w:val="28"/>
         </w:rPr>
-        <w:t>Modul Login</w:t>
-      </w:r>
-    </w:p>
-    <w:p>
-      <w:pPr>
-        <w:pStyle w:val="Body"/>
-        <w:numPr>
-          <w:ilvl w:val="0"/>
-          <w:numId w:val="5"/>
-        </w:numPr>
+        <w:t xml:space="preserve">Micro-Serviciu </w:t>
+      </w:r>
+      <w:r>
         <w:rPr>
           <w:rFonts w:ascii="Arial" w:hAnsi="Arial" w:cs="Arial"/>
           <w:b/>
           <w:sz w:val="28"/>
           <w:szCs w:val="28"/>
         </w:rPr>
-      </w:pPr>
-      <w:r>
+        <w:t>Localizare:</w:t>
+      </w:r>
+    </w:p>
+    <w:p>
+      <w:pPr>
+        <w:pStyle w:val="Body"/>
+        <w:ind w:left="720"/>
+        <w:rPr>
+          <w:rFonts w:ascii="Arial" w:hAnsi="Arial" w:cs="Arial"/>
+        </w:rPr>
+      </w:pPr>
+      <w:r>
+        <w:rPr>
+          <w:rFonts w:ascii="Arial" w:hAnsi="Arial" w:cs="Arial"/>
+        </w:rPr>
+        <w:t xml:space="preserve">In cadrul platformei vom putea urmari transporturile cu ajutorul unei harti interactive, care se </w:t>
+      </w:r>
+      <w:proofErr w:type="gramStart"/>
+      <w:r>
+        <w:rPr>
+          <w:rFonts w:ascii="Arial" w:hAnsi="Arial" w:cs="Arial"/>
+        </w:rPr>
+        <w:t>va</w:t>
+      </w:r>
+      <w:proofErr w:type="gramEnd"/>
+      <w:r>
+        <w:rPr>
+          <w:rFonts w:ascii="Arial" w:hAnsi="Arial" w:cs="Arial"/>
+        </w:rPr>
+        <w:t xml:space="preserve"> afla intr-o pagina a website-ului. Vom utiliza, dupa cum am spus, API-ul de la Open Street Map pentru a putea oferi aceasta harta, dar in functie de ceea </w:t>
+      </w:r>
+      <w:proofErr w:type="gramStart"/>
+      <w:r>
+        <w:rPr>
+          <w:rFonts w:ascii="Arial" w:hAnsi="Arial" w:cs="Arial"/>
+        </w:rPr>
+        <w:t>ce</w:t>
+      </w:r>
+      <w:proofErr w:type="gramEnd"/>
+      <w:r>
+        <w:rPr>
+          <w:rFonts w:ascii="Arial" w:hAnsi="Arial" w:cs="Arial"/>
+        </w:rPr>
+        <w:t xml:space="preserve"> ne ofera API-ul, vom avea de implementat o suita de operatii pe aceasta harta interactiva. Utilizatorul s-ar putea </w:t>
+      </w:r>
+      <w:proofErr w:type="gramStart"/>
+      <w:r>
+        <w:rPr>
+          <w:rFonts w:ascii="Arial" w:hAnsi="Arial" w:cs="Arial"/>
+        </w:rPr>
+        <w:t>sa</w:t>
+      </w:r>
+      <w:proofErr w:type="gramEnd"/>
+      <w:r>
+        <w:rPr>
+          <w:rFonts w:ascii="Arial" w:hAnsi="Arial" w:cs="Arial"/>
+        </w:rPr>
+        <w:t xml:space="preserve"> doreasca sa dea zoom In/Out, sa mute focusul hartii, adica sa schimbe coordonatele ce sunt in centrul hartii. De asemenea, va trebui sa prelucram datele pe care le primi de la API-ul Open Street Map, sis a creem un frame pe care sa il putem dispune in cadrul paginii noastre.</w:t>
+      </w:r>
+    </w:p>
+    <w:p>
+      <w:pPr>
+        <w:pStyle w:val="Body"/>
+        <w:numPr>
+          <w:ilvl w:val="0"/>
+          <w:numId w:val="11"/>
+        </w:numPr>
         <w:rPr>
           <w:rFonts w:ascii="Arial" w:hAnsi="Arial" w:cs="Arial"/>
           <w:b/>
           <w:sz w:val="28"/>
           <w:szCs w:val="28"/>
         </w:rPr>
-        <w:t>Modul Register</w:t>
-      </w:r>
-    </w:p>
-    <w:p>
-      <w:pPr>
-        <w:pStyle w:val="Body"/>
+      </w:pPr>
+      <w:r>
         <w:rPr>
           <w:rFonts w:ascii="Arial" w:hAnsi="Arial" w:cs="Arial"/>
           <w:b/>
           <w:sz w:val="28"/>
           <w:szCs w:val="28"/>
         </w:rPr>
-      </w:pPr>
-    </w:p>
-    <w:p>
-      <w:pPr>
-        <w:pStyle w:val="Body"/>
+        <w:t>Micro-Serviciu Generare PDF/Json:</w:t>
+      </w:r>
+    </w:p>
+    <w:p>
+      <w:pPr>
+        <w:pStyle w:val="Body"/>
+        <w:ind w:left="720"/>
+        <w:rPr>
+          <w:rFonts w:ascii="Arial" w:hAnsi="Arial" w:cs="Arial"/>
+        </w:rPr>
+      </w:pPr>
+      <w:r>
+        <w:rPr>
+          <w:rFonts w:ascii="Arial" w:hAnsi="Arial" w:cs="Arial"/>
+        </w:rPr>
+        <w:t xml:space="preserve">Datele pe care le stocam in cadrul platformei, sunt date ce ar putea fi necesare unei companii sau firme intr-un format fizic, din diverse motive, din acest motiv, dorim sa le punem la dispozitie datele in format PDF sau Json(pentru cazul in care ar putea dori sa le foloseasca intr-o aplicatie facuta de ei in alt scop). Acest micro-serviciu se </w:t>
+      </w:r>
+      <w:proofErr w:type="gramStart"/>
+      <w:r>
+        <w:rPr>
+          <w:rFonts w:ascii="Arial" w:hAnsi="Arial" w:cs="Arial"/>
+        </w:rPr>
+        <w:t>va</w:t>
+      </w:r>
+      <w:proofErr w:type="gramEnd"/>
+      <w:r>
+        <w:rPr>
+          <w:rFonts w:ascii="Arial" w:hAnsi="Arial" w:cs="Arial"/>
+        </w:rPr>
+        <w:t xml:space="preserve"> ocupa de parsarea datelor, si va genera string-uri ce vor avea un format specific Json sau un format care sa poata fi usor incadrat intr-un document PDF, care va respecta anumite standarde. Acest lucru este un feature pe care il implementam gandindu-ne la faptul ca este dificil sa lucrezi cu date, mai ales cu volume mari de date, asadar, platforma noastre oricum oferind un anumit grad de agregare, este un lucru firesc sa ofere si posibilitatea de prelucrare a datelor.</w:t>
+      </w:r>
+    </w:p>
+    <w:p>
+      <w:pPr>
+        <w:pStyle w:val="Body"/>
+        <w:numPr>
+          <w:ilvl w:val="0"/>
+          <w:numId w:val="11"/>
+        </w:numPr>
         <w:rPr>
           <w:rFonts w:ascii="Arial" w:hAnsi="Arial" w:cs="Arial"/>
           <w:b/>
@@ -1575,18 +1715,81 @@
           <w:sz w:val="28"/>
           <w:szCs w:val="28"/>
         </w:rPr>
-        <w:t xml:space="preserve">Micro-Serviciu </w:t>
-      </w:r>
-      <w:r>
+        <w:t>Micro-Serviciu Import/Export:</w:t>
+      </w:r>
+    </w:p>
+    <w:p>
+      <w:pPr>
+        <w:pStyle w:val="Body"/>
+        <w:ind w:left="720"/>
+        <w:rPr>
+          <w:rFonts w:ascii="Arial" w:hAnsi="Arial" w:cs="Arial"/>
+        </w:rPr>
+      </w:pPr>
+      <w:r>
+        <w:rPr>
+          <w:rFonts w:ascii="Arial" w:hAnsi="Arial" w:cs="Arial"/>
+        </w:rPr>
+        <w:t xml:space="preserve">La punctul anterior, spuneam despre cum dorim </w:t>
+      </w:r>
+      <w:proofErr w:type="gramStart"/>
+      <w:r>
+        <w:rPr>
+          <w:rFonts w:ascii="Arial" w:hAnsi="Arial" w:cs="Arial"/>
+        </w:rPr>
+        <w:t>sa</w:t>
+      </w:r>
+      <w:proofErr w:type="gramEnd"/>
+      <w:r>
+        <w:rPr>
+          <w:rFonts w:ascii="Arial" w:hAnsi="Arial" w:cs="Arial"/>
+        </w:rPr>
+        <w:t xml:space="preserve"> oferim clientilor posibilitatea de a obtine date intr-un format prelucrat, pentru diverse scopuri. Acum, vorbim despre micro-serviciul care </w:t>
+      </w:r>
+      <w:proofErr w:type="gramStart"/>
+      <w:r>
+        <w:rPr>
+          <w:rFonts w:ascii="Arial" w:hAnsi="Arial" w:cs="Arial"/>
+        </w:rPr>
+        <w:t>va</w:t>
+      </w:r>
+      <w:proofErr w:type="gramEnd"/>
+      <w:r>
+        <w:rPr>
+          <w:rFonts w:ascii="Arial" w:hAnsi="Arial" w:cs="Arial"/>
+        </w:rPr>
+        <w:t xml:space="preserve"> facilita export-ul PDF-urilor sau a JSON-uilor, si in acelasi timp, si importul. A</w:t>
+      </w:r>
+      <w:r>
+        <w:rPr>
+          <w:rFonts w:ascii="Arial" w:hAnsi="Arial" w:cs="Arial"/>
+        </w:rPr>
+        <w:t>stfel, prin acest micro-serviciu vom primi fisiere, de exemplu imagini pentru profilul de utilizator, poate chiar documente sau fisiere text, si vom oferi si posibilitatea de descarcare/salvare a fisierelor pe care le producem in cadrul platformei cu ajutorul datelor clientului.</w:t>
+      </w:r>
+    </w:p>
+    <w:p>
+      <w:pPr>
+        <w:pStyle w:val="Body"/>
+        <w:ind w:left="720"/>
+        <w:rPr>
+          <w:rFonts w:ascii="Arial" w:hAnsi="Arial" w:cs="Arial"/>
+        </w:rPr>
+      </w:pPr>
+    </w:p>
+    <w:p>
+      <w:pPr>
+        <w:pStyle w:val="Body"/>
+        <w:numPr>
+          <w:ilvl w:val="0"/>
+          <w:numId w:val="11"/>
+        </w:numPr>
         <w:rPr>
           <w:rFonts w:ascii="Arial" w:hAnsi="Arial" w:cs="Arial"/>
           <w:b/>
           <w:sz w:val="28"/>
           <w:szCs w:val="28"/>
         </w:rPr>
-        <w:t>Comunicare</w:t>
-      </w:r>
-      <w:proofErr w:type="gramStart"/>
+      </w:pPr>
       <w:r>
         <w:rPr>
           <w:rFonts w:ascii="Arial" w:hAnsi="Arial" w:cs="Arial"/>
@@ -1594,56 +1797,258 @@
           <w:sz w:val="28"/>
           <w:szCs w:val="28"/>
         </w:rPr>
-        <w:t>/(</w:t>
+        <w:lastRenderedPageBreak/>
+        <w:t>Micro-Serviciu UpdateOnStocksOrPrices:</w:t>
+      </w:r>
+    </w:p>
+    <w:p>
+      <w:pPr>
+        <w:pStyle w:val="Body"/>
+        <w:ind w:left="720"/>
+        <w:rPr>
+          <w:rFonts w:ascii="Arial" w:hAnsi="Arial" w:cs="Arial"/>
+        </w:rPr>
+      </w:pPr>
+      <w:r>
+        <w:rPr>
+          <w:rFonts w:ascii="Arial" w:hAnsi="Arial" w:cs="Arial"/>
+        </w:rPr>
+        <w:t>Vom avea o gama de produse (acumlatori</w:t>
+      </w:r>
+      <w:proofErr w:type="gramStart"/>
+      <w:r>
+        <w:rPr>
+          <w:rFonts w:ascii="Arial" w:hAnsi="Arial" w:cs="Arial"/>
+        </w:rPr>
+        <w:t>,baterii,baterii</w:t>
       </w:r>
       <w:proofErr w:type="gramEnd"/>
       <w:r>
+        <w:rPr>
+          <w:rFonts w:ascii="Arial" w:hAnsi="Arial" w:cs="Arial"/>
+        </w:rPr>
+        <w:t xml:space="preserve"> pentru masini electrice), toate acestea vor putea fi adaugate in platforma, vor avea cantitati ce vor putea fi modificate, si vor avea preturi. Prin acest micro-serviciu, ne ocupam de introducerea in cadrul paltformei a unui tip de produs, modificarea cantitatilor pentru </w:t>
+      </w:r>
+      <w:proofErr w:type="gramStart"/>
+      <w:r>
+        <w:rPr>
+          <w:rFonts w:ascii="Arial" w:hAnsi="Arial" w:cs="Arial"/>
+        </w:rPr>
+        <w:t>un</w:t>
+      </w:r>
+      <w:proofErr w:type="gramEnd"/>
+      <w:r>
+        <w:rPr>
+          <w:rFonts w:ascii="Arial" w:hAnsi="Arial" w:cs="Arial"/>
+        </w:rPr>
+        <w:t xml:space="preserve"> anumit tip de produs, si modificarea preturilor pentru un anumit tip de produs. Preturile vor fi aceleasi, indiferent de regiune. Aceste modificari asupra pretului sau cantitatilor vor putea fi facute de utilizatori, dar vor fi facute si automat, de exemplu, in urma plecarii unei livrari programate, stocurile din depozitul de unde a plecat livrarea, vor fi modificate.</w:t>
+      </w:r>
+    </w:p>
+    <w:p>
+      <w:pPr>
+        <w:pStyle w:val="Body"/>
+        <w:numPr>
+          <w:ilvl w:val="0"/>
+          <w:numId w:val="11"/>
+        </w:numPr>
         <w:rPr>
           <w:rFonts w:ascii="Arial" w:hAnsi="Arial" w:cs="Arial"/>
           <w:b/>
           <w:sz w:val="28"/>
           <w:szCs w:val="28"/>
         </w:rPr>
-        <w:t>E-Mail/Sms)</w:t>
-      </w:r>
-    </w:p>
-    <w:p>
-      <w:pPr>
-        <w:pStyle w:val="Body"/>
-        <w:numPr>
-          <w:ilvl w:val="0"/>
-          <w:numId w:val="6"/>
-        </w:numPr>
+      </w:pPr>
+      <w:r>
         <w:rPr>
           <w:rFonts w:ascii="Arial" w:hAnsi="Arial" w:cs="Arial"/>
           <w:b/>
           <w:sz w:val="28"/>
           <w:szCs w:val="28"/>
         </w:rPr>
-      </w:pPr>
-      <w:r>
+        <w:t>Micro-Serviciu Notificare:</w:t>
+      </w:r>
+    </w:p>
+    <w:p>
+      <w:pPr>
+        <w:pStyle w:val="Body"/>
+        <w:ind w:left="720"/>
+        <w:rPr>
+          <w:rFonts w:ascii="Arial" w:hAnsi="Arial" w:cs="Arial"/>
+        </w:rPr>
+      </w:pPr>
+      <w:r>
+        <w:rPr>
+          <w:rFonts w:ascii="Arial" w:hAnsi="Arial" w:cs="Arial"/>
+        </w:rPr>
+        <w:t xml:space="preserve">Acest micro-serviciu </w:t>
+      </w:r>
+      <w:proofErr w:type="gramStart"/>
+      <w:r>
+        <w:rPr>
+          <w:rFonts w:ascii="Arial" w:hAnsi="Arial" w:cs="Arial"/>
+        </w:rPr>
+        <w:t>va</w:t>
+      </w:r>
+      <w:proofErr w:type="gramEnd"/>
+      <w:r>
+        <w:rPr>
+          <w:rFonts w:ascii="Arial" w:hAnsi="Arial" w:cs="Arial"/>
+        </w:rPr>
+        <w:t xml:space="preserve"> fi cel ce se va ocupa de trimiterea mesajelor, fie ca vorbim de email-uri, mesaje text sau notificari push. In sine, acest micro-serviciu </w:t>
+      </w:r>
+      <w:proofErr w:type="gramStart"/>
+      <w:r>
+        <w:rPr>
+          <w:rFonts w:ascii="Arial" w:hAnsi="Arial" w:cs="Arial"/>
+        </w:rPr>
+        <w:t>va</w:t>
+      </w:r>
+      <w:proofErr w:type="gramEnd"/>
+      <w:r>
+        <w:rPr>
+          <w:rFonts w:ascii="Arial" w:hAnsi="Arial" w:cs="Arial"/>
+        </w:rPr>
+        <w:t xml:space="preserve"> fi apelat de multe alte microservicii, de exemplu de catre micro-serviciul de Login/Register, deoarece in urma creerii unui cont de utilizator, vom notifica printr-un email persoana in cauza, legat de crearea contului. Acest micro-serviciu </w:t>
+      </w:r>
+      <w:proofErr w:type="gramStart"/>
+      <w:r>
+        <w:rPr>
+          <w:rFonts w:ascii="Arial" w:hAnsi="Arial" w:cs="Arial"/>
+        </w:rPr>
+        <w:t>va</w:t>
+      </w:r>
+      <w:proofErr w:type="gramEnd"/>
+      <w:r>
+        <w:rPr>
+          <w:rFonts w:ascii="Arial" w:hAnsi="Arial" w:cs="Arial"/>
+        </w:rPr>
+        <w:t xml:space="preserve"> fi cel ce se va ocupa de trimiterea notificarilor push, probabil printr-o extensie de browser.</w:t>
+      </w:r>
+    </w:p>
+    <w:p>
+      <w:pPr>
+        <w:pStyle w:val="Body"/>
+        <w:numPr>
+          <w:ilvl w:val="0"/>
+          <w:numId w:val="11"/>
+        </w:numPr>
         <w:rPr>
           <w:rFonts w:ascii="Arial" w:hAnsi="Arial" w:cs="Arial"/>
           <w:b/>
           <w:sz w:val="28"/>
           <w:szCs w:val="28"/>
         </w:rPr>
-        <w:t>Modul Trimitere E-Mail</w:t>
-      </w:r>
-    </w:p>
-    <w:p>
-      <w:pPr>
-        <w:pStyle w:val="Body"/>
-        <w:numPr>
-          <w:ilvl w:val="0"/>
-          <w:numId w:val="6"/>
-        </w:numPr>
+      </w:pPr>
+      <w:r>
         <w:rPr>
           <w:rFonts w:ascii="Arial" w:hAnsi="Arial" w:cs="Arial"/>
           <w:b/>
           <w:sz w:val="28"/>
           <w:szCs w:val="28"/>
         </w:rPr>
+        <w:t>Micro-Serviciu Generare Livrare/Eveniment:</w:t>
+      </w:r>
+    </w:p>
+    <w:p>
+      <w:pPr>
+        <w:pStyle w:val="Body"/>
+        <w:ind w:left="720"/>
+        <w:rPr>
+          <w:rFonts w:ascii="Arial" w:hAnsi="Arial" w:cs="Arial"/>
+        </w:rPr>
+      </w:pPr>
+      <w:r>
+        <w:rPr>
+          <w:rFonts w:ascii="Arial" w:hAnsi="Arial" w:cs="Arial"/>
+        </w:rPr>
+        <w:t xml:space="preserve">Micro-Serviciul acesta se </w:t>
+      </w:r>
+      <w:proofErr w:type="gramStart"/>
+      <w:r>
+        <w:rPr>
+          <w:rFonts w:ascii="Arial" w:hAnsi="Arial" w:cs="Arial"/>
+        </w:rPr>
+        <w:t>va</w:t>
+      </w:r>
+      <w:proofErr w:type="gramEnd"/>
+      <w:r>
+        <w:rPr>
+          <w:rFonts w:ascii="Arial" w:hAnsi="Arial" w:cs="Arial"/>
+        </w:rPr>
+        <w:t xml:space="preserve"> ocupa de crearea unui eveniment, in cadrul platformei noastre avem mai multe companii, ce pot avea multiple sedii, si care trebuie sa isi gestioneze livarile, sedintele si alte tipuri de evenimente. Astfel, vom oferi posibilitatea unui utilizator de a crea </w:t>
+      </w:r>
+      <w:proofErr w:type="gramStart"/>
+      <w:r>
+        <w:rPr>
+          <w:rFonts w:ascii="Arial" w:hAnsi="Arial" w:cs="Arial"/>
+        </w:rPr>
+        <w:t>un</w:t>
+      </w:r>
+      <w:proofErr w:type="gramEnd"/>
+      <w:r>
+        <w:rPr>
+          <w:rFonts w:ascii="Arial" w:hAnsi="Arial" w:cs="Arial"/>
+        </w:rPr>
+        <w:t xml:space="preserve"> eveniment de un anumit tip. Evenimentele vor putea fi evenimente de tipul Delivery, caz in care vom marca stocurile produselor ce trebuiesc livrate, vom notifica micro-serviciul de localizare pentru a putea afisa traseul pe harta, vom trimite un e-mail responsabilului de depozit si responsabilului zonal. De asemenea, pot fi create evenimente simple, evenimente de tipul Event, caz in care doar vom trimite o notificare in momentul cu o ora inainte de </w:t>
+      </w:r>
+      <w:proofErr w:type="gramStart"/>
+      <w:r>
+        <w:rPr>
+          <w:rFonts w:ascii="Arial" w:hAnsi="Arial" w:cs="Arial"/>
+        </w:rPr>
+        <w:t>a</w:t>
+      </w:r>
+      <w:proofErr w:type="gramEnd"/>
+      <w:r>
+        <w:rPr>
+          <w:rFonts w:ascii="Arial" w:hAnsi="Arial" w:cs="Arial"/>
+        </w:rPr>
+        <w:t xml:space="preserve"> avea loc evenimentul, si vom trimite notificare tuturor persoanelor care ar trebui sa participe la acest eveniment, fiecare angajat avand totus</w:t>
+      </w:r>
+      <w:r>
+        <w:rPr>
+          <w:rFonts w:ascii="Arial" w:hAnsi="Arial" w:cs="Arial"/>
+        </w:rPr>
+        <w:t>i un cont propriu de utilizator.</w:t>
+      </w:r>
+    </w:p>
+    <w:p>
+      <w:pPr>
+        <w:pStyle w:val="Body"/>
+        <w:ind w:left="720"/>
+        <w:rPr>
+          <w:rFonts w:ascii="Arial" w:hAnsi="Arial" w:cs="Arial"/>
+        </w:rPr>
+      </w:pPr>
+    </w:p>
+    <w:p>
+      <w:pPr>
+        <w:pStyle w:val="Body"/>
+        <w:ind w:left="720"/>
+        <w:rPr>
+          <w:rFonts w:ascii="Arial" w:hAnsi="Arial" w:cs="Arial"/>
+        </w:rPr>
+      </w:pPr>
+    </w:p>
+    <w:p>
+      <w:pPr>
+        <w:pStyle w:val="Body"/>
+        <w:ind w:left="720"/>
+        <w:rPr>
+          <w:rFonts w:ascii="Arial" w:hAnsi="Arial" w:cs="Arial"/>
+        </w:rPr>
+      </w:pPr>
+    </w:p>
+    <w:p>
+      <w:pPr>
+        <w:pStyle w:val="Body"/>
+        <w:numPr>
+          <w:ilvl w:val="0"/>
+          <w:numId w:val="11"/>
+        </w:numPr>
+        <w:rPr>
+          <w:rFonts w:ascii="Arial" w:hAnsi="Arial" w:cs="Arial"/>
+        </w:rPr>
       </w:pPr>
       <w:r>
         <w:rPr>
@@ -1653,302 +2058,67 @@
           <w:szCs w:val="28"/>
         </w:rPr>
         <w:lastRenderedPageBreak/>
-        <w:t>Modul Trimiter SMS</w:t>
-      </w:r>
-    </w:p>
-    <w:p>
-      <w:pPr>
-        <w:pStyle w:val="Body"/>
-        <w:numPr>
-          <w:ilvl w:val="0"/>
-          <w:numId w:val="6"/>
-        </w:numPr>
-        <w:rPr>
-          <w:rFonts w:ascii="Arial" w:hAnsi="Arial" w:cs="Arial"/>
-          <w:b/>
-          <w:sz w:val="28"/>
-          <w:szCs w:val="28"/>
-        </w:rPr>
-      </w:pPr>
-      <w:r>
-        <w:rPr>
-          <w:rFonts w:ascii="Arial" w:hAnsi="Arial" w:cs="Arial"/>
-          <w:b/>
-          <w:sz w:val="28"/>
-          <w:szCs w:val="28"/>
-        </w:rPr>
-        <w:t>Modul Send Push Up Notifications</w:t>
-      </w:r>
-    </w:p>
-    <w:p>
-      <w:pPr>
-        <w:pStyle w:val="Body"/>
-        <w:rPr>
-          <w:rFonts w:ascii="Arial" w:hAnsi="Arial" w:cs="Arial"/>
-          <w:b/>
-          <w:sz w:val="28"/>
-          <w:szCs w:val="28"/>
-        </w:rPr>
-      </w:pPr>
-      <w:r>
-        <w:rPr>
-          <w:rFonts w:ascii="Arial" w:hAnsi="Arial" w:cs="Arial"/>
-          <w:b/>
-          <w:sz w:val="28"/>
-          <w:szCs w:val="28"/>
-        </w:rPr>
-        <w:t>Micro-Serviciu Localizare</w:t>
-      </w:r>
-    </w:p>
-    <w:p>
-      <w:pPr>
-        <w:pStyle w:val="Body"/>
-        <w:numPr>
-          <w:ilvl w:val="0"/>
-          <w:numId w:val="7"/>
-        </w:numPr>
-        <w:rPr>
-          <w:rFonts w:ascii="Arial" w:hAnsi="Arial" w:cs="Arial"/>
-          <w:b/>
-          <w:sz w:val="28"/>
-          <w:szCs w:val="28"/>
-        </w:rPr>
-      </w:pPr>
-      <w:r>
-        <w:rPr>
-          <w:rFonts w:ascii="Arial" w:hAnsi="Arial" w:cs="Arial"/>
-          <w:b/>
-          <w:sz w:val="28"/>
-          <w:szCs w:val="28"/>
-        </w:rPr>
-        <w:t>Prelucrare Date API Extern</w:t>
-      </w:r>
-    </w:p>
-    <w:p>
-      <w:pPr>
-        <w:pStyle w:val="Body"/>
-        <w:numPr>
-          <w:ilvl w:val="0"/>
-          <w:numId w:val="7"/>
-        </w:numPr>
-        <w:rPr>
-          <w:rFonts w:ascii="Arial" w:hAnsi="Arial" w:cs="Arial"/>
-          <w:b/>
-          <w:sz w:val="28"/>
-          <w:szCs w:val="28"/>
-        </w:rPr>
-      </w:pPr>
-      <w:r>
-        <w:rPr>
-          <w:rFonts w:ascii="Arial" w:hAnsi="Arial" w:cs="Arial"/>
-          <w:b/>
-          <w:sz w:val="28"/>
-          <w:szCs w:val="28"/>
-        </w:rPr>
-        <w:t>Prelucrare Coordonate</w:t>
-      </w:r>
-    </w:p>
-    <w:p>
-      <w:pPr>
-        <w:pStyle w:val="Body"/>
-        <w:rPr>
-          <w:rFonts w:ascii="Arial" w:hAnsi="Arial" w:cs="Arial"/>
-          <w:b/>
-          <w:sz w:val="28"/>
-          <w:szCs w:val="28"/>
-        </w:rPr>
-      </w:pPr>
-      <w:r>
-        <w:rPr>
-          <w:rFonts w:ascii="Arial" w:hAnsi="Arial" w:cs="Arial"/>
-          <w:b/>
-          <w:sz w:val="28"/>
-          <w:szCs w:val="28"/>
-        </w:rPr>
-        <w:t>Micro-Serviciu Conversie Curs Valutar</w:t>
-      </w:r>
-    </w:p>
-    <w:p>
-      <w:pPr>
-        <w:pStyle w:val="Body"/>
-        <w:numPr>
-          <w:ilvl w:val="0"/>
-          <w:numId w:val="8"/>
-        </w:numPr>
-        <w:rPr>
-          <w:rFonts w:ascii="Arial" w:hAnsi="Arial" w:cs="Arial"/>
-          <w:b/>
-          <w:sz w:val="28"/>
-          <w:szCs w:val="28"/>
-        </w:rPr>
-      </w:pPr>
-      <w:r>
-        <w:rPr>
-          <w:rFonts w:ascii="Arial" w:hAnsi="Arial" w:cs="Arial"/>
-          <w:b/>
-          <w:sz w:val="28"/>
-          <w:szCs w:val="28"/>
-        </w:rPr>
-        <w:t>Prelucrare Date Pagina</w:t>
-      </w:r>
-    </w:p>
-    <w:p>
-      <w:pPr>
-        <w:pStyle w:val="Body"/>
-        <w:rPr>
-          <w:rFonts w:ascii="Arial" w:hAnsi="Arial" w:cs="Arial"/>
-          <w:b/>
-          <w:sz w:val="28"/>
-          <w:szCs w:val="28"/>
-        </w:rPr>
-      </w:pPr>
-      <w:r>
-        <w:rPr>
-          <w:rFonts w:ascii="Arial" w:hAnsi="Arial" w:cs="Arial"/>
-          <w:b/>
-          <w:sz w:val="28"/>
-          <w:szCs w:val="28"/>
-        </w:rPr>
-        <w:t xml:space="preserve">Micro-Serviciu </w:t>
-      </w:r>
-      <w:r>
-        <w:rPr>
-          <w:rFonts w:ascii="Arial" w:hAnsi="Arial" w:cs="Arial"/>
-          <w:b/>
-          <w:sz w:val="28"/>
-          <w:szCs w:val="28"/>
-        </w:rPr>
-        <w:t>Updatare Stock/Pret/Detalii Livrare</w:t>
-      </w:r>
-    </w:p>
-    <w:p>
-      <w:pPr>
-        <w:pStyle w:val="Body"/>
-        <w:numPr>
-          <w:ilvl w:val="0"/>
-          <w:numId w:val="8"/>
-        </w:numPr>
-        <w:rPr>
-          <w:rFonts w:ascii="Arial" w:hAnsi="Arial" w:cs="Arial"/>
-          <w:b/>
-          <w:sz w:val="28"/>
-          <w:szCs w:val="28"/>
-        </w:rPr>
-      </w:pPr>
-      <w:r>
-        <w:rPr>
-          <w:rFonts w:ascii="Arial" w:hAnsi="Arial" w:cs="Arial"/>
-          <w:b/>
-          <w:sz w:val="28"/>
-          <w:szCs w:val="28"/>
-        </w:rPr>
-        <w:t>Update Stock/Pret/Detalii Produs</w:t>
-      </w:r>
-    </w:p>
-    <w:p>
-      <w:pPr>
-        <w:pStyle w:val="Body"/>
-        <w:numPr>
-          <w:ilvl w:val="0"/>
-          <w:numId w:val="8"/>
-        </w:numPr>
-        <w:rPr>
-          <w:rFonts w:ascii="Arial" w:hAnsi="Arial" w:cs="Arial"/>
-          <w:b/>
-          <w:sz w:val="28"/>
-          <w:szCs w:val="28"/>
-        </w:rPr>
-      </w:pPr>
-      <w:r>
-        <w:rPr>
-          <w:rFonts w:ascii="Arial" w:hAnsi="Arial" w:cs="Arial"/>
-          <w:b/>
-          <w:sz w:val="28"/>
-          <w:szCs w:val="28"/>
-        </w:rPr>
-        <w:t>Creaza Eveniment Livrare</w:t>
-      </w:r>
-    </w:p>
-    <w:p>
-      <w:pPr>
-        <w:pStyle w:val="Body"/>
-        <w:rPr>
-          <w:rFonts w:ascii="Arial" w:hAnsi="Arial" w:cs="Arial"/>
-          <w:b/>
-          <w:sz w:val="28"/>
-          <w:szCs w:val="28"/>
-        </w:rPr>
-      </w:pPr>
-      <w:r>
-        <w:rPr>
-          <w:rFonts w:ascii="Arial" w:hAnsi="Arial" w:cs="Arial"/>
-          <w:b/>
-          <w:sz w:val="28"/>
-          <w:szCs w:val="28"/>
-        </w:rPr>
-        <w:t>Micro-Serviciu Notificare</w:t>
-      </w:r>
-    </w:p>
-    <w:p>
-      <w:pPr>
-        <w:pStyle w:val="Body"/>
-        <w:numPr>
-          <w:ilvl w:val="0"/>
-          <w:numId w:val="9"/>
-        </w:numPr>
-        <w:rPr>
-          <w:rFonts w:ascii="Arial" w:hAnsi="Arial" w:cs="Arial"/>
-          <w:b/>
-          <w:sz w:val="28"/>
-          <w:szCs w:val="28"/>
-        </w:rPr>
-      </w:pPr>
-      <w:r>
-        <w:rPr>
-          <w:rFonts w:ascii="Arial" w:hAnsi="Arial" w:cs="Arial"/>
-          <w:b/>
-          <w:sz w:val="28"/>
-          <w:szCs w:val="28"/>
-        </w:rPr>
-        <w:t>Trimite Notificare</w:t>
-      </w:r>
-    </w:p>
-    <w:p>
-      <w:pPr>
-        <w:pStyle w:val="Body"/>
-        <w:numPr>
-          <w:ilvl w:val="0"/>
-          <w:numId w:val="9"/>
-        </w:numPr>
-        <w:rPr>
-          <w:rFonts w:ascii="Arial" w:hAnsi="Arial" w:cs="Arial"/>
-          <w:b/>
-          <w:sz w:val="28"/>
-          <w:szCs w:val="28"/>
-        </w:rPr>
-      </w:pPr>
-      <w:r>
-        <w:rPr>
-          <w:rFonts w:ascii="Arial" w:hAnsi="Arial" w:cs="Arial"/>
-          <w:b/>
-          <w:sz w:val="28"/>
-          <w:szCs w:val="28"/>
-        </w:rPr>
-        <w:t>Proceseaza Date pentru Notificare prin Mail/PushUp</w:t>
+        <w:t>Micro-Serviciu Conversie Valutara:</w:t>
+      </w:r>
+    </w:p>
+    <w:p>
+      <w:pPr>
+        <w:pStyle w:val="Body"/>
+        <w:ind w:left="720"/>
+        <w:rPr>
+          <w:rFonts w:ascii="Arial" w:hAnsi="Arial" w:cs="Arial"/>
+        </w:rPr>
+      </w:pPr>
+      <w:r>
+        <w:rPr>
+          <w:rFonts w:ascii="Arial" w:hAnsi="Arial" w:cs="Arial"/>
+        </w:rPr>
+        <w:t xml:space="preserve">Acest micro-serviciu </w:t>
+      </w:r>
+      <w:proofErr w:type="gramStart"/>
+      <w:r>
+        <w:rPr>
+          <w:rFonts w:ascii="Arial" w:hAnsi="Arial" w:cs="Arial"/>
+        </w:rPr>
+        <w:t>va</w:t>
+      </w:r>
+      <w:proofErr w:type="gramEnd"/>
+      <w:r>
+        <w:rPr>
+          <w:rFonts w:ascii="Arial" w:hAnsi="Arial" w:cs="Arial"/>
+        </w:rPr>
+        <w:t xml:space="preserve"> fi cel prin care vom face conversia de la un curs valutar la altul, vom integra API-ul de la BNR, si cu ajutorul acestuia, pur si simplu vom obtine valoare curenta a unei monede. Acest micro-serviciu </w:t>
+      </w:r>
+      <w:proofErr w:type="gramStart"/>
+      <w:r>
+        <w:rPr>
+          <w:rFonts w:ascii="Arial" w:hAnsi="Arial" w:cs="Arial"/>
+        </w:rPr>
+        <w:t>va</w:t>
+      </w:r>
+      <w:proofErr w:type="gramEnd"/>
+      <w:r>
+        <w:rPr>
+          <w:rFonts w:ascii="Arial" w:hAnsi="Arial" w:cs="Arial"/>
+        </w:rPr>
+        <w:t xml:space="preserve"> fi simplu, se va ocupa doar de cateva parsari. </w:t>
+      </w:r>
+      <w:proofErr w:type="gramStart"/>
+      <w:r>
+        <w:rPr>
+          <w:rFonts w:ascii="Arial" w:hAnsi="Arial" w:cs="Arial"/>
+        </w:rPr>
+        <w:t>Va</w:t>
+      </w:r>
+      <w:proofErr w:type="gramEnd"/>
+      <w:r>
+        <w:rPr>
+          <w:rFonts w:ascii="Arial" w:hAnsi="Arial" w:cs="Arial"/>
+        </w:rPr>
+        <w:t xml:space="preserve"> fi insa util deoarece vom tine minte un istoric al tranzactiilor pentru o statistica, care va putea arata clientului principalii parteneri, tarile lor de proveninenta mai exact.</w:t>
       </w:r>
       <w:bookmarkStart w:id="0" w:name="_GoBack"/>
       <w:bookmarkEnd w:id="0"/>
-    </w:p>
-    <w:p>
-      <w:pPr>
-        <w:pStyle w:val="Body"/>
-        <w:rPr>
-          <w:rFonts w:ascii="Arial" w:hAnsi="Arial" w:cs="Arial"/>
-          <w:b/>
-          <w:sz w:val="22"/>
-          <w:szCs w:val="22"/>
-        </w:rPr>
-      </w:pPr>
     </w:p>
     <w:sectPr>
       <w:headerReference w:type="default" r:id="rId10"/>
@@ -1998,9 +2168,6 @@
       <w:instrText xml:space="preserve"> PAGE </w:instrText>
     </w:r>
     <w:r>
-      <w:rPr>
-        <w:rFonts w:hint="eastAsia"/>
-      </w:rPr>
       <w:fldChar w:fldCharType="separate"/>
     </w:r>
     <w:r>
@@ -2008,7 +2175,7 @@
         <w:rFonts w:hint="eastAsia"/>
         <w:noProof/>
       </w:rPr>
-      <w:t>6</w:t>
+      <w:t>7</w:t>
     </w:r>
     <w:r>
       <w:fldChar w:fldCharType="end"/>
@@ -2446,6 +2613,119 @@
     <w:numStyleLink w:val="NoteTaking"/>
   </w:abstractNum>
   <w:abstractNum w:abstractNumId="3">
+    <w:nsid w:val="26C63263"/>
+    <w:multiLevelType w:val="hybridMultilevel"/>
+    <w:tmpl w:val="761EEEBC"/>
+    <w:lvl w:ilvl="0" w:tplc="04180001">
+      <w:start w:val="1"/>
+      <w:numFmt w:val="bullet"/>
+      <w:lvlText w:val=""/>
+      <w:lvlJc w:val="left"/>
+      <w:pPr>
+        <w:ind w:left="720" w:hanging="360"/>
+      </w:pPr>
+      <w:rPr>
+        <w:rFonts w:ascii="Symbol" w:hAnsi="Symbol" w:hint="default"/>
+      </w:rPr>
+    </w:lvl>
+    <w:lvl w:ilvl="1" w:tplc="04180003" w:tentative="1">
+      <w:start w:val="1"/>
+      <w:numFmt w:val="bullet"/>
+      <w:lvlText w:val="o"/>
+      <w:lvlJc w:val="left"/>
+      <w:pPr>
+        <w:ind w:left="1440" w:hanging="360"/>
+      </w:pPr>
+      <w:rPr>
+        <w:rFonts w:ascii="Courier New" w:hAnsi="Courier New" w:cs="Courier New" w:hint="default"/>
+      </w:rPr>
+    </w:lvl>
+    <w:lvl w:ilvl="2" w:tplc="04180005" w:tentative="1">
+      <w:start w:val="1"/>
+      <w:numFmt w:val="bullet"/>
+      <w:lvlText w:val=""/>
+      <w:lvlJc w:val="left"/>
+      <w:pPr>
+        <w:ind w:left="2160" w:hanging="360"/>
+      </w:pPr>
+      <w:rPr>
+        <w:rFonts w:ascii="Wingdings" w:hAnsi="Wingdings" w:hint="default"/>
+      </w:rPr>
+    </w:lvl>
+    <w:lvl w:ilvl="3" w:tplc="04180001" w:tentative="1">
+      <w:start w:val="1"/>
+      <w:numFmt w:val="bullet"/>
+      <w:lvlText w:val=""/>
+      <w:lvlJc w:val="left"/>
+      <w:pPr>
+        <w:ind w:left="2880" w:hanging="360"/>
+      </w:pPr>
+      <w:rPr>
+        <w:rFonts w:ascii="Symbol" w:hAnsi="Symbol" w:hint="default"/>
+      </w:rPr>
+    </w:lvl>
+    <w:lvl w:ilvl="4" w:tplc="04180003" w:tentative="1">
+      <w:start w:val="1"/>
+      <w:numFmt w:val="bullet"/>
+      <w:lvlText w:val="o"/>
+      <w:lvlJc w:val="left"/>
+      <w:pPr>
+        <w:ind w:left="3600" w:hanging="360"/>
+      </w:pPr>
+      <w:rPr>
+        <w:rFonts w:ascii="Courier New" w:hAnsi="Courier New" w:cs="Courier New" w:hint="default"/>
+      </w:rPr>
+    </w:lvl>
+    <w:lvl w:ilvl="5" w:tplc="04180005" w:tentative="1">
+      <w:start w:val="1"/>
+      <w:numFmt w:val="bullet"/>
+      <w:lvlText w:val=""/>
+      <w:lvlJc w:val="left"/>
+      <w:pPr>
+        <w:ind w:left="4320" w:hanging="360"/>
+      </w:pPr>
+      <w:rPr>
+        <w:rFonts w:ascii="Wingdings" w:hAnsi="Wingdings" w:hint="default"/>
+      </w:rPr>
+    </w:lvl>
+    <w:lvl w:ilvl="6" w:tplc="04180001" w:tentative="1">
+      <w:start w:val="1"/>
+      <w:numFmt w:val="bullet"/>
+      <w:lvlText w:val=""/>
+      <w:lvlJc w:val="left"/>
+      <w:pPr>
+        <w:ind w:left="5040" w:hanging="360"/>
+      </w:pPr>
+      <w:rPr>
+        <w:rFonts w:ascii="Symbol" w:hAnsi="Symbol" w:hint="default"/>
+      </w:rPr>
+    </w:lvl>
+    <w:lvl w:ilvl="7" w:tplc="04180003" w:tentative="1">
+      <w:start w:val="1"/>
+      <w:numFmt w:val="bullet"/>
+      <w:lvlText w:val="o"/>
+      <w:lvlJc w:val="left"/>
+      <w:pPr>
+        <w:ind w:left="5760" w:hanging="360"/>
+      </w:pPr>
+      <w:rPr>
+        <w:rFonts w:ascii="Courier New" w:hAnsi="Courier New" w:cs="Courier New" w:hint="default"/>
+      </w:rPr>
+    </w:lvl>
+    <w:lvl w:ilvl="8" w:tplc="04180005" w:tentative="1">
+      <w:start w:val="1"/>
+      <w:numFmt w:val="bullet"/>
+      <w:lvlText w:val=""/>
+      <w:lvlJc w:val="left"/>
+      <w:pPr>
+        <w:ind w:left="6480" w:hanging="360"/>
+      </w:pPr>
+      <w:rPr>
+        <w:rFonts w:ascii="Wingdings" w:hAnsi="Wingdings" w:hint="default"/>
+      </w:rPr>
+    </w:lvl>
+  </w:abstractNum>
+  <w:abstractNum w:abstractNumId="4">
     <w:nsid w:val="2D6B2722"/>
     <w:multiLevelType w:val="hybridMultilevel"/>
     <w:tmpl w:val="F35A48D8"/>
@@ -2558,7 +2838,120 @@
       </w:rPr>
     </w:lvl>
   </w:abstractNum>
-  <w:abstractNum w:abstractNumId="4">
+  <w:abstractNum w:abstractNumId="5">
+    <w:nsid w:val="499631E6"/>
+    <w:multiLevelType w:val="hybridMultilevel"/>
+    <w:tmpl w:val="DFA8BEE2"/>
+    <w:lvl w:ilvl="0" w:tplc="04180001">
+      <w:start w:val="1"/>
+      <w:numFmt w:val="bullet"/>
+      <w:lvlText w:val=""/>
+      <w:lvlJc w:val="left"/>
+      <w:pPr>
+        <w:ind w:left="720" w:hanging="360"/>
+      </w:pPr>
+      <w:rPr>
+        <w:rFonts w:ascii="Symbol" w:hAnsi="Symbol" w:hint="default"/>
+      </w:rPr>
+    </w:lvl>
+    <w:lvl w:ilvl="1" w:tplc="04180003" w:tentative="1">
+      <w:start w:val="1"/>
+      <w:numFmt w:val="bullet"/>
+      <w:lvlText w:val="o"/>
+      <w:lvlJc w:val="left"/>
+      <w:pPr>
+        <w:ind w:left="1440" w:hanging="360"/>
+      </w:pPr>
+      <w:rPr>
+        <w:rFonts w:ascii="Courier New" w:hAnsi="Courier New" w:cs="Courier New" w:hint="default"/>
+      </w:rPr>
+    </w:lvl>
+    <w:lvl w:ilvl="2" w:tplc="04180005" w:tentative="1">
+      <w:start w:val="1"/>
+      <w:numFmt w:val="bullet"/>
+      <w:lvlText w:val=""/>
+      <w:lvlJc w:val="left"/>
+      <w:pPr>
+        <w:ind w:left="2160" w:hanging="360"/>
+      </w:pPr>
+      <w:rPr>
+        <w:rFonts w:ascii="Wingdings" w:hAnsi="Wingdings" w:hint="default"/>
+      </w:rPr>
+    </w:lvl>
+    <w:lvl w:ilvl="3" w:tplc="04180001" w:tentative="1">
+      <w:start w:val="1"/>
+      <w:numFmt w:val="bullet"/>
+      <w:lvlText w:val=""/>
+      <w:lvlJc w:val="left"/>
+      <w:pPr>
+        <w:ind w:left="2880" w:hanging="360"/>
+      </w:pPr>
+      <w:rPr>
+        <w:rFonts w:ascii="Symbol" w:hAnsi="Symbol" w:hint="default"/>
+      </w:rPr>
+    </w:lvl>
+    <w:lvl w:ilvl="4" w:tplc="04180003" w:tentative="1">
+      <w:start w:val="1"/>
+      <w:numFmt w:val="bullet"/>
+      <w:lvlText w:val="o"/>
+      <w:lvlJc w:val="left"/>
+      <w:pPr>
+        <w:ind w:left="3600" w:hanging="360"/>
+      </w:pPr>
+      <w:rPr>
+        <w:rFonts w:ascii="Courier New" w:hAnsi="Courier New" w:cs="Courier New" w:hint="default"/>
+      </w:rPr>
+    </w:lvl>
+    <w:lvl w:ilvl="5" w:tplc="04180005" w:tentative="1">
+      <w:start w:val="1"/>
+      <w:numFmt w:val="bullet"/>
+      <w:lvlText w:val=""/>
+      <w:lvlJc w:val="left"/>
+      <w:pPr>
+        <w:ind w:left="4320" w:hanging="360"/>
+      </w:pPr>
+      <w:rPr>
+        <w:rFonts w:ascii="Wingdings" w:hAnsi="Wingdings" w:hint="default"/>
+      </w:rPr>
+    </w:lvl>
+    <w:lvl w:ilvl="6" w:tplc="04180001" w:tentative="1">
+      <w:start w:val="1"/>
+      <w:numFmt w:val="bullet"/>
+      <w:lvlText w:val=""/>
+      <w:lvlJc w:val="left"/>
+      <w:pPr>
+        <w:ind w:left="5040" w:hanging="360"/>
+      </w:pPr>
+      <w:rPr>
+        <w:rFonts w:ascii="Symbol" w:hAnsi="Symbol" w:hint="default"/>
+      </w:rPr>
+    </w:lvl>
+    <w:lvl w:ilvl="7" w:tplc="04180003" w:tentative="1">
+      <w:start w:val="1"/>
+      <w:numFmt w:val="bullet"/>
+      <w:lvlText w:val="o"/>
+      <w:lvlJc w:val="left"/>
+      <w:pPr>
+        <w:ind w:left="5760" w:hanging="360"/>
+      </w:pPr>
+      <w:rPr>
+        <w:rFonts w:ascii="Courier New" w:hAnsi="Courier New" w:cs="Courier New" w:hint="default"/>
+      </w:rPr>
+    </w:lvl>
+    <w:lvl w:ilvl="8" w:tplc="04180005" w:tentative="1">
+      <w:start w:val="1"/>
+      <w:numFmt w:val="bullet"/>
+      <w:lvlText w:val=""/>
+      <w:lvlJc w:val="left"/>
+      <w:pPr>
+        <w:ind w:left="6480" w:hanging="360"/>
+      </w:pPr>
+      <w:rPr>
+        <w:rFonts w:ascii="Wingdings" w:hAnsi="Wingdings" w:hint="default"/>
+      </w:rPr>
+    </w:lvl>
+  </w:abstractNum>
+  <w:abstractNum w:abstractNumId="6">
     <w:nsid w:val="558A597C"/>
     <w:multiLevelType w:val="hybridMultilevel"/>
     <w:tmpl w:val="6C6AB0BE"/>
@@ -2671,7 +3064,7 @@
       </w:rPr>
     </w:lvl>
   </w:abstractNum>
-  <w:abstractNum w:abstractNumId="5">
+  <w:abstractNum w:abstractNumId="7">
     <w:nsid w:val="59DB7948"/>
     <w:multiLevelType w:val="hybridMultilevel"/>
     <w:tmpl w:val="1764AA46"/>
@@ -2920,7 +3313,7 @@
       </w:rPr>
     </w:lvl>
   </w:abstractNum>
-  <w:abstractNum w:abstractNumId="6">
+  <w:abstractNum w:abstractNumId="8">
     <w:nsid w:val="6A307331"/>
     <w:multiLevelType w:val="hybridMultilevel"/>
     <w:tmpl w:val="B1823FB6"/>
@@ -3033,7 +3426,7 @@
       </w:rPr>
     </w:lvl>
   </w:abstractNum>
-  <w:abstractNum w:abstractNumId="7">
+  <w:abstractNum w:abstractNumId="9">
     <w:nsid w:val="6E2A7F93"/>
     <w:multiLevelType w:val="hybridMultilevel"/>
     <w:tmpl w:val="0D20D942"/>
@@ -3146,17 +3539,17 @@
       </w:rPr>
     </w:lvl>
   </w:abstractNum>
-  <w:abstractNum w:abstractNumId="8">
+  <w:abstractNum w:abstractNumId="10">
     <w:nsid w:val="75D371C8"/>
     <w:multiLevelType w:val="hybridMultilevel"/>
     <w:tmpl w:val="1764AA46"/>
     <w:numStyleLink w:val="Dash"/>
   </w:abstractNum>
   <w:num w:numId="1">
-    <w:abstractNumId w:val="5"/>
+    <w:abstractNumId w:val="7"/>
   </w:num>
   <w:num w:numId="2">
-    <w:abstractNumId w:val="8"/>
+    <w:abstractNumId w:val="10"/>
   </w:num>
   <w:num w:numId="3">
     <w:abstractNumId w:val="1"/>
@@ -3165,19 +3558,25 @@
     <w:abstractNumId w:val="2"/>
   </w:num>
   <w:num w:numId="5">
-    <w:abstractNumId w:val="4"/>
+    <w:abstractNumId w:val="6"/>
   </w:num>
   <w:num w:numId="6">
     <w:abstractNumId w:val="0"/>
   </w:num>
   <w:num w:numId="7">
-    <w:abstractNumId w:val="3"/>
+    <w:abstractNumId w:val="4"/>
   </w:num>
   <w:num w:numId="8">
-    <w:abstractNumId w:val="6"/>
+    <w:abstractNumId w:val="8"/>
   </w:num>
   <w:num w:numId="9">
-    <w:abstractNumId w:val="7"/>
+    <w:abstractNumId w:val="9"/>
+  </w:num>
+  <w:num w:numId="10">
+    <w:abstractNumId w:val="5"/>
+  </w:num>
+  <w:num w:numId="11">
+    <w:abstractNumId w:val="3"/>
   </w:num>
 </w:numbering>
 </file>

</xml_diff>